<commit_message>
updated test gis contracts
</commit_message>
<xml_diff>
--- a/GIS testing/Testing.docx
+++ b/GIS testing/Testing.docx
@@ -2004,19 +2004,7 @@
               <w:rPr>
                 <w:rFonts w:ascii="Times New Roman" w:hAnsi="Times New Roman" w:cs="Times New Roman"/>
               </w:rPr>
-              <w:t xml:space="preserve">Message that the location </w:t>
-            </w:r>
-            <w:r>
-              <w:rPr>
-                <w:rFonts w:ascii="Times New Roman" w:hAnsi="Times New Roman" w:cs="Times New Roman"/>
-              </w:rPr>
-              <w:t>h</w:t>
-            </w:r>
-            <w:r>
-              <w:rPr>
-                <w:rFonts w:ascii="Times New Roman" w:hAnsi="Times New Roman" w:cs="Times New Roman"/>
-              </w:rPr>
-              <w:t>as been added to the GIS database</w:t>
+              <w:t>Message that the location has been added to the GIS database</w:t>
             </w:r>
           </w:p>
         </w:tc>
@@ -2486,10 +2474,16 @@
               <w:rPr>
                 <w:rFonts w:ascii="Times New Roman" w:hAnsi="Times New Roman" w:cs="Times New Roman"/>
               </w:rPr>
-              <w:t>“Sdsxss</w:t>
-            </w:r>
-            <w:bookmarkStart w:id="0" w:name="_GoBack"/>
-            <w:bookmarkEnd w:id="0"/>
+              <w:t>“</w:t>
+            </w:r>
+            <w:proofErr w:type="spellStart"/>
+            <w:r>
+              <w:rPr>
+                <w:rFonts w:ascii="Times New Roman" w:hAnsi="Times New Roman" w:cs="Times New Roman"/>
+              </w:rPr>
+              <w:t>Sdsxss</w:t>
+            </w:r>
+            <w:proofErr w:type="spellEnd"/>
             <w:r>
               <w:rPr>
                 <w:rFonts w:ascii="Times New Roman" w:hAnsi="Times New Roman" w:cs="Times New Roman"/>
@@ -2898,6 +2892,12 @@
                 <w:rFonts w:ascii="Times New Roman" w:hAnsi="Times New Roman" w:cs="Times New Roman"/>
               </w:rPr>
             </w:pPr>
+            <w:r>
+              <w:rPr>
+                <w:rFonts w:ascii="Times New Roman" w:hAnsi="Times New Roman" w:cs="Times New Roman"/>
+              </w:rPr>
+              <w:t>Location Name</w:t>
+            </w:r>
           </w:p>
         </w:tc>
         <w:tc>
@@ -2910,6 +2910,12 @@
                 <w:rFonts w:ascii="Times New Roman" w:hAnsi="Times New Roman" w:cs="Times New Roman"/>
               </w:rPr>
             </w:pPr>
+            <w:r>
+              <w:rPr>
+                <w:rFonts w:ascii="Times New Roman" w:hAnsi="Times New Roman" w:cs="Times New Roman"/>
+              </w:rPr>
+              <w:t>String</w:t>
+            </w:r>
           </w:p>
         </w:tc>
         <w:tc>
@@ -2922,6 +2928,12 @@
                 <w:rFonts w:ascii="Times New Roman" w:hAnsi="Times New Roman" w:cs="Times New Roman"/>
               </w:rPr>
             </w:pPr>
+            <w:r>
+              <w:rPr>
+                <w:rFonts w:ascii="Times New Roman" w:hAnsi="Times New Roman" w:cs="Times New Roman"/>
+              </w:rPr>
+              <w:t>Non-empty string</w:t>
+            </w:r>
           </w:p>
         </w:tc>
         <w:tc>
@@ -2934,6 +2946,12 @@
                 <w:rFonts w:ascii="Times New Roman" w:hAnsi="Times New Roman" w:cs="Times New Roman"/>
               </w:rPr>
             </w:pPr>
+            <w:r>
+              <w:rPr>
+                <w:rFonts w:ascii="Times New Roman" w:hAnsi="Times New Roman" w:cs="Times New Roman"/>
+              </w:rPr>
+              <w:t>Satisfies value specification</w:t>
+            </w:r>
           </w:p>
         </w:tc>
         <w:tc>
@@ -2946,6 +2964,18 @@
                 <w:rFonts w:ascii="Times New Roman" w:hAnsi="Times New Roman" w:cs="Times New Roman"/>
               </w:rPr>
             </w:pPr>
+            <w:r>
+              <w:rPr>
+                <w:rFonts w:ascii="Times New Roman" w:hAnsi="Times New Roman" w:cs="Times New Roman"/>
+              </w:rPr>
+              <w:t>Does not satisfy</w:t>
+            </w:r>
+            <w:r>
+              <w:rPr>
+                <w:rFonts w:ascii="Times New Roman" w:hAnsi="Times New Roman" w:cs="Times New Roman"/>
+              </w:rPr>
+              <w:t xml:space="preserve"> value specification</w:t>
+            </w:r>
           </w:p>
         </w:tc>
         <w:tc>
@@ -2958,6 +2988,131 @@
                 <w:rFonts w:ascii="Times New Roman" w:hAnsi="Times New Roman" w:cs="Times New Roman"/>
               </w:rPr>
             </w:pPr>
+            <w:r>
+              <w:rPr>
+                <w:rFonts w:ascii="Times New Roman" w:hAnsi="Times New Roman" w:cs="Times New Roman"/>
+              </w:rPr>
+              <w:t>None</w:t>
+            </w:r>
+          </w:p>
+        </w:tc>
+      </w:tr>
+      <w:tr>
+        <w:trPr>
+          <w:trHeight w:val="518"/>
+        </w:trPr>
+        <w:tc>
+          <w:tcPr>
+            <w:tcW w:w="639" w:type="pct"/>
+          </w:tcPr>
+          <w:p>
+            <w:pPr>
+              <w:rPr>
+                <w:rFonts w:ascii="Times New Roman" w:hAnsi="Times New Roman" w:cs="Times New Roman"/>
+              </w:rPr>
+            </w:pPr>
+            <w:r>
+              <w:rPr>
+                <w:rFonts w:ascii="Times New Roman" w:hAnsi="Times New Roman" w:cs="Times New Roman"/>
+              </w:rPr>
+              <w:t>Coordinates</w:t>
+            </w:r>
+          </w:p>
+        </w:tc>
+        <w:tc>
+          <w:tcPr>
+            <w:tcW w:w="368" w:type="pct"/>
+          </w:tcPr>
+          <w:p>
+            <w:pPr>
+              <w:rPr>
+                <w:rFonts w:ascii="Times New Roman" w:hAnsi="Times New Roman" w:cs="Times New Roman"/>
+              </w:rPr>
+            </w:pPr>
+            <w:r>
+              <w:rPr>
+                <w:rFonts w:ascii="Times New Roman" w:hAnsi="Times New Roman" w:cs="Times New Roman"/>
+              </w:rPr>
+              <w:t>integer</w:t>
+            </w:r>
+          </w:p>
+        </w:tc>
+        <w:tc>
+          <w:tcPr>
+            <w:tcW w:w="848" w:type="pct"/>
+          </w:tcPr>
+          <w:p>
+            <w:pPr>
+              <w:rPr>
+                <w:rFonts w:ascii="Times New Roman" w:hAnsi="Times New Roman" w:cs="Times New Roman"/>
+              </w:rPr>
+            </w:pPr>
+            <w:r>
+              <w:rPr>
+                <w:rFonts w:ascii="Times New Roman" w:hAnsi="Times New Roman" w:cs="Times New Roman"/>
+              </w:rPr>
+              <w:t>X and Y coordinates of the location separated by a ,</w:t>
+            </w:r>
+          </w:p>
+        </w:tc>
+        <w:tc>
+          <w:tcPr>
+            <w:tcW w:w="1071" w:type="pct"/>
+          </w:tcPr>
+          <w:p>
+            <w:pPr>
+              <w:rPr>
+                <w:rFonts w:ascii="Times New Roman" w:hAnsi="Times New Roman" w:cs="Times New Roman"/>
+              </w:rPr>
+            </w:pPr>
+            <w:r>
+              <w:rPr>
+                <w:rFonts w:ascii="Times New Roman" w:hAnsi="Times New Roman" w:cs="Times New Roman"/>
+              </w:rPr>
+              <w:t>Satisfies value specification</w:t>
+            </w:r>
+          </w:p>
+        </w:tc>
+        <w:tc>
+          <w:tcPr>
+            <w:tcW w:w="1281" w:type="pct"/>
+          </w:tcPr>
+          <w:p>
+            <w:pPr>
+              <w:rPr>
+                <w:rFonts w:ascii="Times New Roman" w:hAnsi="Times New Roman" w:cs="Times New Roman"/>
+              </w:rPr>
+            </w:pPr>
+            <w:r>
+              <w:rPr>
+                <w:rFonts w:ascii="Times New Roman" w:hAnsi="Times New Roman" w:cs="Times New Roman"/>
+              </w:rPr>
+              <w:t>Does not satisfy</w:t>
+            </w:r>
+            <w:r>
+              <w:rPr>
+                <w:rFonts w:ascii="Times New Roman" w:hAnsi="Times New Roman" w:cs="Times New Roman"/>
+              </w:rPr>
+              <w:t xml:space="preserve"> value specification</w:t>
+            </w:r>
+          </w:p>
+        </w:tc>
+        <w:tc>
+          <w:tcPr>
+            <w:tcW w:w="793" w:type="pct"/>
+          </w:tcPr>
+          <w:p>
+            <w:pPr>
+              <w:rPr>
+                <w:rFonts w:ascii="Times New Roman" w:hAnsi="Times New Roman" w:cs="Times New Roman"/>
+              </w:rPr>
+            </w:pPr>
+            <w:r>
+              <w:rPr>
+                <w:rFonts w:ascii="Times New Roman" w:hAnsi="Times New Roman" w:cs="Times New Roman"/>
+              </w:rPr>
+              <w:t>None</w:t>
+            </w:r>
           </w:p>
         </w:tc>
       </w:tr>
@@ -2973,6 +3128,7 @@
         <w:rPr>
           <w:rFonts w:ascii="Times New Roman" w:hAnsi="Times New Roman" w:cs="Times New Roman"/>
         </w:rPr>
+        <w:lastRenderedPageBreak/>
         <w:t>Test case generation/use case based test:</w:t>
       </w:r>
     </w:p>
@@ -2983,19 +3139,21 @@
         <w:tblLook w:val="04A0" w:firstRow="1" w:lastRow="0" w:firstColumn="1" w:lastColumn="0" w:noHBand="0" w:noVBand="1"/>
       </w:tblPr>
       <w:tblGrid>
-        <w:gridCol w:w="1395"/>
-        <w:gridCol w:w="2276"/>
-        <w:gridCol w:w="1133"/>
-        <w:gridCol w:w="4572"/>
-        <w:gridCol w:w="4572"/>
+        <w:gridCol w:w="1427"/>
+        <w:gridCol w:w="1808"/>
+        <w:gridCol w:w="1094"/>
+        <w:gridCol w:w="1280"/>
+        <w:gridCol w:w="840"/>
+        <w:gridCol w:w="3755"/>
+        <w:gridCol w:w="3744"/>
       </w:tblGrid>
       <w:tr>
         <w:trPr>
-          <w:trHeight w:val="444"/>
+          <w:trHeight w:val="520"/>
         </w:trPr>
         <w:tc>
           <w:tcPr>
-            <w:tcW w:w="500" w:type="pct"/>
+            <w:tcW w:w="512" w:type="pct"/>
           </w:tcPr>
           <w:p>
             <w:pPr>
@@ -3013,25 +3171,25 @@
         </w:tc>
         <w:tc>
           <w:tcPr>
-            <w:tcW w:w="816" w:type="pct"/>
-          </w:tcPr>
-          <w:p>
-            <w:pPr>
-              <w:rPr>
-                <w:rFonts w:ascii="Times New Roman" w:hAnsi="Times New Roman" w:cs="Times New Roman"/>
-              </w:rPr>
-            </w:pPr>
-            <w:r>
-              <w:rPr>
-                <w:rFonts w:ascii="Times New Roman" w:hAnsi="Times New Roman" w:cs="Times New Roman"/>
-              </w:rPr>
-              <w:t>Username</w:t>
-            </w:r>
-          </w:p>
-        </w:tc>
-        <w:tc>
-          <w:tcPr>
-            <w:tcW w:w="406" w:type="pct"/>
+            <w:tcW w:w="648" w:type="pct"/>
+          </w:tcPr>
+          <w:p>
+            <w:pPr>
+              <w:rPr>
+                <w:rFonts w:ascii="Times New Roman" w:hAnsi="Times New Roman" w:cs="Times New Roman"/>
+              </w:rPr>
+            </w:pPr>
+            <w:r>
+              <w:rPr>
+                <w:rFonts w:ascii="Times New Roman" w:hAnsi="Times New Roman" w:cs="Times New Roman"/>
+              </w:rPr>
+              <w:t>Name</w:t>
+            </w:r>
+          </w:p>
+        </w:tc>
+        <w:tc>
+          <w:tcPr>
+            <w:tcW w:w="392" w:type="pct"/>
           </w:tcPr>
           <w:p>
             <w:pPr>
@@ -3049,7 +3207,43 @@
         </w:tc>
         <w:tc>
           <w:tcPr>
-            <w:tcW w:w="1639" w:type="pct"/>
+            <w:tcW w:w="459" w:type="pct"/>
+          </w:tcPr>
+          <w:p>
+            <w:pPr>
+              <w:rPr>
+                <w:rFonts w:ascii="Times New Roman" w:hAnsi="Times New Roman" w:cs="Times New Roman"/>
+              </w:rPr>
+            </w:pPr>
+            <w:r>
+              <w:rPr>
+                <w:rFonts w:ascii="Times New Roman" w:hAnsi="Times New Roman" w:cs="Times New Roman"/>
+              </w:rPr>
+              <w:t>Coordinates</w:t>
+            </w:r>
+          </w:p>
+        </w:tc>
+        <w:tc>
+          <w:tcPr>
+            <w:tcW w:w="301" w:type="pct"/>
+          </w:tcPr>
+          <w:p>
+            <w:pPr>
+              <w:rPr>
+                <w:rFonts w:ascii="Times New Roman" w:hAnsi="Times New Roman" w:cs="Times New Roman"/>
+              </w:rPr>
+            </w:pPr>
+            <w:r>
+              <w:rPr>
+                <w:rFonts w:ascii="Times New Roman" w:hAnsi="Times New Roman" w:cs="Times New Roman"/>
+              </w:rPr>
+              <w:t>Valid</w:t>
+            </w:r>
+          </w:p>
+        </w:tc>
+        <w:tc>
+          <w:tcPr>
+            <w:tcW w:w="1346" w:type="pct"/>
           </w:tcPr>
           <w:p>
             <w:pPr>
@@ -3067,7 +3261,7 @@
         </w:tc>
         <w:tc>
           <w:tcPr>
-            <w:tcW w:w="1639" w:type="pct"/>
+            <w:tcW w:w="1342" w:type="pct"/>
           </w:tcPr>
           <w:p>
             <w:pPr>
@@ -3090,38 +3284,49 @@
         </w:trPr>
         <w:tc>
           <w:tcPr>
-            <w:tcW w:w="500" w:type="pct"/>
-          </w:tcPr>
-          <w:p>
-            <w:pPr>
-              <w:rPr>
-                <w:rFonts w:ascii="Times New Roman" w:hAnsi="Times New Roman" w:cs="Times New Roman"/>
-              </w:rPr>
-            </w:pPr>
-            <w:r>
-              <w:rPr>
-                <w:rFonts w:ascii="Times New Roman" w:hAnsi="Times New Roman" w:cs="Times New Roman"/>
-              </w:rPr>
-              <w:lastRenderedPageBreak/>
+            <w:tcW w:w="512" w:type="pct"/>
+          </w:tcPr>
+          <w:p>
+            <w:pPr>
+              <w:rPr>
+                <w:rFonts w:ascii="Times New Roman" w:hAnsi="Times New Roman" w:cs="Times New Roman"/>
+              </w:rPr>
+            </w:pPr>
+            <w:r>
+              <w:rPr>
+                <w:rFonts w:ascii="Times New Roman" w:hAnsi="Times New Roman" w:cs="Times New Roman"/>
+              </w:rPr>
               <w:t>1</w:t>
             </w:r>
-          </w:p>
-        </w:tc>
-        <w:tc>
-          <w:tcPr>
-            <w:tcW w:w="816" w:type="pct"/>
-          </w:tcPr>
-          <w:p>
-            <w:pPr>
-              <w:rPr>
-                <w:rFonts w:ascii="Times New Roman" w:hAnsi="Times New Roman" w:cs="Times New Roman"/>
-              </w:rPr>
-            </w:pPr>
-          </w:p>
-        </w:tc>
-        <w:tc>
-          <w:tcPr>
-            <w:tcW w:w="406" w:type="pct"/>
+            <w:r>
+              <w:rPr>
+                <w:rFonts w:ascii="Times New Roman" w:hAnsi="Times New Roman" w:cs="Times New Roman"/>
+              </w:rPr>
+              <w:t xml:space="preserve"> Change IT Building information to:</w:t>
+            </w:r>
+          </w:p>
+        </w:tc>
+        <w:tc>
+          <w:tcPr>
+            <w:tcW w:w="648" w:type="pct"/>
+          </w:tcPr>
+          <w:p>
+            <w:pPr>
+              <w:rPr>
+                <w:rFonts w:ascii="Times New Roman" w:hAnsi="Times New Roman" w:cs="Times New Roman"/>
+              </w:rPr>
+            </w:pPr>
+            <w:r>
+              <w:rPr>
+                <w:rFonts w:ascii="Times New Roman" w:hAnsi="Times New Roman" w:cs="Times New Roman"/>
+              </w:rPr>
+              <w:t>UP Arts Building</w:t>
+            </w:r>
+          </w:p>
+        </w:tc>
+        <w:tc>
+          <w:tcPr>
+            <w:tcW w:w="392" w:type="pct"/>
           </w:tcPr>
           <w:p>
             <w:pPr>
@@ -3139,26 +3344,74 @@
         </w:tc>
         <w:tc>
           <w:tcPr>
-            <w:tcW w:w="1639" w:type="pct"/>
-          </w:tcPr>
-          <w:p>
-            <w:pPr>
-              <w:rPr>
-                <w:rFonts w:ascii="Times New Roman" w:hAnsi="Times New Roman" w:cs="Times New Roman"/>
-              </w:rPr>
-            </w:pPr>
-          </w:p>
-        </w:tc>
-        <w:tc>
-          <w:tcPr>
-            <w:tcW w:w="1639" w:type="pct"/>
-          </w:tcPr>
-          <w:p>
-            <w:pPr>
-              <w:rPr>
-                <w:rFonts w:ascii="Times New Roman" w:hAnsi="Times New Roman" w:cs="Times New Roman"/>
-              </w:rPr>
-            </w:pPr>
+            <w:tcW w:w="459" w:type="pct"/>
+          </w:tcPr>
+          <w:p>
+            <w:pPr>
+              <w:rPr>
+                <w:rFonts w:ascii="Times New Roman" w:hAnsi="Times New Roman" w:cs="Times New Roman"/>
+              </w:rPr>
+            </w:pPr>
+            <w:r>
+              <w:rPr>
+                <w:rFonts w:ascii="Times New Roman" w:hAnsi="Times New Roman" w:cs="Times New Roman"/>
+              </w:rPr>
+              <w:t>-25.755730, 28.227820</w:t>
+            </w:r>
+          </w:p>
+        </w:tc>
+        <w:tc>
+          <w:tcPr>
+            <w:tcW w:w="301" w:type="pct"/>
+          </w:tcPr>
+          <w:p>
+            <w:pPr>
+              <w:rPr>
+                <w:rFonts w:ascii="Times New Roman" w:hAnsi="Times New Roman" w:cs="Times New Roman"/>
+              </w:rPr>
+            </w:pPr>
+            <w:r>
+              <w:rPr>
+                <w:rFonts w:ascii="Times New Roman" w:hAnsi="Times New Roman" w:cs="Times New Roman"/>
+              </w:rPr>
+              <w:t>Valid</w:t>
+            </w:r>
+          </w:p>
+        </w:tc>
+        <w:tc>
+          <w:tcPr>
+            <w:tcW w:w="1346" w:type="pct"/>
+          </w:tcPr>
+          <w:p>
+            <w:pPr>
+              <w:rPr>
+                <w:rFonts w:ascii="Times New Roman" w:hAnsi="Times New Roman" w:cs="Times New Roman"/>
+              </w:rPr>
+            </w:pPr>
+            <w:r>
+              <w:rPr>
+                <w:rFonts w:ascii="Times New Roman" w:hAnsi="Times New Roman" w:cs="Times New Roman"/>
+              </w:rPr>
+              <w:t>Message that says the information was changed. The show the changed information.</w:t>
+            </w:r>
+          </w:p>
+        </w:tc>
+        <w:tc>
+          <w:tcPr>
+            <w:tcW w:w="1342" w:type="pct"/>
+          </w:tcPr>
+          <w:p>
+            <w:pPr>
+              <w:rPr>
+                <w:rFonts w:ascii="Times New Roman" w:hAnsi="Times New Roman" w:cs="Times New Roman"/>
+              </w:rPr>
+            </w:pPr>
+            <w:r>
+              <w:rPr>
+                <w:rFonts w:ascii="Times New Roman" w:hAnsi="Times New Roman" w:cs="Times New Roman"/>
+              </w:rPr>
+              <w:t>Nothing Happens</w:t>
+            </w:r>
           </w:p>
         </w:tc>
       </w:tr>
@@ -3168,7 +3421,7 @@
         </w:trPr>
         <w:tc>
           <w:tcPr>
-            <w:tcW w:w="500" w:type="pct"/>
+            <w:tcW w:w="512" w:type="pct"/>
           </w:tcPr>
           <w:p>
             <w:pPr>
@@ -3182,23 +3435,41 @@
               </w:rPr>
               <w:t>2</w:t>
             </w:r>
-          </w:p>
-        </w:tc>
-        <w:tc>
-          <w:tcPr>
-            <w:tcW w:w="816" w:type="pct"/>
-          </w:tcPr>
-          <w:p>
-            <w:pPr>
-              <w:rPr>
-                <w:rFonts w:ascii="Times New Roman" w:hAnsi="Times New Roman" w:cs="Times New Roman"/>
-              </w:rPr>
-            </w:pPr>
-          </w:p>
-        </w:tc>
-        <w:tc>
-          <w:tcPr>
-            <w:tcW w:w="406" w:type="pct"/>
+            <w:r>
+              <w:rPr>
+                <w:rFonts w:ascii="Times New Roman" w:hAnsi="Times New Roman" w:cs="Times New Roman"/>
+              </w:rPr>
+              <w:t xml:space="preserve"> Change EMS</w:t>
+            </w:r>
+            <w:r>
+              <w:rPr>
+                <w:rFonts w:ascii="Times New Roman" w:hAnsi="Times New Roman" w:cs="Times New Roman"/>
+              </w:rPr>
+              <w:t xml:space="preserve"> Building information to:</w:t>
+            </w:r>
+          </w:p>
+        </w:tc>
+        <w:tc>
+          <w:tcPr>
+            <w:tcW w:w="648" w:type="pct"/>
+          </w:tcPr>
+          <w:p>
+            <w:pPr>
+              <w:rPr>
+                <w:rFonts w:ascii="Times New Roman" w:hAnsi="Times New Roman" w:cs="Times New Roman"/>
+              </w:rPr>
+            </w:pPr>
+            <w:r>
+              <w:rPr>
+                <w:rFonts w:ascii="Times New Roman" w:hAnsi="Times New Roman" w:cs="Times New Roman"/>
+              </w:rPr>
+              <w:t>Merissa’s Location</w:t>
+            </w:r>
+          </w:p>
+        </w:tc>
+        <w:tc>
+          <w:tcPr>
+            <w:tcW w:w="392" w:type="pct"/>
           </w:tcPr>
           <w:p>
             <w:pPr>
@@ -3216,26 +3487,74 @@
         </w:tc>
         <w:tc>
           <w:tcPr>
-            <w:tcW w:w="1639" w:type="pct"/>
-          </w:tcPr>
-          <w:p>
-            <w:pPr>
-              <w:rPr>
-                <w:rFonts w:ascii="Times New Roman" w:hAnsi="Times New Roman" w:cs="Times New Roman"/>
-              </w:rPr>
-            </w:pPr>
-          </w:p>
-        </w:tc>
-        <w:tc>
-          <w:tcPr>
-            <w:tcW w:w="1639" w:type="pct"/>
-          </w:tcPr>
-          <w:p>
-            <w:pPr>
-              <w:rPr>
-                <w:rFonts w:ascii="Times New Roman" w:hAnsi="Times New Roman" w:cs="Times New Roman"/>
-              </w:rPr>
-            </w:pPr>
+            <w:tcW w:w="459" w:type="pct"/>
+          </w:tcPr>
+          <w:p>
+            <w:pPr>
+              <w:rPr>
+                <w:rFonts w:ascii="Times New Roman" w:hAnsi="Times New Roman" w:cs="Times New Roman"/>
+              </w:rPr>
+            </w:pPr>
+            <w:r>
+              <w:rPr>
+                <w:rFonts w:ascii="Times New Roman" w:hAnsi="Times New Roman" w:cs="Times New Roman"/>
+              </w:rPr>
+              <w:t>0,0</w:t>
+            </w:r>
+          </w:p>
+        </w:tc>
+        <w:tc>
+          <w:tcPr>
+            <w:tcW w:w="301" w:type="pct"/>
+          </w:tcPr>
+          <w:p>
+            <w:pPr>
+              <w:rPr>
+                <w:rFonts w:ascii="Times New Roman" w:hAnsi="Times New Roman" w:cs="Times New Roman"/>
+              </w:rPr>
+            </w:pPr>
+            <w:r>
+              <w:rPr>
+                <w:rFonts w:ascii="Times New Roman" w:hAnsi="Times New Roman" w:cs="Times New Roman"/>
+              </w:rPr>
+              <w:t>Valid</w:t>
+            </w:r>
+          </w:p>
+        </w:tc>
+        <w:tc>
+          <w:tcPr>
+            <w:tcW w:w="1346" w:type="pct"/>
+          </w:tcPr>
+          <w:p>
+            <w:pPr>
+              <w:rPr>
+                <w:rFonts w:ascii="Times New Roman" w:hAnsi="Times New Roman" w:cs="Times New Roman"/>
+              </w:rPr>
+            </w:pPr>
+            <w:r>
+              <w:rPr>
+                <w:rFonts w:ascii="Times New Roman" w:hAnsi="Times New Roman" w:cs="Times New Roman"/>
+              </w:rPr>
+              <w:t>Message that says the information was changed. The show the changed information.</w:t>
+            </w:r>
+          </w:p>
+        </w:tc>
+        <w:tc>
+          <w:tcPr>
+            <w:tcW w:w="1342" w:type="pct"/>
+          </w:tcPr>
+          <w:p>
+            <w:pPr>
+              <w:rPr>
+                <w:rFonts w:ascii="Times New Roman" w:hAnsi="Times New Roman" w:cs="Times New Roman"/>
+              </w:rPr>
+            </w:pPr>
+            <w:r>
+              <w:rPr>
+                <w:rFonts w:ascii="Times New Roman" w:hAnsi="Times New Roman" w:cs="Times New Roman"/>
+              </w:rPr>
+              <w:t>Nothing Happens</w:t>
+            </w:r>
           </w:p>
         </w:tc>
       </w:tr>
@@ -3245,7 +3564,7 @@
         </w:trPr>
         <w:tc>
           <w:tcPr>
-            <w:tcW w:w="500" w:type="pct"/>
+            <w:tcW w:w="512" w:type="pct"/>
           </w:tcPr>
           <w:p>
             <w:pPr>
@@ -3259,23 +3578,89 @@
               </w:rPr>
               <w:t>3</w:t>
             </w:r>
-          </w:p>
-        </w:tc>
-        <w:tc>
-          <w:tcPr>
-            <w:tcW w:w="816" w:type="pct"/>
-          </w:tcPr>
-          <w:p>
-            <w:pPr>
-              <w:rPr>
-                <w:rFonts w:ascii="Times New Roman" w:hAnsi="Times New Roman" w:cs="Times New Roman"/>
-              </w:rPr>
-            </w:pPr>
-          </w:p>
-        </w:tc>
-        <w:tc>
-          <w:tcPr>
-            <w:tcW w:w="406" w:type="pct"/>
+            <w:r>
+              <w:rPr>
+                <w:rFonts w:ascii="Times New Roman" w:hAnsi="Times New Roman" w:cs="Times New Roman"/>
+              </w:rPr>
+              <w:t xml:space="preserve"> </w:t>
+            </w:r>
+            <w:r>
+              <w:rPr>
+                <w:rFonts w:ascii="Times New Roman" w:hAnsi="Times New Roman" w:cs="Times New Roman"/>
+              </w:rPr>
+              <w:t xml:space="preserve">Change </w:t>
+            </w:r>
+            <w:r>
+              <w:rPr>
+                <w:rFonts w:ascii="Times New Roman" w:hAnsi="Times New Roman" w:cs="Times New Roman"/>
+              </w:rPr>
+              <w:t xml:space="preserve">Amphitheatre </w:t>
+            </w:r>
+            <w:r>
+              <w:rPr>
+                <w:rFonts w:ascii="Times New Roman" w:hAnsi="Times New Roman" w:cs="Times New Roman"/>
+              </w:rPr>
+              <w:t>information to:</w:t>
+            </w:r>
+          </w:p>
+        </w:tc>
+        <w:tc>
+          <w:tcPr>
+            <w:tcW w:w="648" w:type="pct"/>
+          </w:tcPr>
+          <w:p>
+            <w:pPr>
+              <w:rPr>
+                <w:rFonts w:ascii="Times New Roman" w:hAnsi="Times New Roman" w:cs="Times New Roman"/>
+              </w:rPr>
+            </w:pPr>
+            <w:r>
+              <w:rPr>
+                <w:rFonts w:ascii="Times New Roman" w:hAnsi="Times New Roman" w:cs="Times New Roman"/>
+              </w:rPr>
+              <w:t>1234567</w:t>
+            </w:r>
+          </w:p>
+        </w:tc>
+        <w:tc>
+          <w:tcPr>
+            <w:tcW w:w="392" w:type="pct"/>
+          </w:tcPr>
+          <w:p>
+            <w:pPr>
+              <w:rPr>
+                <w:rFonts w:ascii="Times New Roman" w:hAnsi="Times New Roman" w:cs="Times New Roman"/>
+              </w:rPr>
+            </w:pPr>
+            <w:r>
+              <w:rPr>
+                <w:rFonts w:ascii="Times New Roman" w:hAnsi="Times New Roman" w:cs="Times New Roman"/>
+              </w:rPr>
+              <w:t>Invalid</w:t>
+            </w:r>
+          </w:p>
+        </w:tc>
+        <w:tc>
+          <w:tcPr>
+            <w:tcW w:w="459" w:type="pct"/>
+          </w:tcPr>
+          <w:p>
+            <w:pPr>
+              <w:rPr>
+                <w:rFonts w:ascii="Times New Roman" w:hAnsi="Times New Roman" w:cs="Times New Roman"/>
+              </w:rPr>
+            </w:pPr>
+            <w:r>
+              <w:rPr>
+                <w:rFonts w:ascii="Times New Roman" w:hAnsi="Times New Roman" w:cs="Times New Roman"/>
+              </w:rPr>
+              <w:t>0,1</w:t>
+            </w:r>
+          </w:p>
+        </w:tc>
+        <w:tc>
+          <w:tcPr>
+            <w:tcW w:w="301" w:type="pct"/>
           </w:tcPr>
           <w:p>
             <w:pPr>
@@ -3293,26 +3678,44 @@
         </w:tc>
         <w:tc>
           <w:tcPr>
-            <w:tcW w:w="1639" w:type="pct"/>
-          </w:tcPr>
-          <w:p>
-            <w:pPr>
-              <w:rPr>
-                <w:rFonts w:ascii="Times New Roman" w:hAnsi="Times New Roman" w:cs="Times New Roman"/>
-              </w:rPr>
-            </w:pPr>
-          </w:p>
-        </w:tc>
-        <w:tc>
-          <w:tcPr>
-            <w:tcW w:w="1639" w:type="pct"/>
-          </w:tcPr>
-          <w:p>
-            <w:pPr>
-              <w:rPr>
-                <w:rFonts w:ascii="Times New Roman" w:hAnsi="Times New Roman" w:cs="Times New Roman"/>
-              </w:rPr>
-            </w:pPr>
+            <w:tcW w:w="1346" w:type="pct"/>
+          </w:tcPr>
+          <w:p>
+            <w:pPr>
+              <w:rPr>
+                <w:rFonts w:ascii="Times New Roman" w:hAnsi="Times New Roman" w:cs="Times New Roman"/>
+              </w:rPr>
+            </w:pPr>
+            <w:r>
+              <w:rPr>
+                <w:rFonts w:ascii="Times New Roman" w:hAnsi="Times New Roman" w:cs="Times New Roman"/>
+              </w:rPr>
+              <w:t xml:space="preserve">Message that </w:t>
+            </w:r>
+            <w:r>
+              <w:rPr>
+                <w:rFonts w:ascii="Times New Roman" w:hAnsi="Times New Roman" w:cs="Times New Roman"/>
+              </w:rPr>
+              <w:t>warns about the invalid name and prompts the user to enter a new name</w:t>
+            </w:r>
+          </w:p>
+        </w:tc>
+        <w:tc>
+          <w:tcPr>
+            <w:tcW w:w="1342" w:type="pct"/>
+          </w:tcPr>
+          <w:p>
+            <w:pPr>
+              <w:rPr>
+                <w:rFonts w:ascii="Times New Roman" w:hAnsi="Times New Roman" w:cs="Times New Roman"/>
+              </w:rPr>
+            </w:pPr>
+            <w:r>
+              <w:rPr>
+                <w:rFonts w:ascii="Times New Roman" w:hAnsi="Times New Roman" w:cs="Times New Roman"/>
+              </w:rPr>
+              <w:t>Nothing Happens</w:t>
+            </w:r>
           </w:p>
         </w:tc>
       </w:tr>
@@ -3322,7 +3725,7 @@
         </w:trPr>
         <w:tc>
           <w:tcPr>
-            <w:tcW w:w="500" w:type="pct"/>
+            <w:tcW w:w="512" w:type="pct"/>
           </w:tcPr>
           <w:p>
             <w:pPr>
@@ -3336,23 +3739,53 @@
               </w:rPr>
               <w:t>4</w:t>
             </w:r>
-          </w:p>
-        </w:tc>
-        <w:tc>
-          <w:tcPr>
-            <w:tcW w:w="816" w:type="pct"/>
-          </w:tcPr>
-          <w:p>
-            <w:pPr>
-              <w:rPr>
-                <w:rFonts w:ascii="Times New Roman" w:hAnsi="Times New Roman" w:cs="Times New Roman"/>
-              </w:rPr>
-            </w:pPr>
-          </w:p>
-        </w:tc>
-        <w:tc>
-          <w:tcPr>
-            <w:tcW w:w="406" w:type="pct"/>
+            <w:r>
+              <w:rPr>
+                <w:rFonts w:ascii="Times New Roman" w:hAnsi="Times New Roman" w:cs="Times New Roman"/>
+              </w:rPr>
+              <w:t xml:space="preserve"> </w:t>
+            </w:r>
+            <w:r>
+              <w:rPr>
+                <w:rFonts w:ascii="Times New Roman" w:hAnsi="Times New Roman" w:cs="Times New Roman"/>
+              </w:rPr>
+              <w:t>Change</w:t>
+            </w:r>
+            <w:r>
+              <w:rPr>
+                <w:rFonts w:ascii="Times New Roman" w:hAnsi="Times New Roman" w:cs="Times New Roman"/>
+              </w:rPr>
+              <w:t xml:space="preserve"> chapel</w:t>
+            </w:r>
+            <w:r>
+              <w:rPr>
+                <w:rFonts w:ascii="Times New Roman" w:hAnsi="Times New Roman" w:cs="Times New Roman"/>
+              </w:rPr>
+              <w:t xml:space="preserve"> information to:</w:t>
+            </w:r>
+          </w:p>
+        </w:tc>
+        <w:tc>
+          <w:tcPr>
+            <w:tcW w:w="648" w:type="pct"/>
+          </w:tcPr>
+          <w:p>
+            <w:pPr>
+              <w:rPr>
+                <w:rFonts w:ascii="Times New Roman" w:hAnsi="Times New Roman" w:cs="Times New Roman"/>
+              </w:rPr>
+            </w:pPr>
+            <w:r>
+              <w:rPr>
+                <w:rFonts w:ascii="Times New Roman" w:hAnsi="Times New Roman" w:cs="Times New Roman"/>
+              </w:rPr>
+              <w:t>“”</w:t>
+            </w:r>
+          </w:p>
+        </w:tc>
+        <w:tc>
+          <w:tcPr>
+            <w:tcW w:w="392" w:type="pct"/>
           </w:tcPr>
           <w:p>
             <w:pPr>
@@ -3370,26 +3803,74 @@
         </w:tc>
         <w:tc>
           <w:tcPr>
-            <w:tcW w:w="1639" w:type="pct"/>
-          </w:tcPr>
-          <w:p>
-            <w:pPr>
-              <w:rPr>
-                <w:rFonts w:ascii="Times New Roman" w:hAnsi="Times New Roman" w:cs="Times New Roman"/>
-              </w:rPr>
-            </w:pPr>
-          </w:p>
-        </w:tc>
-        <w:tc>
-          <w:tcPr>
-            <w:tcW w:w="1639" w:type="pct"/>
-          </w:tcPr>
-          <w:p>
-            <w:pPr>
-              <w:rPr>
-                <w:rFonts w:ascii="Times New Roman" w:hAnsi="Times New Roman" w:cs="Times New Roman"/>
-              </w:rPr>
-            </w:pPr>
+            <w:tcW w:w="459" w:type="pct"/>
+          </w:tcPr>
+          <w:p>
+            <w:pPr>
+              <w:rPr>
+                <w:rFonts w:ascii="Times New Roman" w:hAnsi="Times New Roman" w:cs="Times New Roman"/>
+              </w:rPr>
+            </w:pPr>
+            <w:r>
+              <w:rPr>
+                <w:rFonts w:ascii="Times New Roman" w:hAnsi="Times New Roman" w:cs="Times New Roman"/>
+              </w:rPr>
+              <w:t>1,1</w:t>
+            </w:r>
+          </w:p>
+        </w:tc>
+        <w:tc>
+          <w:tcPr>
+            <w:tcW w:w="301" w:type="pct"/>
+          </w:tcPr>
+          <w:p>
+            <w:pPr>
+              <w:rPr>
+                <w:rFonts w:ascii="Times New Roman" w:hAnsi="Times New Roman" w:cs="Times New Roman"/>
+              </w:rPr>
+            </w:pPr>
+            <w:r>
+              <w:rPr>
+                <w:rFonts w:ascii="Times New Roman" w:hAnsi="Times New Roman" w:cs="Times New Roman"/>
+              </w:rPr>
+              <w:t>Valid</w:t>
+            </w:r>
+          </w:p>
+        </w:tc>
+        <w:tc>
+          <w:tcPr>
+            <w:tcW w:w="1346" w:type="pct"/>
+          </w:tcPr>
+          <w:p>
+            <w:pPr>
+              <w:rPr>
+                <w:rFonts w:ascii="Times New Roman" w:hAnsi="Times New Roman" w:cs="Times New Roman"/>
+              </w:rPr>
+            </w:pPr>
+            <w:r>
+              <w:rPr>
+                <w:rFonts w:ascii="Times New Roman" w:hAnsi="Times New Roman" w:cs="Times New Roman"/>
+              </w:rPr>
+              <w:t>Message that prompts the user to enter a name</w:t>
+            </w:r>
+          </w:p>
+        </w:tc>
+        <w:tc>
+          <w:tcPr>
+            <w:tcW w:w="1342" w:type="pct"/>
+          </w:tcPr>
+          <w:p>
+            <w:pPr>
+              <w:rPr>
+                <w:rFonts w:ascii="Times New Roman" w:hAnsi="Times New Roman" w:cs="Times New Roman"/>
+              </w:rPr>
+            </w:pPr>
+            <w:r>
+              <w:rPr>
+                <w:rFonts w:ascii="Times New Roman" w:hAnsi="Times New Roman" w:cs="Times New Roman"/>
+              </w:rPr>
+              <w:t>Nothing Happens</w:t>
+            </w:r>
           </w:p>
         </w:tc>
       </w:tr>
@@ -3399,7 +3880,7 @@
         </w:trPr>
         <w:tc>
           <w:tcPr>
-            <w:tcW w:w="500" w:type="pct"/>
+            <w:tcW w:w="512" w:type="pct"/>
           </w:tcPr>
           <w:p>
             <w:pPr>
@@ -3413,23 +3894,91 @@
               </w:rPr>
               <w:t>5</w:t>
             </w:r>
-          </w:p>
-        </w:tc>
-        <w:tc>
-          <w:tcPr>
-            <w:tcW w:w="816" w:type="pct"/>
-          </w:tcPr>
-          <w:p>
-            <w:pPr>
-              <w:rPr>
-                <w:rFonts w:ascii="Times New Roman" w:hAnsi="Times New Roman" w:cs="Times New Roman"/>
-              </w:rPr>
-            </w:pPr>
-          </w:p>
-        </w:tc>
-        <w:tc>
-          <w:tcPr>
-            <w:tcW w:w="406" w:type="pct"/>
+            <w:r>
+              <w:rPr>
+                <w:rFonts w:ascii="Times New Roman" w:hAnsi="Times New Roman" w:cs="Times New Roman"/>
+              </w:rPr>
+              <w:t xml:space="preserve"> </w:t>
+            </w:r>
+            <w:r>
+              <w:rPr>
+                <w:rFonts w:ascii="Times New Roman" w:hAnsi="Times New Roman" w:cs="Times New Roman"/>
+              </w:rPr>
+              <w:t>Change IT Building information to:</w:t>
+            </w:r>
+          </w:p>
+        </w:tc>
+        <w:tc>
+          <w:tcPr>
+            <w:tcW w:w="648" w:type="pct"/>
+          </w:tcPr>
+          <w:p>
+            <w:pPr>
+              <w:rPr>
+                <w:rFonts w:ascii="Times New Roman" w:hAnsi="Times New Roman" w:cs="Times New Roman"/>
+              </w:rPr>
+            </w:pPr>
+            <w:r>
+              <w:rPr>
+                <w:rFonts w:ascii="Times New Roman" w:hAnsi="Times New Roman" w:cs="Times New Roman"/>
+              </w:rPr>
+              <w:t xml:space="preserve">Test </w:t>
+            </w:r>
+          </w:p>
+        </w:tc>
+        <w:tc>
+          <w:tcPr>
+            <w:tcW w:w="392" w:type="pct"/>
+          </w:tcPr>
+          <w:p>
+            <w:pPr>
+              <w:rPr>
+                <w:rFonts w:ascii="Times New Roman" w:hAnsi="Times New Roman" w:cs="Times New Roman"/>
+              </w:rPr>
+            </w:pPr>
+            <w:r>
+              <w:rPr>
+                <w:rFonts w:ascii="Times New Roman" w:hAnsi="Times New Roman" w:cs="Times New Roman"/>
+              </w:rPr>
+              <w:t>Valid</w:t>
+            </w:r>
+          </w:p>
+        </w:tc>
+        <w:tc>
+          <w:tcPr>
+            <w:tcW w:w="459" w:type="pct"/>
+          </w:tcPr>
+          <w:p>
+            <w:pPr>
+              <w:rPr>
+                <w:rFonts w:ascii="Times New Roman" w:hAnsi="Times New Roman" w:cs="Times New Roman"/>
+              </w:rPr>
+            </w:pPr>
+            <w:r>
+              <w:rPr>
+                <w:rFonts w:ascii="Times New Roman" w:hAnsi="Times New Roman" w:cs="Times New Roman"/>
+              </w:rPr>
+              <w:t>“</w:t>
+            </w:r>
+            <w:proofErr w:type="spellStart"/>
+            <w:r>
+              <w:rPr>
+                <w:rFonts w:ascii="Times New Roman" w:hAnsi="Times New Roman" w:cs="Times New Roman"/>
+              </w:rPr>
+              <w:t>Sdsxss</w:t>
+            </w:r>
+            <w:proofErr w:type="spellEnd"/>
+            <w:r>
+              <w:rPr>
+                <w:rFonts w:ascii="Times New Roman" w:hAnsi="Times New Roman" w:cs="Times New Roman"/>
+              </w:rPr>
+              <w:t>”</w:t>
+            </w:r>
+          </w:p>
+        </w:tc>
+        <w:tc>
+          <w:tcPr>
+            <w:tcW w:w="301" w:type="pct"/>
           </w:tcPr>
           <w:p>
             <w:pPr>
@@ -3447,31 +3996,237 @@
         </w:tc>
         <w:tc>
           <w:tcPr>
-            <w:tcW w:w="1639" w:type="pct"/>
-          </w:tcPr>
-          <w:p>
-            <w:pPr>
-              <w:rPr>
-                <w:rFonts w:ascii="Times New Roman" w:hAnsi="Times New Roman" w:cs="Times New Roman"/>
-              </w:rPr>
-            </w:pPr>
-          </w:p>
-        </w:tc>
-        <w:tc>
-          <w:tcPr>
-            <w:tcW w:w="1639" w:type="pct"/>
-          </w:tcPr>
-          <w:p>
-            <w:pPr>
-              <w:rPr>
-                <w:rFonts w:ascii="Times New Roman" w:hAnsi="Times New Roman" w:cs="Times New Roman"/>
-              </w:rPr>
-            </w:pPr>
+            <w:tcW w:w="1346" w:type="pct"/>
+          </w:tcPr>
+          <w:p>
+            <w:pPr>
+              <w:rPr>
+                <w:rFonts w:ascii="Times New Roman" w:hAnsi="Times New Roman" w:cs="Times New Roman"/>
+              </w:rPr>
+            </w:pPr>
+            <w:r>
+              <w:rPr>
+                <w:rFonts w:ascii="Times New Roman" w:hAnsi="Times New Roman" w:cs="Times New Roman"/>
+              </w:rPr>
+              <w:t>Message that warns the user about the invalid coordinates and prompts the user to enter valid coordinates</w:t>
+            </w:r>
+          </w:p>
+        </w:tc>
+        <w:tc>
+          <w:tcPr>
+            <w:tcW w:w="1342" w:type="pct"/>
+          </w:tcPr>
+          <w:p>
+            <w:pPr>
+              <w:rPr>
+                <w:rFonts w:ascii="Times New Roman" w:hAnsi="Times New Roman" w:cs="Times New Roman"/>
+              </w:rPr>
+            </w:pPr>
+            <w:r>
+              <w:rPr>
+                <w:rFonts w:ascii="Times New Roman" w:hAnsi="Times New Roman" w:cs="Times New Roman"/>
+              </w:rPr>
+              <w:t>Nothing Happens</w:t>
+            </w:r>
+          </w:p>
+        </w:tc>
+      </w:tr>
+      <w:tr>
+        <w:trPr>
+          <w:trHeight w:val="420"/>
+        </w:trPr>
+        <w:tc>
+          <w:tcPr>
+            <w:tcW w:w="512" w:type="pct"/>
+          </w:tcPr>
+          <w:p>
+            <w:pPr>
+              <w:rPr>
+                <w:rFonts w:ascii="Times New Roman" w:hAnsi="Times New Roman" w:cs="Times New Roman"/>
+              </w:rPr>
+            </w:pPr>
+            <w:r>
+              <w:rPr>
+                <w:rFonts w:ascii="Times New Roman" w:hAnsi="Times New Roman" w:cs="Times New Roman"/>
+              </w:rPr>
+              <w:t>6</w:t>
+            </w:r>
+            <w:r>
+              <w:rPr>
+                <w:rFonts w:ascii="Times New Roman" w:hAnsi="Times New Roman" w:cs="Times New Roman"/>
+              </w:rPr>
+              <w:t xml:space="preserve"> </w:t>
+            </w:r>
+            <w:r>
+              <w:rPr>
+                <w:rFonts w:ascii="Times New Roman" w:hAnsi="Times New Roman" w:cs="Times New Roman"/>
+              </w:rPr>
+              <w:t>Change IT Building information to:</w:t>
+            </w:r>
+          </w:p>
+        </w:tc>
+        <w:tc>
+          <w:tcPr>
+            <w:tcW w:w="648" w:type="pct"/>
+          </w:tcPr>
+          <w:p>
+            <w:pPr>
+              <w:rPr>
+                <w:rFonts w:ascii="Times New Roman" w:hAnsi="Times New Roman" w:cs="Times New Roman"/>
+              </w:rPr>
+            </w:pPr>
+            <w:r>
+              <w:rPr>
+                <w:rFonts w:ascii="Times New Roman" w:hAnsi="Times New Roman" w:cs="Times New Roman"/>
+              </w:rPr>
+              <w:t>“”</w:t>
+            </w:r>
+          </w:p>
+        </w:tc>
+        <w:tc>
+          <w:tcPr>
+            <w:tcW w:w="392" w:type="pct"/>
+          </w:tcPr>
+          <w:p>
+            <w:pPr>
+              <w:rPr>
+                <w:rFonts w:ascii="Times New Roman" w:hAnsi="Times New Roman" w:cs="Times New Roman"/>
+              </w:rPr>
+            </w:pPr>
+            <w:r>
+              <w:rPr>
+                <w:rFonts w:ascii="Times New Roman" w:hAnsi="Times New Roman" w:cs="Times New Roman"/>
+              </w:rPr>
+              <w:t>Invalid</w:t>
+            </w:r>
+          </w:p>
+        </w:tc>
+        <w:tc>
+          <w:tcPr>
+            <w:tcW w:w="459" w:type="pct"/>
+          </w:tcPr>
+          <w:p>
+            <w:pPr>
+              <w:rPr>
+                <w:rFonts w:ascii="Times New Roman" w:hAnsi="Times New Roman" w:cs="Times New Roman"/>
+              </w:rPr>
+            </w:pPr>
+            <w:r>
+              <w:rPr>
+                <w:rFonts w:ascii="Times New Roman" w:hAnsi="Times New Roman" w:cs="Times New Roman"/>
+              </w:rPr>
+              <w:t>“”</w:t>
+            </w:r>
+          </w:p>
+        </w:tc>
+        <w:tc>
+          <w:tcPr>
+            <w:tcW w:w="301" w:type="pct"/>
+          </w:tcPr>
+          <w:p>
+            <w:pPr>
+              <w:rPr>
+                <w:rFonts w:ascii="Times New Roman" w:hAnsi="Times New Roman" w:cs="Times New Roman"/>
+              </w:rPr>
+            </w:pPr>
+            <w:r>
+              <w:rPr>
+                <w:rFonts w:ascii="Times New Roman" w:hAnsi="Times New Roman" w:cs="Times New Roman"/>
+              </w:rPr>
+              <w:t>Invalid</w:t>
+            </w:r>
+          </w:p>
+        </w:tc>
+        <w:tc>
+          <w:tcPr>
+            <w:tcW w:w="1346" w:type="pct"/>
+          </w:tcPr>
+          <w:p>
+            <w:pPr>
+              <w:rPr>
+                <w:rFonts w:ascii="Times New Roman" w:hAnsi="Times New Roman" w:cs="Times New Roman"/>
+              </w:rPr>
+            </w:pPr>
+            <w:r>
+              <w:rPr>
+                <w:rFonts w:ascii="Times New Roman" w:hAnsi="Times New Roman" w:cs="Times New Roman"/>
+              </w:rPr>
+              <w:t>Message that prompts the user to enter a name and coordinates</w:t>
+            </w:r>
+          </w:p>
+        </w:tc>
+        <w:tc>
+          <w:tcPr>
+            <w:tcW w:w="1342" w:type="pct"/>
+          </w:tcPr>
+          <w:p>
+            <w:pPr>
+              <w:rPr>
+                <w:rFonts w:ascii="Times New Roman" w:hAnsi="Times New Roman" w:cs="Times New Roman"/>
+              </w:rPr>
+            </w:pPr>
+            <w:r>
+              <w:rPr>
+                <w:rFonts w:ascii="Times New Roman" w:hAnsi="Times New Roman" w:cs="Times New Roman"/>
+              </w:rPr>
+              <w:t>Nothing Happens</w:t>
+            </w:r>
           </w:p>
         </w:tc>
       </w:tr>
     </w:tbl>
     <w:p/>
+    <w:p>
+      <w:pPr>
+        <w:pStyle w:val="ListParagraph"/>
+        <w:numPr>
+          <w:ilvl w:val="0"/>
+          <w:numId w:val="18"/>
+        </w:numPr>
+      </w:pPr>
+      <w:r>
+        <w:t xml:space="preserve">The interface for GIS data modification is confusing. The labels do not guide the user in what he or she is doing in any way. </w:t>
+      </w:r>
+    </w:p>
+    <w:p>
+      <w:pPr>
+        <w:pStyle w:val="ListParagraph"/>
+        <w:numPr>
+          <w:ilvl w:val="0"/>
+          <w:numId w:val="18"/>
+        </w:numPr>
+      </w:pPr>
+      <w:r>
+        <w:t>No data is changed or modified when the save changes button is pressed.</w:t>
+      </w:r>
+    </w:p>
+    <w:p>
+      <w:pPr>
+        <w:pStyle w:val="ListParagraph"/>
+        <w:numPr>
+          <w:ilvl w:val="0"/>
+          <w:numId w:val="18"/>
+        </w:numPr>
+      </w:pPr>
+      <w:r>
+        <w:t>There is no navigation back to the list of location information after saving changes. The user has to manually reload the page, which remains unchanged.</w:t>
+      </w:r>
+    </w:p>
+    <w:p>
+      <w:pPr>
+        <w:pStyle w:val="ListParagraph"/>
+        <w:numPr>
+          <w:ilvl w:val="0"/>
+          <w:numId w:val="18"/>
+        </w:numPr>
+      </w:pPr>
+      <w:r>
+        <w:lastRenderedPageBreak/>
+        <w:t>This functionality seems to be completely missing.</w:t>
+      </w:r>
+      <w:bookmarkStart w:id="0" w:name="_GoBack"/>
+      <w:bookmarkEnd w:id="0"/>
+    </w:p>
     <w:p>
       <w:pPr>
         <w:pStyle w:val="Heading1"/>
@@ -4244,7 +4999,6 @@
         <w:rPr>
           <w:rFonts w:ascii="Times New Roman" w:hAnsi="Times New Roman" w:cs="Times New Roman"/>
         </w:rPr>
-        <w:lastRenderedPageBreak/>
         <w:t>Case 5</w:t>
       </w:r>
       <w:r>
@@ -4497,6 +5251,7 @@
         <w:rPr>
           <w:rFonts w:ascii="Times New Roman" w:hAnsi="Times New Roman" w:cs="Times New Roman"/>
         </w:rPr>
+        <w:lastRenderedPageBreak/>
         <w:t>Test case generation/use case based test:</w:t>
       </w:r>
     </w:p>
@@ -5258,7 +6013,6 @@
         <w:rPr>
           <w:rFonts w:ascii="Times New Roman" w:hAnsi="Times New Roman" w:cs="Times New Roman"/>
         </w:rPr>
-        <w:lastRenderedPageBreak/>
         <w:t>Test case generation/use case based test:</w:t>
       </w:r>
     </w:p>
@@ -5914,6 +6668,119 @@
     </w:lvl>
   </w:abstractNum>
   <w:abstractNum w:abstractNumId="1">
+    <w:nsid w:val="0BF43EAC"/>
+    <w:multiLevelType w:val="hybridMultilevel"/>
+    <w:tmpl w:val="1C22C082"/>
+    <w:lvl w:ilvl="0" w:tplc="1C090001">
+      <w:start w:val="1"/>
+      <w:numFmt w:val="bullet"/>
+      <w:lvlText w:val=""/>
+      <w:lvlJc w:val="left"/>
+      <w:pPr>
+        <w:ind w:left="720" w:hanging="360"/>
+      </w:pPr>
+      <w:rPr>
+        <w:rFonts w:ascii="Symbol" w:hAnsi="Symbol" w:hint="default"/>
+      </w:rPr>
+    </w:lvl>
+    <w:lvl w:ilvl="1" w:tplc="1C090003" w:tentative="1">
+      <w:start w:val="1"/>
+      <w:numFmt w:val="bullet"/>
+      <w:lvlText w:val="o"/>
+      <w:lvlJc w:val="left"/>
+      <w:pPr>
+        <w:ind w:left="1440" w:hanging="360"/>
+      </w:pPr>
+      <w:rPr>
+        <w:rFonts w:ascii="Courier New" w:hAnsi="Courier New" w:cs="Courier New" w:hint="default"/>
+      </w:rPr>
+    </w:lvl>
+    <w:lvl w:ilvl="2" w:tplc="1C090005" w:tentative="1">
+      <w:start w:val="1"/>
+      <w:numFmt w:val="bullet"/>
+      <w:lvlText w:val=""/>
+      <w:lvlJc w:val="left"/>
+      <w:pPr>
+        <w:ind w:left="2160" w:hanging="360"/>
+      </w:pPr>
+      <w:rPr>
+        <w:rFonts w:ascii="Wingdings" w:hAnsi="Wingdings" w:hint="default"/>
+      </w:rPr>
+    </w:lvl>
+    <w:lvl w:ilvl="3" w:tplc="1C090001" w:tentative="1">
+      <w:start w:val="1"/>
+      <w:numFmt w:val="bullet"/>
+      <w:lvlText w:val=""/>
+      <w:lvlJc w:val="left"/>
+      <w:pPr>
+        <w:ind w:left="2880" w:hanging="360"/>
+      </w:pPr>
+      <w:rPr>
+        <w:rFonts w:ascii="Symbol" w:hAnsi="Symbol" w:hint="default"/>
+      </w:rPr>
+    </w:lvl>
+    <w:lvl w:ilvl="4" w:tplc="1C090003" w:tentative="1">
+      <w:start w:val="1"/>
+      <w:numFmt w:val="bullet"/>
+      <w:lvlText w:val="o"/>
+      <w:lvlJc w:val="left"/>
+      <w:pPr>
+        <w:ind w:left="3600" w:hanging="360"/>
+      </w:pPr>
+      <w:rPr>
+        <w:rFonts w:ascii="Courier New" w:hAnsi="Courier New" w:cs="Courier New" w:hint="default"/>
+      </w:rPr>
+    </w:lvl>
+    <w:lvl w:ilvl="5" w:tplc="1C090005" w:tentative="1">
+      <w:start w:val="1"/>
+      <w:numFmt w:val="bullet"/>
+      <w:lvlText w:val=""/>
+      <w:lvlJc w:val="left"/>
+      <w:pPr>
+        <w:ind w:left="4320" w:hanging="360"/>
+      </w:pPr>
+      <w:rPr>
+        <w:rFonts w:ascii="Wingdings" w:hAnsi="Wingdings" w:hint="default"/>
+      </w:rPr>
+    </w:lvl>
+    <w:lvl w:ilvl="6" w:tplc="1C090001" w:tentative="1">
+      <w:start w:val="1"/>
+      <w:numFmt w:val="bullet"/>
+      <w:lvlText w:val=""/>
+      <w:lvlJc w:val="left"/>
+      <w:pPr>
+        <w:ind w:left="5040" w:hanging="360"/>
+      </w:pPr>
+      <w:rPr>
+        <w:rFonts w:ascii="Symbol" w:hAnsi="Symbol" w:hint="default"/>
+      </w:rPr>
+    </w:lvl>
+    <w:lvl w:ilvl="7" w:tplc="1C090003" w:tentative="1">
+      <w:start w:val="1"/>
+      <w:numFmt w:val="bullet"/>
+      <w:lvlText w:val="o"/>
+      <w:lvlJc w:val="left"/>
+      <w:pPr>
+        <w:ind w:left="5760" w:hanging="360"/>
+      </w:pPr>
+      <w:rPr>
+        <w:rFonts w:ascii="Courier New" w:hAnsi="Courier New" w:cs="Courier New" w:hint="default"/>
+      </w:rPr>
+    </w:lvl>
+    <w:lvl w:ilvl="8" w:tplc="1C090005" w:tentative="1">
+      <w:start w:val="1"/>
+      <w:numFmt w:val="bullet"/>
+      <w:lvlText w:val=""/>
+      <w:lvlJc w:val="left"/>
+      <w:pPr>
+        <w:ind w:left="6480" w:hanging="360"/>
+      </w:pPr>
+      <w:rPr>
+        <w:rFonts w:ascii="Wingdings" w:hAnsi="Wingdings" w:hint="default"/>
+      </w:rPr>
+    </w:lvl>
+  </w:abstractNum>
+  <w:abstractNum w:abstractNumId="2">
     <w:nsid w:val="2A082C30"/>
     <w:multiLevelType w:val="hybridMultilevel"/>
     <w:tmpl w:val="C4B4E472"/>
@@ -6026,7 +6893,7 @@
       </w:rPr>
     </w:lvl>
   </w:abstractNum>
-  <w:abstractNum w:abstractNumId="2">
+  <w:abstractNum w:abstractNumId="3">
     <w:nsid w:val="3DA3474A"/>
     <w:multiLevelType w:val="hybridMultilevel"/>
     <w:tmpl w:val="3E4AE900"/>
@@ -6112,7 +6979,7 @@
       </w:pPr>
     </w:lvl>
   </w:abstractNum>
-  <w:abstractNum w:abstractNumId="3">
+  <w:abstractNum w:abstractNumId="4">
     <w:nsid w:val="3E1E510F"/>
     <w:multiLevelType w:val="hybridMultilevel"/>
     <w:tmpl w:val="DC74F328"/>
@@ -6201,7 +7068,7 @@
       </w:pPr>
     </w:lvl>
   </w:abstractNum>
-  <w:abstractNum w:abstractNumId="4">
+  <w:abstractNum w:abstractNumId="5">
     <w:nsid w:val="439B44AB"/>
     <w:multiLevelType w:val="hybridMultilevel"/>
     <w:tmpl w:val="0B842B4C"/>
@@ -6287,7 +7154,7 @@
       </w:pPr>
     </w:lvl>
   </w:abstractNum>
-  <w:abstractNum w:abstractNumId="5">
+  <w:abstractNum w:abstractNumId="6">
     <w:nsid w:val="4B0C5C6D"/>
     <w:multiLevelType w:val="hybridMultilevel"/>
     <w:tmpl w:val="838C13B6"/>
@@ -6376,7 +7243,7 @@
       </w:pPr>
     </w:lvl>
   </w:abstractNum>
-  <w:abstractNum w:abstractNumId="6">
+  <w:abstractNum w:abstractNumId="7">
     <w:nsid w:val="4B6F1D76"/>
     <w:multiLevelType w:val="hybridMultilevel"/>
     <w:tmpl w:val="DC08B216"/>
@@ -6462,7 +7329,7 @@
       </w:pPr>
     </w:lvl>
   </w:abstractNum>
-  <w:abstractNum w:abstractNumId="7">
+  <w:abstractNum w:abstractNumId="8">
     <w:nsid w:val="4B7512AD"/>
     <w:multiLevelType w:val="hybridMultilevel"/>
     <w:tmpl w:val="619E41F0"/>
@@ -6548,7 +7415,7 @@
       </w:pPr>
     </w:lvl>
   </w:abstractNum>
-  <w:abstractNum w:abstractNumId="8">
+  <w:abstractNum w:abstractNumId="9">
     <w:nsid w:val="50691CDA"/>
     <w:multiLevelType w:val="multilevel"/>
     <w:tmpl w:val="2CB8D58A"/>
@@ -6661,7 +7528,7 @@
       </w:pPr>
     </w:lvl>
   </w:abstractNum>
-  <w:abstractNum w:abstractNumId="9">
+  <w:abstractNum w:abstractNumId="10">
     <w:nsid w:val="50CF6B68"/>
     <w:multiLevelType w:val="hybridMultilevel"/>
     <w:tmpl w:val="3F66891E"/>
@@ -6750,7 +7617,7 @@
       </w:pPr>
     </w:lvl>
   </w:abstractNum>
-  <w:abstractNum w:abstractNumId="10">
+  <w:abstractNum w:abstractNumId="11">
     <w:nsid w:val="572A36C3"/>
     <w:multiLevelType w:val="hybridMultilevel"/>
     <w:tmpl w:val="1E4A5B64"/>
@@ -6863,7 +7730,7 @@
       </w:rPr>
     </w:lvl>
   </w:abstractNum>
-  <w:abstractNum w:abstractNumId="11">
+  <w:abstractNum w:abstractNumId="12">
     <w:nsid w:val="62DD138C"/>
     <w:multiLevelType w:val="multilevel"/>
     <w:tmpl w:val="1C09001D"/>
@@ -6976,7 +7843,7 @@
       </w:rPr>
     </w:lvl>
   </w:abstractNum>
-  <w:abstractNum w:abstractNumId="12">
+  <w:abstractNum w:abstractNumId="13">
     <w:nsid w:val="656A6336"/>
     <w:multiLevelType w:val="hybridMultilevel"/>
     <w:tmpl w:val="CEB21A58"/>
@@ -7089,7 +7956,7 @@
       </w:rPr>
     </w:lvl>
   </w:abstractNum>
-  <w:abstractNum w:abstractNumId="13">
+  <w:abstractNum w:abstractNumId="14">
     <w:nsid w:val="68EB48CC"/>
     <w:multiLevelType w:val="hybridMultilevel"/>
     <w:tmpl w:val="FB58ED30"/>
@@ -7202,7 +8069,7 @@
       </w:rPr>
     </w:lvl>
   </w:abstractNum>
-  <w:abstractNum w:abstractNumId="14">
+  <w:abstractNum w:abstractNumId="15">
     <w:nsid w:val="6A56223B"/>
     <w:multiLevelType w:val="hybridMultilevel"/>
     <w:tmpl w:val="54D4C906"/>
@@ -7291,7 +8158,7 @@
       </w:pPr>
     </w:lvl>
   </w:abstractNum>
-  <w:abstractNum w:abstractNumId="15">
+  <w:abstractNum w:abstractNumId="16">
     <w:nsid w:val="6E8D7222"/>
     <w:multiLevelType w:val="multilevel"/>
     <w:tmpl w:val="1C09001D"/>
@@ -7377,7 +8244,7 @@
       </w:pPr>
     </w:lvl>
   </w:abstractNum>
-  <w:abstractNum w:abstractNumId="16">
+  <w:abstractNum w:abstractNumId="17">
     <w:nsid w:val="70C03576"/>
     <w:multiLevelType w:val="hybridMultilevel"/>
     <w:tmpl w:val="3DCE75F0"/>
@@ -7491,54 +8358,57 @@
     </w:lvl>
   </w:abstractNum>
   <w:num w:numId="1">
-    <w:abstractNumId w:val="16"/>
+    <w:abstractNumId w:val="17"/>
   </w:num>
   <w:num w:numId="2">
-    <w:abstractNumId w:val="6"/>
+    <w:abstractNumId w:val="7"/>
   </w:num>
   <w:num w:numId="3">
-    <w:abstractNumId w:val="4"/>
+    <w:abstractNumId w:val="5"/>
   </w:num>
   <w:num w:numId="4">
-    <w:abstractNumId w:val="2"/>
+    <w:abstractNumId w:val="3"/>
   </w:num>
   <w:num w:numId="5">
-    <w:abstractNumId w:val="13"/>
+    <w:abstractNumId w:val="14"/>
   </w:num>
   <w:num w:numId="6">
     <w:abstractNumId w:val="0"/>
   </w:num>
   <w:num w:numId="7">
-    <w:abstractNumId w:val="7"/>
+    <w:abstractNumId w:val="8"/>
   </w:num>
   <w:num w:numId="8">
-    <w:abstractNumId w:val="8"/>
+    <w:abstractNumId w:val="9"/>
   </w:num>
   <w:num w:numId="9">
+    <w:abstractNumId w:val="11"/>
+  </w:num>
+  <w:num w:numId="10">
+    <w:abstractNumId w:val="16"/>
+  </w:num>
+  <w:num w:numId="11">
+    <w:abstractNumId w:val="13"/>
+  </w:num>
+  <w:num w:numId="12">
+    <w:abstractNumId w:val="12"/>
+  </w:num>
+  <w:num w:numId="13">
+    <w:abstractNumId w:val="4"/>
+  </w:num>
+  <w:num w:numId="14">
+    <w:abstractNumId w:val="6"/>
+  </w:num>
+  <w:num w:numId="15">
+    <w:abstractNumId w:val="15"/>
+  </w:num>
+  <w:num w:numId="16">
     <w:abstractNumId w:val="10"/>
   </w:num>
-  <w:num w:numId="10">
-    <w:abstractNumId w:val="15"/>
+  <w:num w:numId="17">
+    <w:abstractNumId w:val="2"/>
   </w:num>
-  <w:num w:numId="11">
-    <w:abstractNumId w:val="12"/>
-  </w:num>
-  <w:num w:numId="12">
-    <w:abstractNumId w:val="11"/>
-  </w:num>
-  <w:num w:numId="13">
-    <w:abstractNumId w:val="3"/>
-  </w:num>
-  <w:num w:numId="14">
-    <w:abstractNumId w:val="5"/>
-  </w:num>
-  <w:num w:numId="15">
-    <w:abstractNumId w:val="14"/>
-  </w:num>
-  <w:num w:numId="16">
-    <w:abstractNumId w:val="9"/>
-  </w:num>
-  <w:num w:numId="17">
+  <w:num w:numId="18">
     <w:abstractNumId w:val="1"/>
   </w:num>
 </w:numbering>

</xml_diff>

<commit_message>
Updated GIS testing contracts
</commit_message>
<xml_diff>
--- a/GIS testing/Testing.docx
+++ b/GIS testing/Testing.docx
@@ -2474,21 +2474,7 @@
               <w:rPr>
                 <w:rFonts w:ascii="Times New Roman" w:hAnsi="Times New Roman" w:cs="Times New Roman"/>
               </w:rPr>
-              <w:t>“</w:t>
-            </w:r>
-            <w:proofErr w:type="spellStart"/>
-            <w:r>
-              <w:rPr>
-                <w:rFonts w:ascii="Times New Roman" w:hAnsi="Times New Roman" w:cs="Times New Roman"/>
-              </w:rPr>
-              <w:t>Sdsxss</w:t>
-            </w:r>
-            <w:proofErr w:type="spellEnd"/>
-            <w:r>
-              <w:rPr>
-                <w:rFonts w:ascii="Times New Roman" w:hAnsi="Times New Roman" w:cs="Times New Roman"/>
-              </w:rPr>
-              <w:t>”</w:t>
+              <w:t>“Sdsxss”</w:t>
             </w:r>
           </w:p>
         </w:tc>
@@ -3439,13 +3425,7 @@
               <w:rPr>
                 <w:rFonts w:ascii="Times New Roman" w:hAnsi="Times New Roman" w:cs="Times New Roman"/>
               </w:rPr>
-              <w:t xml:space="preserve"> Change EMS</w:t>
-            </w:r>
-            <w:r>
-              <w:rPr>
-                <w:rFonts w:ascii="Times New Roman" w:hAnsi="Times New Roman" w:cs="Times New Roman"/>
-              </w:rPr>
-              <w:t xml:space="preserve"> Building information to:</w:t>
+              <w:t xml:space="preserve"> Change EMS Building information to:</w:t>
             </w:r>
           </w:p>
         </w:tc>
@@ -3582,25 +3562,7 @@
               <w:rPr>
                 <w:rFonts w:ascii="Times New Roman" w:hAnsi="Times New Roman" w:cs="Times New Roman"/>
               </w:rPr>
-              <w:t xml:space="preserve"> </w:t>
-            </w:r>
-            <w:r>
-              <w:rPr>
-                <w:rFonts w:ascii="Times New Roman" w:hAnsi="Times New Roman" w:cs="Times New Roman"/>
-              </w:rPr>
-              <w:t xml:space="preserve">Change </w:t>
-            </w:r>
-            <w:r>
-              <w:rPr>
-                <w:rFonts w:ascii="Times New Roman" w:hAnsi="Times New Roman" w:cs="Times New Roman"/>
-              </w:rPr>
-              <w:t xml:space="preserve">Amphitheatre </w:t>
-            </w:r>
-            <w:r>
-              <w:rPr>
-                <w:rFonts w:ascii="Times New Roman" w:hAnsi="Times New Roman" w:cs="Times New Roman"/>
-              </w:rPr>
-              <w:t>information to:</w:t>
+              <w:t xml:space="preserve"> Change Amphitheatre information to:</w:t>
             </w:r>
           </w:p>
         </w:tc>
@@ -3690,13 +3652,7 @@
               <w:rPr>
                 <w:rFonts w:ascii="Times New Roman" w:hAnsi="Times New Roman" w:cs="Times New Roman"/>
               </w:rPr>
-              <w:t xml:space="preserve">Message that </w:t>
-            </w:r>
-            <w:r>
-              <w:rPr>
-                <w:rFonts w:ascii="Times New Roman" w:hAnsi="Times New Roman" w:cs="Times New Roman"/>
-              </w:rPr>
-              <w:t>warns about the invalid name and prompts the user to enter a new name</w:t>
+              <w:t>Message that warns about the invalid name and prompts the user to enter a new name</w:t>
             </w:r>
           </w:p>
         </w:tc>
@@ -3743,25 +3699,7 @@
               <w:rPr>
                 <w:rFonts w:ascii="Times New Roman" w:hAnsi="Times New Roman" w:cs="Times New Roman"/>
               </w:rPr>
-              <w:t xml:space="preserve"> </w:t>
-            </w:r>
-            <w:r>
-              <w:rPr>
-                <w:rFonts w:ascii="Times New Roman" w:hAnsi="Times New Roman" w:cs="Times New Roman"/>
-              </w:rPr>
-              <w:t>Change</w:t>
-            </w:r>
-            <w:r>
-              <w:rPr>
-                <w:rFonts w:ascii="Times New Roman" w:hAnsi="Times New Roman" w:cs="Times New Roman"/>
-              </w:rPr>
-              <w:t xml:space="preserve"> chapel</w:t>
-            </w:r>
-            <w:r>
-              <w:rPr>
-                <w:rFonts w:ascii="Times New Roman" w:hAnsi="Times New Roman" w:cs="Times New Roman"/>
-              </w:rPr>
-              <w:t xml:space="preserve"> information to:</w:t>
+              <w:t xml:space="preserve"> Change chapel information to:</w:t>
             </w:r>
           </w:p>
         </w:tc>
@@ -3898,13 +3836,7 @@
               <w:rPr>
                 <w:rFonts w:ascii="Times New Roman" w:hAnsi="Times New Roman" w:cs="Times New Roman"/>
               </w:rPr>
-              <w:t xml:space="preserve"> </w:t>
-            </w:r>
-            <w:r>
-              <w:rPr>
-                <w:rFonts w:ascii="Times New Roman" w:hAnsi="Times New Roman" w:cs="Times New Roman"/>
-              </w:rPr>
-              <w:t>Change IT Building information to:</w:t>
+              <w:t xml:space="preserve"> Change IT Building information to:</w:t>
             </w:r>
           </w:p>
         </w:tc>
@@ -3958,21 +3890,7 @@
               <w:rPr>
                 <w:rFonts w:ascii="Times New Roman" w:hAnsi="Times New Roman" w:cs="Times New Roman"/>
               </w:rPr>
-              <w:t>“</w:t>
-            </w:r>
-            <w:proofErr w:type="spellStart"/>
-            <w:r>
-              <w:rPr>
-                <w:rFonts w:ascii="Times New Roman" w:hAnsi="Times New Roman" w:cs="Times New Roman"/>
-              </w:rPr>
-              <w:t>Sdsxss</w:t>
-            </w:r>
-            <w:proofErr w:type="spellEnd"/>
-            <w:r>
-              <w:rPr>
-                <w:rFonts w:ascii="Times New Roman" w:hAnsi="Times New Roman" w:cs="Times New Roman"/>
-              </w:rPr>
-              <w:t>”</w:t>
+              <w:t>“Sdsxss”</w:t>
             </w:r>
           </w:p>
         </w:tc>
@@ -4049,19 +3967,7 @@
               <w:rPr>
                 <w:rFonts w:ascii="Times New Roman" w:hAnsi="Times New Roman" w:cs="Times New Roman"/>
               </w:rPr>
-              <w:t>6</w:t>
-            </w:r>
-            <w:r>
-              <w:rPr>
-                <w:rFonts w:ascii="Times New Roman" w:hAnsi="Times New Roman" w:cs="Times New Roman"/>
-              </w:rPr>
-              <w:t xml:space="preserve"> </w:t>
-            </w:r>
-            <w:r>
-              <w:rPr>
-                <w:rFonts w:ascii="Times New Roman" w:hAnsi="Times New Roman" w:cs="Times New Roman"/>
-              </w:rPr>
-              <w:t>Change IT Building information to:</w:t>
+              <w:t>6 Change IT Building information to:</w:t>
             </w:r>
           </w:p>
         </w:tc>
@@ -4224,6 +4130,1039 @@
         <w:lastRenderedPageBreak/>
         <w:t>This functionality seems to be completely missing.</w:t>
       </w:r>
+    </w:p>
+    <w:p>
+      <w:pPr>
+        <w:pStyle w:val="Heading1"/>
+        <w:rPr>
+          <w:rFonts w:ascii="Times New Roman" w:hAnsi="Times New Roman" w:cs="Times New Roman"/>
+        </w:rPr>
+      </w:pPr>
+      <w:r>
+        <w:rPr>
+          <w:rFonts w:ascii="Times New Roman" w:hAnsi="Times New Roman" w:cs="Times New Roman"/>
+        </w:rPr>
+        <w:t>Case 4</w:t>
+      </w:r>
+      <w:r>
+        <w:rPr>
+          <w:rFonts w:ascii="Times New Roman" w:hAnsi="Times New Roman" w:cs="Times New Roman"/>
+        </w:rPr>
+        <w:t xml:space="preserve">: </w:t>
+      </w:r>
+      <w:r>
+        <w:rPr>
+          <w:rFonts w:ascii="Times New Roman" w:hAnsi="Times New Roman" w:cs="Times New Roman"/>
+        </w:rPr>
+        <w:t>Remove GIS information</w:t>
+      </w:r>
+    </w:p>
+    <w:p>
+      <w:pPr>
+        <w:pStyle w:val="Heading1"/>
+        <w:rPr>
+          <w:rFonts w:ascii="Times New Roman" w:hAnsi="Times New Roman" w:cs="Times New Roman"/>
+        </w:rPr>
+      </w:pPr>
+      <w:r>
+        <w:rPr>
+          <w:rStyle w:val="Heading2Char"/>
+          <w:rFonts w:ascii="Times New Roman" w:hAnsi="Times New Roman" w:cs="Times New Roman"/>
+        </w:rPr>
+        <w:t>Input values</w:t>
+      </w:r>
+      <w:r>
+        <w:rPr>
+          <w:rFonts w:ascii="Times New Roman" w:hAnsi="Times New Roman" w:cs="Times New Roman"/>
+        </w:rPr>
+        <w:t>:</w:t>
+      </w:r>
+    </w:p>
+    <w:tbl>
+      <w:tblPr>
+        <w:tblStyle w:val="TableGrid"/>
+        <w:tblW w:w="1007" w:type="pct"/>
+        <w:tblLook w:val="04A0" w:firstRow="1" w:lastRow="0" w:firstColumn="1" w:lastColumn="0" w:noHBand="0" w:noVBand="1"/>
+      </w:tblPr>
+      <w:tblGrid>
+        <w:gridCol w:w="1783"/>
+        <w:gridCol w:w="1026"/>
+      </w:tblGrid>
+      <w:tr>
+        <w:trPr>
+          <w:trHeight w:val="775"/>
+        </w:trPr>
+        <w:tc>
+          <w:tcPr>
+            <w:tcW w:w="3173" w:type="pct"/>
+          </w:tcPr>
+          <w:p>
+            <w:pPr>
+              <w:rPr>
+                <w:rFonts w:ascii="Times New Roman" w:hAnsi="Times New Roman" w:cs="Times New Roman"/>
+              </w:rPr>
+            </w:pPr>
+            <w:r>
+              <w:rPr>
+                <w:rFonts w:ascii="Times New Roman" w:hAnsi="Times New Roman" w:cs="Times New Roman"/>
+              </w:rPr>
+              <w:t>Input Element</w:t>
+            </w:r>
+          </w:p>
+        </w:tc>
+        <w:tc>
+          <w:tcPr>
+            <w:tcW w:w="1827" w:type="pct"/>
+          </w:tcPr>
+          <w:p>
+            <w:pPr>
+              <w:rPr>
+                <w:rFonts w:ascii="Times New Roman" w:hAnsi="Times New Roman" w:cs="Times New Roman"/>
+              </w:rPr>
+            </w:pPr>
+            <w:r>
+              <w:rPr>
+                <w:rFonts w:ascii="Times New Roman" w:hAnsi="Times New Roman" w:cs="Times New Roman"/>
+              </w:rPr>
+              <w:t>Type</w:t>
+            </w:r>
+          </w:p>
+        </w:tc>
+      </w:tr>
+      <w:tr>
+        <w:trPr>
+          <w:trHeight w:val="518"/>
+        </w:trPr>
+        <w:tc>
+          <w:tcPr>
+            <w:tcW w:w="3173" w:type="pct"/>
+          </w:tcPr>
+          <w:p>
+            <w:pPr>
+              <w:rPr>
+                <w:rFonts w:ascii="Times New Roman" w:hAnsi="Times New Roman" w:cs="Times New Roman"/>
+              </w:rPr>
+            </w:pPr>
+            <w:r>
+              <w:rPr>
+                <w:rFonts w:ascii="Times New Roman" w:hAnsi="Times New Roman" w:cs="Times New Roman"/>
+              </w:rPr>
+              <w:t>Click delete button</w:t>
+            </w:r>
+          </w:p>
+        </w:tc>
+        <w:tc>
+          <w:tcPr>
+            <w:tcW w:w="1827" w:type="pct"/>
+          </w:tcPr>
+          <w:p>
+            <w:pPr>
+              <w:rPr>
+                <w:rFonts w:ascii="Times New Roman" w:hAnsi="Times New Roman" w:cs="Times New Roman"/>
+              </w:rPr>
+            </w:pPr>
+            <w:r>
+              <w:rPr>
+                <w:rFonts w:ascii="Times New Roman" w:hAnsi="Times New Roman" w:cs="Times New Roman"/>
+              </w:rPr>
+              <w:t>Button Click</w:t>
+            </w:r>
+          </w:p>
+        </w:tc>
+      </w:tr>
+    </w:tbl>
+    <w:p>
+      <w:pPr>
+        <w:pStyle w:val="Heading2"/>
+        <w:rPr>
+          <w:rFonts w:ascii="Times New Roman" w:hAnsi="Times New Roman" w:cs="Times New Roman"/>
+        </w:rPr>
+      </w:pPr>
+      <w:r>
+        <w:rPr>
+          <w:rFonts w:ascii="Times New Roman" w:hAnsi="Times New Roman" w:cs="Times New Roman"/>
+        </w:rPr>
+        <w:t>Test case generation/use case based test:</w:t>
+      </w:r>
+    </w:p>
+    <w:tbl>
+      <w:tblPr>
+        <w:tblStyle w:val="TableGrid"/>
+        <w:tblW w:w="5000" w:type="pct"/>
+        <w:tblLook w:val="04A0" w:firstRow="1" w:lastRow="0" w:firstColumn="1" w:lastColumn="0" w:noHBand="0" w:noVBand="1"/>
+      </w:tblPr>
+      <w:tblGrid>
+        <w:gridCol w:w="1395"/>
+        <w:gridCol w:w="2276"/>
+        <w:gridCol w:w="1133"/>
+        <w:gridCol w:w="4572"/>
+        <w:gridCol w:w="4572"/>
+      </w:tblGrid>
+      <w:tr>
+        <w:trPr>
+          <w:trHeight w:val="444"/>
+        </w:trPr>
+        <w:tc>
+          <w:tcPr>
+            <w:tcW w:w="500" w:type="pct"/>
+          </w:tcPr>
+          <w:p>
+            <w:pPr>
+              <w:rPr>
+                <w:rFonts w:ascii="Times New Roman" w:hAnsi="Times New Roman" w:cs="Times New Roman"/>
+              </w:rPr>
+            </w:pPr>
+            <w:r>
+              <w:rPr>
+                <w:rFonts w:ascii="Times New Roman" w:hAnsi="Times New Roman" w:cs="Times New Roman"/>
+              </w:rPr>
+              <w:t>Test case</w:t>
+            </w:r>
+          </w:p>
+        </w:tc>
+        <w:tc>
+          <w:tcPr>
+            <w:tcW w:w="816" w:type="pct"/>
+          </w:tcPr>
+          <w:p>
+            <w:pPr>
+              <w:rPr>
+                <w:rFonts w:ascii="Times New Roman" w:hAnsi="Times New Roman" w:cs="Times New Roman"/>
+              </w:rPr>
+            </w:pPr>
+            <w:r>
+              <w:rPr>
+                <w:rFonts w:ascii="Times New Roman" w:hAnsi="Times New Roman" w:cs="Times New Roman"/>
+              </w:rPr>
+              <w:t>Button Click</w:t>
+            </w:r>
+          </w:p>
+        </w:tc>
+        <w:tc>
+          <w:tcPr>
+            <w:tcW w:w="406" w:type="pct"/>
+          </w:tcPr>
+          <w:p>
+            <w:pPr>
+              <w:rPr>
+                <w:rFonts w:ascii="Times New Roman" w:hAnsi="Times New Roman" w:cs="Times New Roman"/>
+              </w:rPr>
+            </w:pPr>
+            <w:r>
+              <w:rPr>
+                <w:rFonts w:ascii="Times New Roman" w:hAnsi="Times New Roman" w:cs="Times New Roman"/>
+              </w:rPr>
+              <w:t>Valid</w:t>
+            </w:r>
+          </w:p>
+        </w:tc>
+        <w:tc>
+          <w:tcPr>
+            <w:tcW w:w="1639" w:type="pct"/>
+          </w:tcPr>
+          <w:p>
+            <w:pPr>
+              <w:rPr>
+                <w:rFonts w:ascii="Times New Roman" w:hAnsi="Times New Roman" w:cs="Times New Roman"/>
+              </w:rPr>
+            </w:pPr>
+            <w:r>
+              <w:rPr>
+                <w:rFonts w:ascii="Times New Roman" w:hAnsi="Times New Roman" w:cs="Times New Roman"/>
+              </w:rPr>
+              <w:t>Expected result</w:t>
+            </w:r>
+          </w:p>
+        </w:tc>
+        <w:tc>
+          <w:tcPr>
+            <w:tcW w:w="1639" w:type="pct"/>
+          </w:tcPr>
+          <w:p>
+            <w:pPr>
+              <w:rPr>
+                <w:rFonts w:ascii="Times New Roman" w:hAnsi="Times New Roman" w:cs="Times New Roman"/>
+              </w:rPr>
+            </w:pPr>
+            <w:r>
+              <w:rPr>
+                <w:rFonts w:ascii="Times New Roman" w:hAnsi="Times New Roman" w:cs="Times New Roman"/>
+              </w:rPr>
+              <w:t>Actual result</w:t>
+            </w:r>
+          </w:p>
+        </w:tc>
+      </w:tr>
+      <w:tr>
+        <w:trPr>
+          <w:trHeight w:val="420"/>
+        </w:trPr>
+        <w:tc>
+          <w:tcPr>
+            <w:tcW w:w="500" w:type="pct"/>
+          </w:tcPr>
+          <w:p>
+            <w:pPr>
+              <w:rPr>
+                <w:rFonts w:ascii="Times New Roman" w:hAnsi="Times New Roman" w:cs="Times New Roman"/>
+              </w:rPr>
+            </w:pPr>
+            <w:r>
+              <w:rPr>
+                <w:rFonts w:ascii="Times New Roman" w:hAnsi="Times New Roman" w:cs="Times New Roman"/>
+              </w:rPr>
+              <w:t>1</w:t>
+            </w:r>
+          </w:p>
+        </w:tc>
+        <w:tc>
+          <w:tcPr>
+            <w:tcW w:w="816" w:type="pct"/>
+          </w:tcPr>
+          <w:p>
+            <w:pPr>
+              <w:rPr>
+                <w:rFonts w:ascii="Times New Roman" w:hAnsi="Times New Roman" w:cs="Times New Roman"/>
+              </w:rPr>
+            </w:pPr>
+            <w:r>
+              <w:rPr>
+                <w:rFonts w:ascii="Times New Roman" w:hAnsi="Times New Roman" w:cs="Times New Roman"/>
+              </w:rPr>
+              <w:t>yes</w:t>
+            </w:r>
+          </w:p>
+        </w:tc>
+        <w:tc>
+          <w:tcPr>
+            <w:tcW w:w="406" w:type="pct"/>
+          </w:tcPr>
+          <w:p>
+            <w:pPr>
+              <w:rPr>
+                <w:rFonts w:ascii="Times New Roman" w:hAnsi="Times New Roman" w:cs="Times New Roman"/>
+              </w:rPr>
+            </w:pPr>
+            <w:r>
+              <w:rPr>
+                <w:rFonts w:ascii="Times New Roman" w:hAnsi="Times New Roman" w:cs="Times New Roman"/>
+              </w:rPr>
+              <w:t>Valid</w:t>
+            </w:r>
+          </w:p>
+        </w:tc>
+        <w:tc>
+          <w:tcPr>
+            <w:tcW w:w="1639" w:type="pct"/>
+          </w:tcPr>
+          <w:p>
+            <w:pPr>
+              <w:rPr>
+                <w:rFonts w:ascii="Times New Roman" w:hAnsi="Times New Roman" w:cs="Times New Roman"/>
+              </w:rPr>
+            </w:pPr>
+            <w:r>
+              <w:rPr>
+                <w:rFonts w:ascii="Times New Roman" w:hAnsi="Times New Roman" w:cs="Times New Roman"/>
+              </w:rPr>
+              <w:t>Display confirmation of delete message</w:t>
+            </w:r>
+            <w:r>
+              <w:rPr>
+                <w:rFonts w:ascii="Times New Roman" w:hAnsi="Times New Roman" w:cs="Times New Roman"/>
+              </w:rPr>
+              <w:t xml:space="preserve"> and redirect to list of locations page to show deleted content</w:t>
+            </w:r>
+          </w:p>
+        </w:tc>
+        <w:tc>
+          <w:tcPr>
+            <w:tcW w:w="1639" w:type="pct"/>
+          </w:tcPr>
+          <w:p>
+            <w:pPr>
+              <w:rPr>
+                <w:rFonts w:ascii="Times New Roman" w:hAnsi="Times New Roman" w:cs="Times New Roman"/>
+              </w:rPr>
+            </w:pPr>
+            <w:r>
+              <w:rPr>
+                <w:rFonts w:ascii="Times New Roman" w:hAnsi="Times New Roman" w:cs="Times New Roman"/>
+              </w:rPr>
+              <w:t>Display confirmation of delete message and redirect to list of locations page to show deleted content</w:t>
+            </w:r>
+          </w:p>
+        </w:tc>
+      </w:tr>
+      <w:tr>
+        <w:trPr>
+          <w:trHeight w:val="420"/>
+        </w:trPr>
+        <w:tc>
+          <w:tcPr>
+            <w:tcW w:w="500" w:type="pct"/>
+          </w:tcPr>
+          <w:p>
+            <w:pPr>
+              <w:rPr>
+                <w:rFonts w:ascii="Times New Roman" w:hAnsi="Times New Roman" w:cs="Times New Roman"/>
+              </w:rPr>
+            </w:pPr>
+            <w:r>
+              <w:rPr>
+                <w:rFonts w:ascii="Times New Roman" w:hAnsi="Times New Roman" w:cs="Times New Roman"/>
+              </w:rPr>
+              <w:t>2</w:t>
+            </w:r>
+          </w:p>
+        </w:tc>
+        <w:tc>
+          <w:tcPr>
+            <w:tcW w:w="816" w:type="pct"/>
+          </w:tcPr>
+          <w:p>
+            <w:pPr>
+              <w:rPr>
+                <w:rFonts w:ascii="Times New Roman" w:hAnsi="Times New Roman" w:cs="Times New Roman"/>
+              </w:rPr>
+            </w:pPr>
+            <w:r>
+              <w:rPr>
+                <w:rFonts w:ascii="Times New Roman" w:hAnsi="Times New Roman" w:cs="Times New Roman"/>
+              </w:rPr>
+              <w:t>no</w:t>
+            </w:r>
+          </w:p>
+        </w:tc>
+        <w:tc>
+          <w:tcPr>
+            <w:tcW w:w="406" w:type="pct"/>
+          </w:tcPr>
+          <w:p>
+            <w:pPr>
+              <w:rPr>
+                <w:rFonts w:ascii="Times New Roman" w:hAnsi="Times New Roman" w:cs="Times New Roman"/>
+              </w:rPr>
+            </w:pPr>
+            <w:r>
+              <w:rPr>
+                <w:rFonts w:ascii="Times New Roman" w:hAnsi="Times New Roman" w:cs="Times New Roman"/>
+              </w:rPr>
+              <w:t>Valid</w:t>
+            </w:r>
+          </w:p>
+        </w:tc>
+        <w:tc>
+          <w:tcPr>
+            <w:tcW w:w="1639" w:type="pct"/>
+          </w:tcPr>
+          <w:p>
+            <w:pPr>
+              <w:rPr>
+                <w:rFonts w:ascii="Times New Roman" w:hAnsi="Times New Roman" w:cs="Times New Roman"/>
+              </w:rPr>
+            </w:pPr>
+            <w:r>
+              <w:rPr>
+                <w:rFonts w:ascii="Times New Roman" w:hAnsi="Times New Roman" w:cs="Times New Roman"/>
+              </w:rPr>
+              <w:t>Redirect back to list of locations page</w:t>
+            </w:r>
+          </w:p>
+        </w:tc>
+        <w:tc>
+          <w:tcPr>
+            <w:tcW w:w="1639" w:type="pct"/>
+          </w:tcPr>
+          <w:p>
+            <w:pPr>
+              <w:rPr>
+                <w:rFonts w:ascii="Times New Roman" w:hAnsi="Times New Roman" w:cs="Times New Roman"/>
+              </w:rPr>
+            </w:pPr>
+            <w:r>
+              <w:rPr>
+                <w:rFonts w:ascii="Times New Roman" w:hAnsi="Times New Roman" w:cs="Times New Roman"/>
+              </w:rPr>
+              <w:t>Redirect back to list of locations page</w:t>
+            </w:r>
+          </w:p>
+        </w:tc>
+      </w:tr>
+    </w:tbl>
+    <w:p/>
+    <w:p>
+      <w:pPr>
+        <w:pStyle w:val="Heading1"/>
+        <w:rPr>
+          <w:rFonts w:ascii="Times New Roman" w:hAnsi="Times New Roman" w:cs="Times New Roman"/>
+        </w:rPr>
+      </w:pPr>
+      <w:r>
+        <w:rPr>
+          <w:rFonts w:ascii="Times New Roman" w:hAnsi="Times New Roman" w:cs="Times New Roman"/>
+        </w:rPr>
+        <w:t>Case 5</w:t>
+      </w:r>
+      <w:r>
+        <w:rPr>
+          <w:rFonts w:ascii="Times New Roman" w:hAnsi="Times New Roman" w:cs="Times New Roman"/>
+        </w:rPr>
+        <w:t xml:space="preserve">: </w:t>
+      </w:r>
+      <w:r>
+        <w:rPr>
+          <w:rFonts w:ascii="Times New Roman" w:hAnsi="Times New Roman" w:cs="Times New Roman"/>
+        </w:rPr>
+        <w:t>Update GIS Map</w:t>
+      </w:r>
+    </w:p>
+    <w:p>
+      <w:pPr>
+        <w:pStyle w:val="Heading1"/>
+        <w:rPr>
+          <w:rFonts w:ascii="Times New Roman" w:hAnsi="Times New Roman" w:cs="Times New Roman"/>
+        </w:rPr>
+      </w:pPr>
+      <w:r>
+        <w:rPr>
+          <w:rStyle w:val="Heading2Char"/>
+          <w:rFonts w:ascii="Times New Roman" w:hAnsi="Times New Roman" w:cs="Times New Roman"/>
+        </w:rPr>
+        <w:t>Input values</w:t>
+      </w:r>
+      <w:r>
+        <w:rPr>
+          <w:rFonts w:ascii="Times New Roman" w:hAnsi="Times New Roman" w:cs="Times New Roman"/>
+        </w:rPr>
+        <w:t>:</w:t>
+      </w:r>
+    </w:p>
+    <w:tbl>
+      <w:tblPr>
+        <w:tblStyle w:val="TableGrid"/>
+        <w:tblW w:w="1007" w:type="pct"/>
+        <w:tblLook w:val="04A0" w:firstRow="1" w:lastRow="0" w:firstColumn="1" w:lastColumn="0" w:noHBand="0" w:noVBand="1"/>
+      </w:tblPr>
+      <w:tblGrid>
+        <w:gridCol w:w="1782"/>
+        <w:gridCol w:w="1027"/>
+      </w:tblGrid>
+      <w:tr>
+        <w:trPr>
+          <w:trHeight w:val="775"/>
+        </w:trPr>
+        <w:tc>
+          <w:tcPr>
+            <w:tcW w:w="3172" w:type="pct"/>
+          </w:tcPr>
+          <w:p>
+            <w:pPr>
+              <w:rPr>
+                <w:rFonts w:ascii="Times New Roman" w:hAnsi="Times New Roman" w:cs="Times New Roman"/>
+              </w:rPr>
+            </w:pPr>
+            <w:r>
+              <w:rPr>
+                <w:rFonts w:ascii="Times New Roman" w:hAnsi="Times New Roman" w:cs="Times New Roman"/>
+              </w:rPr>
+              <w:t>Input Element</w:t>
+            </w:r>
+          </w:p>
+        </w:tc>
+        <w:tc>
+          <w:tcPr>
+            <w:tcW w:w="1828" w:type="pct"/>
+          </w:tcPr>
+          <w:p>
+            <w:pPr>
+              <w:rPr>
+                <w:rFonts w:ascii="Times New Roman" w:hAnsi="Times New Roman" w:cs="Times New Roman"/>
+              </w:rPr>
+            </w:pPr>
+            <w:r>
+              <w:rPr>
+                <w:rFonts w:ascii="Times New Roman" w:hAnsi="Times New Roman" w:cs="Times New Roman"/>
+              </w:rPr>
+              <w:t>Type</w:t>
+            </w:r>
+          </w:p>
+        </w:tc>
+      </w:tr>
+      <w:tr>
+        <w:trPr>
+          <w:trHeight w:val="518"/>
+        </w:trPr>
+        <w:tc>
+          <w:tcPr>
+            <w:tcW w:w="3172" w:type="pct"/>
+          </w:tcPr>
+          <w:p>
+            <w:pPr>
+              <w:rPr>
+                <w:rFonts w:ascii="Times New Roman" w:hAnsi="Times New Roman" w:cs="Times New Roman"/>
+              </w:rPr>
+            </w:pPr>
+            <w:r>
+              <w:rPr>
+                <w:rFonts w:ascii="Times New Roman" w:hAnsi="Times New Roman" w:cs="Times New Roman"/>
+              </w:rPr>
+              <w:t>User interaction with map</w:t>
+            </w:r>
+          </w:p>
+        </w:tc>
+        <w:tc>
+          <w:tcPr>
+            <w:tcW w:w="1828" w:type="pct"/>
+          </w:tcPr>
+          <w:p>
+            <w:pPr>
+              <w:rPr>
+                <w:rFonts w:ascii="Times New Roman" w:hAnsi="Times New Roman" w:cs="Times New Roman"/>
+              </w:rPr>
+            </w:pPr>
+            <w:r>
+              <w:rPr>
+                <w:rFonts w:ascii="Times New Roman" w:hAnsi="Times New Roman" w:cs="Times New Roman"/>
+              </w:rPr>
+              <w:t xml:space="preserve">Mouse </w:t>
+            </w:r>
+          </w:p>
+        </w:tc>
+      </w:tr>
+    </w:tbl>
+    <w:p>
+      <w:pPr>
+        <w:pStyle w:val="Heading2"/>
+        <w:rPr>
+          <w:rFonts w:ascii="Times New Roman" w:hAnsi="Times New Roman" w:cs="Times New Roman"/>
+        </w:rPr>
+      </w:pPr>
+      <w:r>
+        <w:rPr>
+          <w:rFonts w:ascii="Times New Roman" w:hAnsi="Times New Roman" w:cs="Times New Roman"/>
+        </w:rPr>
+        <w:t>Test case generation/use case based test:</w:t>
+      </w:r>
+    </w:p>
+    <w:tbl>
+      <w:tblPr>
+        <w:tblStyle w:val="TableGrid"/>
+        <w:tblW w:w="5000" w:type="pct"/>
+        <w:tblLook w:val="04A0" w:firstRow="1" w:lastRow="0" w:firstColumn="1" w:lastColumn="0" w:noHBand="0" w:noVBand="1"/>
+      </w:tblPr>
+      <w:tblGrid>
+        <w:gridCol w:w="1395"/>
+        <w:gridCol w:w="2276"/>
+        <w:gridCol w:w="1133"/>
+        <w:gridCol w:w="4572"/>
+        <w:gridCol w:w="4572"/>
+      </w:tblGrid>
+      <w:tr>
+        <w:trPr>
+          <w:trHeight w:val="444"/>
+        </w:trPr>
+        <w:tc>
+          <w:tcPr>
+            <w:tcW w:w="500" w:type="pct"/>
+          </w:tcPr>
+          <w:p>
+            <w:pPr>
+              <w:rPr>
+                <w:rFonts w:ascii="Times New Roman" w:hAnsi="Times New Roman" w:cs="Times New Roman"/>
+              </w:rPr>
+            </w:pPr>
+            <w:r>
+              <w:rPr>
+                <w:rFonts w:ascii="Times New Roman" w:hAnsi="Times New Roman" w:cs="Times New Roman"/>
+              </w:rPr>
+              <w:t>Test case</w:t>
+            </w:r>
+          </w:p>
+        </w:tc>
+        <w:tc>
+          <w:tcPr>
+            <w:tcW w:w="816" w:type="pct"/>
+          </w:tcPr>
+          <w:p>
+            <w:pPr>
+              <w:rPr>
+                <w:rFonts w:ascii="Times New Roman" w:hAnsi="Times New Roman" w:cs="Times New Roman"/>
+              </w:rPr>
+            </w:pPr>
+            <w:r>
+              <w:rPr>
+                <w:rFonts w:ascii="Times New Roman" w:hAnsi="Times New Roman" w:cs="Times New Roman"/>
+              </w:rPr>
+              <w:t>Username</w:t>
+            </w:r>
+          </w:p>
+        </w:tc>
+        <w:tc>
+          <w:tcPr>
+            <w:tcW w:w="406" w:type="pct"/>
+          </w:tcPr>
+          <w:p>
+            <w:pPr>
+              <w:rPr>
+                <w:rFonts w:ascii="Times New Roman" w:hAnsi="Times New Roman" w:cs="Times New Roman"/>
+              </w:rPr>
+            </w:pPr>
+            <w:r>
+              <w:rPr>
+                <w:rFonts w:ascii="Times New Roman" w:hAnsi="Times New Roman" w:cs="Times New Roman"/>
+              </w:rPr>
+              <w:t>Valid</w:t>
+            </w:r>
+          </w:p>
+        </w:tc>
+        <w:tc>
+          <w:tcPr>
+            <w:tcW w:w="1639" w:type="pct"/>
+          </w:tcPr>
+          <w:p>
+            <w:pPr>
+              <w:rPr>
+                <w:rFonts w:ascii="Times New Roman" w:hAnsi="Times New Roman" w:cs="Times New Roman"/>
+              </w:rPr>
+            </w:pPr>
+            <w:r>
+              <w:rPr>
+                <w:rFonts w:ascii="Times New Roman" w:hAnsi="Times New Roman" w:cs="Times New Roman"/>
+              </w:rPr>
+              <w:t>Expected result</w:t>
+            </w:r>
+          </w:p>
+        </w:tc>
+        <w:tc>
+          <w:tcPr>
+            <w:tcW w:w="1639" w:type="pct"/>
+          </w:tcPr>
+          <w:p>
+            <w:pPr>
+              <w:rPr>
+                <w:rFonts w:ascii="Times New Roman" w:hAnsi="Times New Roman" w:cs="Times New Roman"/>
+              </w:rPr>
+            </w:pPr>
+            <w:r>
+              <w:rPr>
+                <w:rFonts w:ascii="Times New Roman" w:hAnsi="Times New Roman" w:cs="Times New Roman"/>
+              </w:rPr>
+              <w:t>Actual result</w:t>
+            </w:r>
+          </w:p>
+        </w:tc>
+      </w:tr>
+      <w:tr>
+        <w:trPr>
+          <w:trHeight w:val="420"/>
+        </w:trPr>
+        <w:tc>
+          <w:tcPr>
+            <w:tcW w:w="500" w:type="pct"/>
+          </w:tcPr>
+          <w:p>
+            <w:pPr>
+              <w:rPr>
+                <w:rFonts w:ascii="Times New Roman" w:hAnsi="Times New Roman" w:cs="Times New Roman"/>
+              </w:rPr>
+            </w:pPr>
+            <w:r>
+              <w:rPr>
+                <w:rFonts w:ascii="Times New Roman" w:hAnsi="Times New Roman" w:cs="Times New Roman"/>
+              </w:rPr>
+              <w:lastRenderedPageBreak/>
+              <w:t>1</w:t>
+            </w:r>
+          </w:p>
+        </w:tc>
+        <w:tc>
+          <w:tcPr>
+            <w:tcW w:w="816" w:type="pct"/>
+          </w:tcPr>
+          <w:p>
+            <w:pPr>
+              <w:rPr>
+                <w:rFonts w:ascii="Times New Roman" w:hAnsi="Times New Roman" w:cs="Times New Roman"/>
+              </w:rPr>
+            </w:pPr>
+            <w:r>
+              <w:rPr>
+                <w:rFonts w:ascii="Times New Roman" w:hAnsi="Times New Roman" w:cs="Times New Roman"/>
+              </w:rPr>
+              <w:t>Click and drag map around</w:t>
+            </w:r>
+          </w:p>
+        </w:tc>
+        <w:tc>
+          <w:tcPr>
+            <w:tcW w:w="406" w:type="pct"/>
+          </w:tcPr>
+          <w:p>
+            <w:pPr>
+              <w:rPr>
+                <w:rFonts w:ascii="Times New Roman" w:hAnsi="Times New Roman" w:cs="Times New Roman"/>
+              </w:rPr>
+            </w:pPr>
+            <w:r>
+              <w:rPr>
+                <w:rFonts w:ascii="Times New Roman" w:hAnsi="Times New Roman" w:cs="Times New Roman"/>
+              </w:rPr>
+              <w:t>Valid</w:t>
+            </w:r>
+          </w:p>
+        </w:tc>
+        <w:tc>
+          <w:tcPr>
+            <w:tcW w:w="1639" w:type="pct"/>
+          </w:tcPr>
+          <w:p>
+            <w:pPr>
+              <w:rPr>
+                <w:rFonts w:ascii="Times New Roman" w:hAnsi="Times New Roman" w:cs="Times New Roman"/>
+              </w:rPr>
+            </w:pPr>
+            <w:r>
+              <w:rPr>
+                <w:rFonts w:ascii="Times New Roman" w:hAnsi="Times New Roman" w:cs="Times New Roman"/>
+              </w:rPr>
+              <w:t>Map updates to new locations that it has been dragged to</w:t>
+            </w:r>
+          </w:p>
+        </w:tc>
+        <w:tc>
+          <w:tcPr>
+            <w:tcW w:w="1639" w:type="pct"/>
+          </w:tcPr>
+          <w:p>
+            <w:pPr>
+              <w:rPr>
+                <w:rFonts w:ascii="Times New Roman" w:hAnsi="Times New Roman" w:cs="Times New Roman"/>
+              </w:rPr>
+            </w:pPr>
+            <w:r>
+              <w:rPr>
+                <w:rFonts w:ascii="Times New Roman" w:hAnsi="Times New Roman" w:cs="Times New Roman"/>
+              </w:rPr>
+              <w:t>Map updates to new locations that it has been dragged to</w:t>
+            </w:r>
+          </w:p>
+        </w:tc>
+      </w:tr>
+      <w:tr>
+        <w:trPr>
+          <w:trHeight w:val="444"/>
+        </w:trPr>
+        <w:tc>
+          <w:tcPr>
+            <w:tcW w:w="500" w:type="pct"/>
+          </w:tcPr>
+          <w:p>
+            <w:pPr>
+              <w:rPr>
+                <w:rFonts w:ascii="Times New Roman" w:hAnsi="Times New Roman" w:cs="Times New Roman"/>
+              </w:rPr>
+            </w:pPr>
+            <w:r>
+              <w:rPr>
+                <w:rFonts w:ascii="Times New Roman" w:hAnsi="Times New Roman" w:cs="Times New Roman"/>
+              </w:rPr>
+              <w:t>2</w:t>
+            </w:r>
+          </w:p>
+        </w:tc>
+        <w:tc>
+          <w:tcPr>
+            <w:tcW w:w="816" w:type="pct"/>
+          </w:tcPr>
+          <w:p>
+            <w:pPr>
+              <w:rPr>
+                <w:rFonts w:ascii="Times New Roman" w:hAnsi="Times New Roman" w:cs="Times New Roman"/>
+              </w:rPr>
+            </w:pPr>
+            <w:r>
+              <w:rPr>
+                <w:rFonts w:ascii="Times New Roman" w:hAnsi="Times New Roman" w:cs="Times New Roman"/>
+              </w:rPr>
+              <w:t>Click the + and – signs on the map</w:t>
+            </w:r>
+          </w:p>
+        </w:tc>
+        <w:tc>
+          <w:tcPr>
+            <w:tcW w:w="406" w:type="pct"/>
+          </w:tcPr>
+          <w:p>
+            <w:pPr>
+              <w:rPr>
+                <w:rFonts w:ascii="Times New Roman" w:hAnsi="Times New Roman" w:cs="Times New Roman"/>
+              </w:rPr>
+            </w:pPr>
+            <w:r>
+              <w:rPr>
+                <w:rFonts w:ascii="Times New Roman" w:hAnsi="Times New Roman" w:cs="Times New Roman"/>
+              </w:rPr>
+              <w:t>Valid</w:t>
+            </w:r>
+          </w:p>
+        </w:tc>
+        <w:tc>
+          <w:tcPr>
+            <w:tcW w:w="1639" w:type="pct"/>
+          </w:tcPr>
+          <w:p>
+            <w:pPr>
+              <w:rPr>
+                <w:rFonts w:ascii="Times New Roman" w:hAnsi="Times New Roman" w:cs="Times New Roman"/>
+              </w:rPr>
+            </w:pPr>
+            <w:r>
+              <w:rPr>
+                <w:rFonts w:ascii="Times New Roman" w:hAnsi="Times New Roman" w:cs="Times New Roman"/>
+              </w:rPr>
+              <w:t xml:space="preserve">Map zooms in and out </w:t>
+            </w:r>
+          </w:p>
+        </w:tc>
+        <w:tc>
+          <w:tcPr>
+            <w:tcW w:w="1639" w:type="pct"/>
+          </w:tcPr>
+          <w:p>
+            <w:pPr>
+              <w:rPr>
+                <w:rFonts w:ascii="Times New Roman" w:hAnsi="Times New Roman" w:cs="Times New Roman"/>
+              </w:rPr>
+            </w:pPr>
+            <w:r>
+              <w:rPr>
+                <w:rFonts w:ascii="Times New Roman" w:hAnsi="Times New Roman" w:cs="Times New Roman"/>
+              </w:rPr>
+              <w:t>Map zooms in and out</w:t>
+            </w:r>
+          </w:p>
+        </w:tc>
+      </w:tr>
+      <w:tr>
+        <w:trPr>
+          <w:trHeight w:val="420"/>
+        </w:trPr>
+        <w:tc>
+          <w:tcPr>
+            <w:tcW w:w="500" w:type="pct"/>
+          </w:tcPr>
+          <w:p>
+            <w:pPr>
+              <w:rPr>
+                <w:rFonts w:ascii="Times New Roman" w:hAnsi="Times New Roman" w:cs="Times New Roman"/>
+              </w:rPr>
+            </w:pPr>
+            <w:r>
+              <w:rPr>
+                <w:rFonts w:ascii="Times New Roman" w:hAnsi="Times New Roman" w:cs="Times New Roman"/>
+              </w:rPr>
+              <w:t>3</w:t>
+            </w:r>
+          </w:p>
+        </w:tc>
+        <w:tc>
+          <w:tcPr>
+            <w:tcW w:w="816" w:type="pct"/>
+          </w:tcPr>
+          <w:p>
+            <w:pPr>
+              <w:rPr>
+                <w:rFonts w:ascii="Times New Roman" w:hAnsi="Times New Roman" w:cs="Times New Roman"/>
+              </w:rPr>
+            </w:pPr>
+            <w:r>
+              <w:rPr>
+                <w:rFonts w:ascii="Times New Roman" w:hAnsi="Times New Roman" w:cs="Times New Roman"/>
+              </w:rPr>
+              <w:t>Walk around</w:t>
+            </w:r>
+          </w:p>
+        </w:tc>
+        <w:tc>
+          <w:tcPr>
+            <w:tcW w:w="406" w:type="pct"/>
+          </w:tcPr>
+          <w:p>
+            <w:pPr>
+              <w:rPr>
+                <w:rFonts w:ascii="Times New Roman" w:hAnsi="Times New Roman" w:cs="Times New Roman"/>
+              </w:rPr>
+            </w:pPr>
+            <w:r>
+              <w:rPr>
+                <w:rFonts w:ascii="Times New Roman" w:hAnsi="Times New Roman" w:cs="Times New Roman"/>
+              </w:rPr>
+              <w:t>Valid</w:t>
+            </w:r>
+          </w:p>
+        </w:tc>
+        <w:tc>
+          <w:tcPr>
+            <w:tcW w:w="1639" w:type="pct"/>
+          </w:tcPr>
+          <w:p>
+            <w:pPr>
+              <w:rPr>
+                <w:rFonts w:ascii="Times New Roman" w:hAnsi="Times New Roman" w:cs="Times New Roman"/>
+              </w:rPr>
+            </w:pPr>
+            <w:r>
+              <w:rPr>
+                <w:rFonts w:ascii="Times New Roman" w:hAnsi="Times New Roman" w:cs="Times New Roman"/>
+              </w:rPr>
+              <w:t>Map updates the current location</w:t>
+            </w:r>
+          </w:p>
+        </w:tc>
+        <w:tc>
+          <w:tcPr>
+            <w:tcW w:w="1639" w:type="pct"/>
+          </w:tcPr>
+          <w:p>
+            <w:pPr>
+              <w:rPr>
+                <w:rFonts w:ascii="Times New Roman" w:hAnsi="Times New Roman" w:cs="Times New Roman"/>
+              </w:rPr>
+            </w:pPr>
+            <w:r>
+              <w:rPr>
+                <w:rFonts w:ascii="Times New Roman" w:hAnsi="Times New Roman" w:cs="Times New Roman"/>
+              </w:rPr>
+              <w:t>Nothing happens</w:t>
+            </w:r>
+          </w:p>
+        </w:tc>
+      </w:tr>
+    </w:tbl>
+    <w:p>
+      <w:pPr>
+        <w:pStyle w:val="ListParagraph"/>
+        <w:numPr>
+          <w:ilvl w:val="0"/>
+          <w:numId w:val="19"/>
+        </w:numPr>
+      </w:pPr>
+      <w:r>
+        <w:t>There is no limit on how far the user can zoom in and out. This leaves the user fully able to see the entire world map and view other locations, which should not be able to happen in the NavUp application.</w:t>
+      </w:r>
+    </w:p>
+    <w:p>
+      <w:pPr>
+        <w:pStyle w:val="ListParagraph"/>
+        <w:numPr>
+          <w:ilvl w:val="0"/>
+          <w:numId w:val="19"/>
+        </w:numPr>
+      </w:pPr>
+      <w:r>
+        <w:t>The map can be dragged outside the boundaries of campus. This is not in the scope of the application.</w:t>
+      </w:r>
       <w:bookmarkStart w:id="0" w:name="_GoBack"/>
       <w:bookmarkEnd w:id="0"/>
     </w:p>
@@ -4238,7 +5177,7 @@
         <w:rPr>
           <w:rFonts w:ascii="Times New Roman" w:hAnsi="Times New Roman" w:cs="Times New Roman"/>
         </w:rPr>
-        <w:t>Case 4</w:t>
+        <w:t>Case 6</w:t>
       </w:r>
       <w:r>
         <w:rPr>
@@ -4250,7 +5189,7 @@
         <w:rPr>
           <w:rFonts w:ascii="Times New Roman" w:hAnsi="Times New Roman" w:cs="Times New Roman"/>
         </w:rPr>
-        <w:t>Remove GIS information</w:t>
+        <w:t>Verify GIS Map</w:t>
       </w:r>
     </w:p>
     <w:p>
@@ -4990,29 +5929,11 @@
     <w:p/>
     <w:p>
       <w:pPr>
-        <w:pStyle w:val="Heading1"/>
-        <w:rPr>
-          <w:rFonts w:ascii="Times New Roman" w:hAnsi="Times New Roman" w:cs="Times New Roman"/>
-        </w:rPr>
-      </w:pPr>
-      <w:r>
-        <w:rPr>
-          <w:rFonts w:ascii="Times New Roman" w:hAnsi="Times New Roman" w:cs="Times New Roman"/>
-        </w:rPr>
-        <w:t>Case 5</w:t>
-      </w:r>
-      <w:r>
-        <w:rPr>
-          <w:rFonts w:ascii="Times New Roman" w:hAnsi="Times New Roman" w:cs="Times New Roman"/>
-        </w:rPr>
-        <w:t xml:space="preserve">: </w:t>
-      </w:r>
-      <w:r>
-        <w:rPr>
-          <w:rFonts w:ascii="Times New Roman" w:hAnsi="Times New Roman" w:cs="Times New Roman"/>
-        </w:rPr>
-        <w:t>Update GIS Map</w:t>
-      </w:r>
+        <w:ind w:left="360"/>
+        <w:rPr>
+          <w:rFonts w:ascii="Times New Roman" w:hAnsi="Times New Roman" w:cs="Times New Roman"/>
+        </w:rPr>
+      </w:pPr>
     </w:p>
     <w:p>
       <w:pPr>
@@ -5023,1513 +5944,9 @@
       </w:pPr>
       <w:r>
         <w:rPr>
-          <w:rStyle w:val="Heading2Char"/>
-          <w:rFonts w:ascii="Times New Roman" w:hAnsi="Times New Roman" w:cs="Times New Roman"/>
-        </w:rPr>
-        <w:t>Input values</w:t>
-      </w:r>
-      <w:r>
-        <w:rPr>
-          <w:rFonts w:ascii="Times New Roman" w:hAnsi="Times New Roman" w:cs="Times New Roman"/>
-        </w:rPr>
-        <w:t>:</w:t>
-      </w:r>
-    </w:p>
-    <w:tbl>
-      <w:tblPr>
-        <w:tblStyle w:val="TableGrid"/>
-        <w:tblW w:w="5000" w:type="pct"/>
-        <w:tblLook w:val="04A0" w:firstRow="1" w:lastRow="0" w:firstColumn="1" w:lastColumn="0" w:noHBand="0" w:noVBand="1"/>
-      </w:tblPr>
-      <w:tblGrid>
-        <w:gridCol w:w="1782"/>
-        <w:gridCol w:w="1027"/>
-        <w:gridCol w:w="2366"/>
-        <w:gridCol w:w="2988"/>
-        <w:gridCol w:w="3573"/>
-        <w:gridCol w:w="2212"/>
-      </w:tblGrid>
-      <w:tr>
-        <w:trPr>
-          <w:trHeight w:val="775"/>
-        </w:trPr>
-        <w:tc>
-          <w:tcPr>
-            <w:tcW w:w="639" w:type="pct"/>
-          </w:tcPr>
-          <w:p>
-            <w:pPr>
-              <w:rPr>
-                <w:rFonts w:ascii="Times New Roman" w:hAnsi="Times New Roman" w:cs="Times New Roman"/>
-              </w:rPr>
-            </w:pPr>
-            <w:r>
-              <w:rPr>
-                <w:rFonts w:ascii="Times New Roman" w:hAnsi="Times New Roman" w:cs="Times New Roman"/>
-              </w:rPr>
-              <w:t>Input Element</w:t>
-            </w:r>
-          </w:p>
-        </w:tc>
-        <w:tc>
-          <w:tcPr>
-            <w:tcW w:w="368" w:type="pct"/>
-          </w:tcPr>
-          <w:p>
-            <w:pPr>
-              <w:rPr>
-                <w:rFonts w:ascii="Times New Roman" w:hAnsi="Times New Roman" w:cs="Times New Roman"/>
-              </w:rPr>
-            </w:pPr>
-            <w:r>
-              <w:rPr>
-                <w:rFonts w:ascii="Times New Roman" w:hAnsi="Times New Roman" w:cs="Times New Roman"/>
-              </w:rPr>
-              <w:t>Type</w:t>
-            </w:r>
-          </w:p>
-        </w:tc>
-        <w:tc>
-          <w:tcPr>
-            <w:tcW w:w="848" w:type="pct"/>
-          </w:tcPr>
-          <w:p>
-            <w:pPr>
-              <w:rPr>
-                <w:rFonts w:ascii="Times New Roman" w:hAnsi="Times New Roman" w:cs="Times New Roman"/>
-              </w:rPr>
-            </w:pPr>
-            <w:r>
-              <w:rPr>
-                <w:rFonts w:ascii="Times New Roman" w:hAnsi="Times New Roman" w:cs="Times New Roman"/>
-              </w:rPr>
-              <w:t>Value Specification</w:t>
-            </w:r>
-          </w:p>
-        </w:tc>
-        <w:tc>
-          <w:tcPr>
-            <w:tcW w:w="1071" w:type="pct"/>
-          </w:tcPr>
-          <w:p>
-            <w:pPr>
-              <w:rPr>
-                <w:rFonts w:ascii="Times New Roman" w:hAnsi="Times New Roman" w:cs="Times New Roman"/>
-              </w:rPr>
-            </w:pPr>
-            <w:r>
-              <w:rPr>
-                <w:rFonts w:ascii="Times New Roman" w:hAnsi="Times New Roman" w:cs="Times New Roman"/>
-              </w:rPr>
-              <w:t>Valid</w:t>
-            </w:r>
-          </w:p>
-        </w:tc>
-        <w:tc>
-          <w:tcPr>
-            <w:tcW w:w="1281" w:type="pct"/>
-          </w:tcPr>
-          <w:p>
-            <w:pPr>
-              <w:rPr>
-                <w:rFonts w:ascii="Times New Roman" w:hAnsi="Times New Roman" w:cs="Times New Roman"/>
-              </w:rPr>
-            </w:pPr>
-            <w:r>
-              <w:rPr>
-                <w:rFonts w:ascii="Times New Roman" w:hAnsi="Times New Roman" w:cs="Times New Roman"/>
-              </w:rPr>
-              <w:t>Invalid</w:t>
-            </w:r>
-          </w:p>
-        </w:tc>
-        <w:tc>
-          <w:tcPr>
-            <w:tcW w:w="793" w:type="pct"/>
-          </w:tcPr>
-          <w:p>
-            <w:pPr>
-              <w:rPr>
-                <w:rFonts w:ascii="Times New Roman" w:hAnsi="Times New Roman" w:cs="Times New Roman"/>
-              </w:rPr>
-            </w:pPr>
-            <w:r>
-              <w:rPr>
-                <w:rFonts w:ascii="Times New Roman" w:hAnsi="Times New Roman" w:cs="Times New Roman"/>
-              </w:rPr>
-              <w:t>Exceptional Cases</w:t>
-            </w:r>
-          </w:p>
-        </w:tc>
-      </w:tr>
-      <w:tr>
-        <w:trPr>
-          <w:trHeight w:val="518"/>
-        </w:trPr>
-        <w:tc>
-          <w:tcPr>
-            <w:tcW w:w="639" w:type="pct"/>
-          </w:tcPr>
-          <w:p>
-            <w:pPr>
-              <w:rPr>
-                <w:rFonts w:ascii="Times New Roman" w:hAnsi="Times New Roman" w:cs="Times New Roman"/>
-              </w:rPr>
-            </w:pPr>
-          </w:p>
-        </w:tc>
-        <w:tc>
-          <w:tcPr>
-            <w:tcW w:w="368" w:type="pct"/>
-          </w:tcPr>
-          <w:p>
-            <w:pPr>
-              <w:rPr>
-                <w:rFonts w:ascii="Times New Roman" w:hAnsi="Times New Roman" w:cs="Times New Roman"/>
-              </w:rPr>
-            </w:pPr>
-          </w:p>
-        </w:tc>
-        <w:tc>
-          <w:tcPr>
-            <w:tcW w:w="848" w:type="pct"/>
-          </w:tcPr>
-          <w:p>
-            <w:pPr>
-              <w:rPr>
-                <w:rFonts w:ascii="Times New Roman" w:hAnsi="Times New Roman" w:cs="Times New Roman"/>
-              </w:rPr>
-            </w:pPr>
-          </w:p>
-        </w:tc>
-        <w:tc>
-          <w:tcPr>
-            <w:tcW w:w="1071" w:type="pct"/>
-          </w:tcPr>
-          <w:p>
-            <w:pPr>
-              <w:rPr>
-                <w:rFonts w:ascii="Times New Roman" w:hAnsi="Times New Roman" w:cs="Times New Roman"/>
-              </w:rPr>
-            </w:pPr>
-          </w:p>
-        </w:tc>
-        <w:tc>
-          <w:tcPr>
-            <w:tcW w:w="1281" w:type="pct"/>
-          </w:tcPr>
-          <w:p>
-            <w:pPr>
-              <w:rPr>
-                <w:rFonts w:ascii="Times New Roman" w:hAnsi="Times New Roman" w:cs="Times New Roman"/>
-              </w:rPr>
-            </w:pPr>
-          </w:p>
-        </w:tc>
-        <w:tc>
-          <w:tcPr>
-            <w:tcW w:w="793" w:type="pct"/>
-          </w:tcPr>
-          <w:p>
-            <w:pPr>
-              <w:rPr>
-                <w:rFonts w:ascii="Times New Roman" w:hAnsi="Times New Roman" w:cs="Times New Roman"/>
-              </w:rPr>
-            </w:pPr>
-          </w:p>
-        </w:tc>
-      </w:tr>
-    </w:tbl>
-    <w:p>
-      <w:pPr>
-        <w:pStyle w:val="Heading2"/>
-        <w:rPr>
-          <w:rFonts w:ascii="Times New Roman" w:hAnsi="Times New Roman" w:cs="Times New Roman"/>
-        </w:rPr>
-      </w:pPr>
-      <w:r>
-        <w:rPr>
           <w:rFonts w:ascii="Times New Roman" w:hAnsi="Times New Roman" w:cs="Times New Roman"/>
         </w:rPr>
         <w:lastRenderedPageBreak/>
-        <w:t>Test case generation/use case based test:</w:t>
-      </w:r>
-    </w:p>
-    <w:tbl>
-      <w:tblPr>
-        <w:tblStyle w:val="TableGrid"/>
-        <w:tblW w:w="5000" w:type="pct"/>
-        <w:tblLook w:val="04A0" w:firstRow="1" w:lastRow="0" w:firstColumn="1" w:lastColumn="0" w:noHBand="0" w:noVBand="1"/>
-      </w:tblPr>
-      <w:tblGrid>
-        <w:gridCol w:w="1395"/>
-        <w:gridCol w:w="2276"/>
-        <w:gridCol w:w="1133"/>
-        <w:gridCol w:w="4572"/>
-        <w:gridCol w:w="4572"/>
-      </w:tblGrid>
-      <w:tr>
-        <w:trPr>
-          <w:trHeight w:val="444"/>
-        </w:trPr>
-        <w:tc>
-          <w:tcPr>
-            <w:tcW w:w="500" w:type="pct"/>
-          </w:tcPr>
-          <w:p>
-            <w:pPr>
-              <w:rPr>
-                <w:rFonts w:ascii="Times New Roman" w:hAnsi="Times New Roman" w:cs="Times New Roman"/>
-              </w:rPr>
-            </w:pPr>
-            <w:r>
-              <w:rPr>
-                <w:rFonts w:ascii="Times New Roman" w:hAnsi="Times New Roman" w:cs="Times New Roman"/>
-              </w:rPr>
-              <w:t>Test case</w:t>
-            </w:r>
-          </w:p>
-        </w:tc>
-        <w:tc>
-          <w:tcPr>
-            <w:tcW w:w="816" w:type="pct"/>
-          </w:tcPr>
-          <w:p>
-            <w:pPr>
-              <w:rPr>
-                <w:rFonts w:ascii="Times New Roman" w:hAnsi="Times New Roman" w:cs="Times New Roman"/>
-              </w:rPr>
-            </w:pPr>
-            <w:r>
-              <w:rPr>
-                <w:rFonts w:ascii="Times New Roman" w:hAnsi="Times New Roman" w:cs="Times New Roman"/>
-              </w:rPr>
-              <w:t>Username</w:t>
-            </w:r>
-          </w:p>
-        </w:tc>
-        <w:tc>
-          <w:tcPr>
-            <w:tcW w:w="406" w:type="pct"/>
-          </w:tcPr>
-          <w:p>
-            <w:pPr>
-              <w:rPr>
-                <w:rFonts w:ascii="Times New Roman" w:hAnsi="Times New Roman" w:cs="Times New Roman"/>
-              </w:rPr>
-            </w:pPr>
-            <w:r>
-              <w:rPr>
-                <w:rFonts w:ascii="Times New Roman" w:hAnsi="Times New Roman" w:cs="Times New Roman"/>
-              </w:rPr>
-              <w:t>Valid</w:t>
-            </w:r>
-          </w:p>
-        </w:tc>
-        <w:tc>
-          <w:tcPr>
-            <w:tcW w:w="1639" w:type="pct"/>
-          </w:tcPr>
-          <w:p>
-            <w:pPr>
-              <w:rPr>
-                <w:rFonts w:ascii="Times New Roman" w:hAnsi="Times New Roman" w:cs="Times New Roman"/>
-              </w:rPr>
-            </w:pPr>
-            <w:r>
-              <w:rPr>
-                <w:rFonts w:ascii="Times New Roman" w:hAnsi="Times New Roman" w:cs="Times New Roman"/>
-              </w:rPr>
-              <w:t>Expected result</w:t>
-            </w:r>
-          </w:p>
-        </w:tc>
-        <w:tc>
-          <w:tcPr>
-            <w:tcW w:w="1639" w:type="pct"/>
-          </w:tcPr>
-          <w:p>
-            <w:pPr>
-              <w:rPr>
-                <w:rFonts w:ascii="Times New Roman" w:hAnsi="Times New Roman" w:cs="Times New Roman"/>
-              </w:rPr>
-            </w:pPr>
-            <w:r>
-              <w:rPr>
-                <w:rFonts w:ascii="Times New Roman" w:hAnsi="Times New Roman" w:cs="Times New Roman"/>
-              </w:rPr>
-              <w:t>Actual result</w:t>
-            </w:r>
-          </w:p>
-        </w:tc>
-      </w:tr>
-      <w:tr>
-        <w:trPr>
-          <w:trHeight w:val="420"/>
-        </w:trPr>
-        <w:tc>
-          <w:tcPr>
-            <w:tcW w:w="500" w:type="pct"/>
-          </w:tcPr>
-          <w:p>
-            <w:pPr>
-              <w:rPr>
-                <w:rFonts w:ascii="Times New Roman" w:hAnsi="Times New Roman" w:cs="Times New Roman"/>
-              </w:rPr>
-            </w:pPr>
-            <w:r>
-              <w:rPr>
-                <w:rFonts w:ascii="Times New Roman" w:hAnsi="Times New Roman" w:cs="Times New Roman"/>
-              </w:rPr>
-              <w:t>1</w:t>
-            </w:r>
-          </w:p>
-        </w:tc>
-        <w:tc>
-          <w:tcPr>
-            <w:tcW w:w="816" w:type="pct"/>
-          </w:tcPr>
-          <w:p>
-            <w:pPr>
-              <w:rPr>
-                <w:rFonts w:ascii="Times New Roman" w:hAnsi="Times New Roman" w:cs="Times New Roman"/>
-              </w:rPr>
-            </w:pPr>
-          </w:p>
-        </w:tc>
-        <w:tc>
-          <w:tcPr>
-            <w:tcW w:w="406" w:type="pct"/>
-          </w:tcPr>
-          <w:p>
-            <w:pPr>
-              <w:rPr>
-                <w:rFonts w:ascii="Times New Roman" w:hAnsi="Times New Roman" w:cs="Times New Roman"/>
-              </w:rPr>
-            </w:pPr>
-            <w:r>
-              <w:rPr>
-                <w:rFonts w:ascii="Times New Roman" w:hAnsi="Times New Roman" w:cs="Times New Roman"/>
-              </w:rPr>
-              <w:t>Valid</w:t>
-            </w:r>
-          </w:p>
-        </w:tc>
-        <w:tc>
-          <w:tcPr>
-            <w:tcW w:w="1639" w:type="pct"/>
-          </w:tcPr>
-          <w:p>
-            <w:pPr>
-              <w:rPr>
-                <w:rFonts w:ascii="Times New Roman" w:hAnsi="Times New Roman" w:cs="Times New Roman"/>
-              </w:rPr>
-            </w:pPr>
-          </w:p>
-        </w:tc>
-        <w:tc>
-          <w:tcPr>
-            <w:tcW w:w="1639" w:type="pct"/>
-          </w:tcPr>
-          <w:p>
-            <w:pPr>
-              <w:rPr>
-                <w:rFonts w:ascii="Times New Roman" w:hAnsi="Times New Roman" w:cs="Times New Roman"/>
-              </w:rPr>
-            </w:pPr>
-          </w:p>
-        </w:tc>
-      </w:tr>
-      <w:tr>
-        <w:trPr>
-          <w:trHeight w:val="444"/>
-        </w:trPr>
-        <w:tc>
-          <w:tcPr>
-            <w:tcW w:w="500" w:type="pct"/>
-          </w:tcPr>
-          <w:p>
-            <w:pPr>
-              <w:rPr>
-                <w:rFonts w:ascii="Times New Roman" w:hAnsi="Times New Roman" w:cs="Times New Roman"/>
-              </w:rPr>
-            </w:pPr>
-            <w:r>
-              <w:rPr>
-                <w:rFonts w:ascii="Times New Roman" w:hAnsi="Times New Roman" w:cs="Times New Roman"/>
-              </w:rPr>
-              <w:t>2</w:t>
-            </w:r>
-          </w:p>
-        </w:tc>
-        <w:tc>
-          <w:tcPr>
-            <w:tcW w:w="816" w:type="pct"/>
-          </w:tcPr>
-          <w:p>
-            <w:pPr>
-              <w:rPr>
-                <w:rFonts w:ascii="Times New Roman" w:hAnsi="Times New Roman" w:cs="Times New Roman"/>
-              </w:rPr>
-            </w:pPr>
-          </w:p>
-        </w:tc>
-        <w:tc>
-          <w:tcPr>
-            <w:tcW w:w="406" w:type="pct"/>
-          </w:tcPr>
-          <w:p>
-            <w:pPr>
-              <w:rPr>
-                <w:rFonts w:ascii="Times New Roman" w:hAnsi="Times New Roman" w:cs="Times New Roman"/>
-              </w:rPr>
-            </w:pPr>
-            <w:r>
-              <w:rPr>
-                <w:rFonts w:ascii="Times New Roman" w:hAnsi="Times New Roman" w:cs="Times New Roman"/>
-              </w:rPr>
-              <w:t>Valid</w:t>
-            </w:r>
-          </w:p>
-        </w:tc>
-        <w:tc>
-          <w:tcPr>
-            <w:tcW w:w="1639" w:type="pct"/>
-          </w:tcPr>
-          <w:p>
-            <w:pPr>
-              <w:rPr>
-                <w:rFonts w:ascii="Times New Roman" w:hAnsi="Times New Roman" w:cs="Times New Roman"/>
-              </w:rPr>
-            </w:pPr>
-          </w:p>
-        </w:tc>
-        <w:tc>
-          <w:tcPr>
-            <w:tcW w:w="1639" w:type="pct"/>
-          </w:tcPr>
-          <w:p>
-            <w:pPr>
-              <w:rPr>
-                <w:rFonts w:ascii="Times New Roman" w:hAnsi="Times New Roman" w:cs="Times New Roman"/>
-              </w:rPr>
-            </w:pPr>
-          </w:p>
-        </w:tc>
-      </w:tr>
-      <w:tr>
-        <w:trPr>
-          <w:trHeight w:val="420"/>
-        </w:trPr>
-        <w:tc>
-          <w:tcPr>
-            <w:tcW w:w="500" w:type="pct"/>
-          </w:tcPr>
-          <w:p>
-            <w:pPr>
-              <w:rPr>
-                <w:rFonts w:ascii="Times New Roman" w:hAnsi="Times New Roman" w:cs="Times New Roman"/>
-              </w:rPr>
-            </w:pPr>
-            <w:r>
-              <w:rPr>
-                <w:rFonts w:ascii="Times New Roman" w:hAnsi="Times New Roman" w:cs="Times New Roman"/>
-              </w:rPr>
-              <w:t>3</w:t>
-            </w:r>
-          </w:p>
-        </w:tc>
-        <w:tc>
-          <w:tcPr>
-            <w:tcW w:w="816" w:type="pct"/>
-          </w:tcPr>
-          <w:p>
-            <w:pPr>
-              <w:rPr>
-                <w:rFonts w:ascii="Times New Roman" w:hAnsi="Times New Roman" w:cs="Times New Roman"/>
-              </w:rPr>
-            </w:pPr>
-          </w:p>
-        </w:tc>
-        <w:tc>
-          <w:tcPr>
-            <w:tcW w:w="406" w:type="pct"/>
-          </w:tcPr>
-          <w:p>
-            <w:pPr>
-              <w:rPr>
-                <w:rFonts w:ascii="Times New Roman" w:hAnsi="Times New Roman" w:cs="Times New Roman"/>
-              </w:rPr>
-            </w:pPr>
-            <w:r>
-              <w:rPr>
-                <w:rFonts w:ascii="Times New Roman" w:hAnsi="Times New Roman" w:cs="Times New Roman"/>
-              </w:rPr>
-              <w:t>Valid</w:t>
-            </w:r>
-          </w:p>
-        </w:tc>
-        <w:tc>
-          <w:tcPr>
-            <w:tcW w:w="1639" w:type="pct"/>
-          </w:tcPr>
-          <w:p>
-            <w:pPr>
-              <w:rPr>
-                <w:rFonts w:ascii="Times New Roman" w:hAnsi="Times New Roman" w:cs="Times New Roman"/>
-              </w:rPr>
-            </w:pPr>
-          </w:p>
-        </w:tc>
-        <w:tc>
-          <w:tcPr>
-            <w:tcW w:w="1639" w:type="pct"/>
-          </w:tcPr>
-          <w:p>
-            <w:pPr>
-              <w:rPr>
-                <w:rFonts w:ascii="Times New Roman" w:hAnsi="Times New Roman" w:cs="Times New Roman"/>
-              </w:rPr>
-            </w:pPr>
-          </w:p>
-        </w:tc>
-      </w:tr>
-      <w:tr>
-        <w:trPr>
-          <w:trHeight w:val="420"/>
-        </w:trPr>
-        <w:tc>
-          <w:tcPr>
-            <w:tcW w:w="500" w:type="pct"/>
-          </w:tcPr>
-          <w:p>
-            <w:pPr>
-              <w:rPr>
-                <w:rFonts w:ascii="Times New Roman" w:hAnsi="Times New Roman" w:cs="Times New Roman"/>
-              </w:rPr>
-            </w:pPr>
-            <w:r>
-              <w:rPr>
-                <w:rFonts w:ascii="Times New Roman" w:hAnsi="Times New Roman" w:cs="Times New Roman"/>
-              </w:rPr>
-              <w:t>4</w:t>
-            </w:r>
-          </w:p>
-        </w:tc>
-        <w:tc>
-          <w:tcPr>
-            <w:tcW w:w="816" w:type="pct"/>
-          </w:tcPr>
-          <w:p>
-            <w:pPr>
-              <w:rPr>
-                <w:rFonts w:ascii="Times New Roman" w:hAnsi="Times New Roman" w:cs="Times New Roman"/>
-              </w:rPr>
-            </w:pPr>
-          </w:p>
-        </w:tc>
-        <w:tc>
-          <w:tcPr>
-            <w:tcW w:w="406" w:type="pct"/>
-          </w:tcPr>
-          <w:p>
-            <w:pPr>
-              <w:rPr>
-                <w:rFonts w:ascii="Times New Roman" w:hAnsi="Times New Roman" w:cs="Times New Roman"/>
-              </w:rPr>
-            </w:pPr>
-            <w:r>
-              <w:rPr>
-                <w:rFonts w:ascii="Times New Roman" w:hAnsi="Times New Roman" w:cs="Times New Roman"/>
-              </w:rPr>
-              <w:t>Invalid</w:t>
-            </w:r>
-          </w:p>
-        </w:tc>
-        <w:tc>
-          <w:tcPr>
-            <w:tcW w:w="1639" w:type="pct"/>
-          </w:tcPr>
-          <w:p>
-            <w:pPr>
-              <w:rPr>
-                <w:rFonts w:ascii="Times New Roman" w:hAnsi="Times New Roman" w:cs="Times New Roman"/>
-              </w:rPr>
-            </w:pPr>
-          </w:p>
-        </w:tc>
-        <w:tc>
-          <w:tcPr>
-            <w:tcW w:w="1639" w:type="pct"/>
-          </w:tcPr>
-          <w:p>
-            <w:pPr>
-              <w:rPr>
-                <w:rFonts w:ascii="Times New Roman" w:hAnsi="Times New Roman" w:cs="Times New Roman"/>
-              </w:rPr>
-            </w:pPr>
-          </w:p>
-        </w:tc>
-      </w:tr>
-      <w:tr>
-        <w:trPr>
-          <w:trHeight w:val="420"/>
-        </w:trPr>
-        <w:tc>
-          <w:tcPr>
-            <w:tcW w:w="500" w:type="pct"/>
-          </w:tcPr>
-          <w:p>
-            <w:pPr>
-              <w:rPr>
-                <w:rFonts w:ascii="Times New Roman" w:hAnsi="Times New Roman" w:cs="Times New Roman"/>
-              </w:rPr>
-            </w:pPr>
-            <w:r>
-              <w:rPr>
-                <w:rFonts w:ascii="Times New Roman" w:hAnsi="Times New Roman" w:cs="Times New Roman"/>
-              </w:rPr>
-              <w:t>5</w:t>
-            </w:r>
-          </w:p>
-        </w:tc>
-        <w:tc>
-          <w:tcPr>
-            <w:tcW w:w="816" w:type="pct"/>
-          </w:tcPr>
-          <w:p>
-            <w:pPr>
-              <w:rPr>
-                <w:rFonts w:ascii="Times New Roman" w:hAnsi="Times New Roman" w:cs="Times New Roman"/>
-              </w:rPr>
-            </w:pPr>
-          </w:p>
-        </w:tc>
-        <w:tc>
-          <w:tcPr>
-            <w:tcW w:w="406" w:type="pct"/>
-          </w:tcPr>
-          <w:p>
-            <w:pPr>
-              <w:rPr>
-                <w:rFonts w:ascii="Times New Roman" w:hAnsi="Times New Roman" w:cs="Times New Roman"/>
-              </w:rPr>
-            </w:pPr>
-            <w:r>
-              <w:rPr>
-                <w:rFonts w:ascii="Times New Roman" w:hAnsi="Times New Roman" w:cs="Times New Roman"/>
-              </w:rPr>
-              <w:t>Invalid</w:t>
-            </w:r>
-          </w:p>
-        </w:tc>
-        <w:tc>
-          <w:tcPr>
-            <w:tcW w:w="1639" w:type="pct"/>
-          </w:tcPr>
-          <w:p>
-            <w:pPr>
-              <w:rPr>
-                <w:rFonts w:ascii="Times New Roman" w:hAnsi="Times New Roman" w:cs="Times New Roman"/>
-              </w:rPr>
-            </w:pPr>
-          </w:p>
-        </w:tc>
-        <w:tc>
-          <w:tcPr>
-            <w:tcW w:w="1639" w:type="pct"/>
-          </w:tcPr>
-          <w:p>
-            <w:pPr>
-              <w:rPr>
-                <w:rFonts w:ascii="Times New Roman" w:hAnsi="Times New Roman" w:cs="Times New Roman"/>
-              </w:rPr>
-            </w:pPr>
-          </w:p>
-        </w:tc>
-      </w:tr>
-    </w:tbl>
-    <w:p/>
-    <w:p>
-      <w:pPr>
-        <w:pStyle w:val="Heading1"/>
-        <w:rPr>
-          <w:rFonts w:ascii="Times New Roman" w:hAnsi="Times New Roman" w:cs="Times New Roman"/>
-        </w:rPr>
-      </w:pPr>
-      <w:r>
-        <w:rPr>
-          <w:rFonts w:ascii="Times New Roman" w:hAnsi="Times New Roman" w:cs="Times New Roman"/>
-        </w:rPr>
-        <w:t>Case 6</w:t>
-      </w:r>
-      <w:r>
-        <w:rPr>
-          <w:rFonts w:ascii="Times New Roman" w:hAnsi="Times New Roman" w:cs="Times New Roman"/>
-        </w:rPr>
-        <w:t xml:space="preserve">: </w:t>
-      </w:r>
-      <w:r>
-        <w:rPr>
-          <w:rFonts w:ascii="Times New Roman" w:hAnsi="Times New Roman" w:cs="Times New Roman"/>
-        </w:rPr>
-        <w:t>Verify GIS Map</w:t>
-      </w:r>
-    </w:p>
-    <w:p>
-      <w:pPr>
-        <w:pStyle w:val="Heading1"/>
-        <w:rPr>
-          <w:rFonts w:ascii="Times New Roman" w:hAnsi="Times New Roman" w:cs="Times New Roman"/>
-        </w:rPr>
-      </w:pPr>
-      <w:r>
-        <w:rPr>
-          <w:rStyle w:val="Heading2Char"/>
-          <w:rFonts w:ascii="Times New Roman" w:hAnsi="Times New Roman" w:cs="Times New Roman"/>
-        </w:rPr>
-        <w:t>Input values</w:t>
-      </w:r>
-      <w:r>
-        <w:rPr>
-          <w:rFonts w:ascii="Times New Roman" w:hAnsi="Times New Roman" w:cs="Times New Roman"/>
-        </w:rPr>
-        <w:t>:</w:t>
-      </w:r>
-    </w:p>
-    <w:tbl>
-      <w:tblPr>
-        <w:tblStyle w:val="TableGrid"/>
-        <w:tblW w:w="5000" w:type="pct"/>
-        <w:tblLook w:val="04A0" w:firstRow="1" w:lastRow="0" w:firstColumn="1" w:lastColumn="0" w:noHBand="0" w:noVBand="1"/>
-      </w:tblPr>
-      <w:tblGrid>
-        <w:gridCol w:w="1782"/>
-        <w:gridCol w:w="1027"/>
-        <w:gridCol w:w="2366"/>
-        <w:gridCol w:w="2988"/>
-        <w:gridCol w:w="3573"/>
-        <w:gridCol w:w="2212"/>
-      </w:tblGrid>
-      <w:tr>
-        <w:trPr>
-          <w:trHeight w:val="775"/>
-        </w:trPr>
-        <w:tc>
-          <w:tcPr>
-            <w:tcW w:w="639" w:type="pct"/>
-          </w:tcPr>
-          <w:p>
-            <w:pPr>
-              <w:rPr>
-                <w:rFonts w:ascii="Times New Roman" w:hAnsi="Times New Roman" w:cs="Times New Roman"/>
-              </w:rPr>
-            </w:pPr>
-            <w:r>
-              <w:rPr>
-                <w:rFonts w:ascii="Times New Roman" w:hAnsi="Times New Roman" w:cs="Times New Roman"/>
-              </w:rPr>
-              <w:t>Input Element</w:t>
-            </w:r>
-          </w:p>
-        </w:tc>
-        <w:tc>
-          <w:tcPr>
-            <w:tcW w:w="368" w:type="pct"/>
-          </w:tcPr>
-          <w:p>
-            <w:pPr>
-              <w:rPr>
-                <w:rFonts w:ascii="Times New Roman" w:hAnsi="Times New Roman" w:cs="Times New Roman"/>
-              </w:rPr>
-            </w:pPr>
-            <w:r>
-              <w:rPr>
-                <w:rFonts w:ascii="Times New Roman" w:hAnsi="Times New Roman" w:cs="Times New Roman"/>
-              </w:rPr>
-              <w:t>Type</w:t>
-            </w:r>
-          </w:p>
-        </w:tc>
-        <w:tc>
-          <w:tcPr>
-            <w:tcW w:w="848" w:type="pct"/>
-          </w:tcPr>
-          <w:p>
-            <w:pPr>
-              <w:rPr>
-                <w:rFonts w:ascii="Times New Roman" w:hAnsi="Times New Roman" w:cs="Times New Roman"/>
-              </w:rPr>
-            </w:pPr>
-            <w:r>
-              <w:rPr>
-                <w:rFonts w:ascii="Times New Roman" w:hAnsi="Times New Roman" w:cs="Times New Roman"/>
-              </w:rPr>
-              <w:t>Value Specification</w:t>
-            </w:r>
-          </w:p>
-        </w:tc>
-        <w:tc>
-          <w:tcPr>
-            <w:tcW w:w="1071" w:type="pct"/>
-          </w:tcPr>
-          <w:p>
-            <w:pPr>
-              <w:rPr>
-                <w:rFonts w:ascii="Times New Roman" w:hAnsi="Times New Roman" w:cs="Times New Roman"/>
-              </w:rPr>
-            </w:pPr>
-            <w:r>
-              <w:rPr>
-                <w:rFonts w:ascii="Times New Roman" w:hAnsi="Times New Roman" w:cs="Times New Roman"/>
-              </w:rPr>
-              <w:t>Valid</w:t>
-            </w:r>
-          </w:p>
-        </w:tc>
-        <w:tc>
-          <w:tcPr>
-            <w:tcW w:w="1281" w:type="pct"/>
-          </w:tcPr>
-          <w:p>
-            <w:pPr>
-              <w:rPr>
-                <w:rFonts w:ascii="Times New Roman" w:hAnsi="Times New Roman" w:cs="Times New Roman"/>
-              </w:rPr>
-            </w:pPr>
-            <w:r>
-              <w:rPr>
-                <w:rFonts w:ascii="Times New Roman" w:hAnsi="Times New Roman" w:cs="Times New Roman"/>
-              </w:rPr>
-              <w:t>Invalid</w:t>
-            </w:r>
-          </w:p>
-        </w:tc>
-        <w:tc>
-          <w:tcPr>
-            <w:tcW w:w="793" w:type="pct"/>
-          </w:tcPr>
-          <w:p>
-            <w:pPr>
-              <w:rPr>
-                <w:rFonts w:ascii="Times New Roman" w:hAnsi="Times New Roman" w:cs="Times New Roman"/>
-              </w:rPr>
-            </w:pPr>
-            <w:r>
-              <w:rPr>
-                <w:rFonts w:ascii="Times New Roman" w:hAnsi="Times New Roman" w:cs="Times New Roman"/>
-              </w:rPr>
-              <w:t>Exceptional Cases</w:t>
-            </w:r>
-          </w:p>
-        </w:tc>
-      </w:tr>
-      <w:tr>
-        <w:trPr>
-          <w:trHeight w:val="518"/>
-        </w:trPr>
-        <w:tc>
-          <w:tcPr>
-            <w:tcW w:w="639" w:type="pct"/>
-          </w:tcPr>
-          <w:p>
-            <w:pPr>
-              <w:rPr>
-                <w:rFonts w:ascii="Times New Roman" w:hAnsi="Times New Roman" w:cs="Times New Roman"/>
-              </w:rPr>
-            </w:pPr>
-          </w:p>
-        </w:tc>
-        <w:tc>
-          <w:tcPr>
-            <w:tcW w:w="368" w:type="pct"/>
-          </w:tcPr>
-          <w:p>
-            <w:pPr>
-              <w:rPr>
-                <w:rFonts w:ascii="Times New Roman" w:hAnsi="Times New Roman" w:cs="Times New Roman"/>
-              </w:rPr>
-            </w:pPr>
-          </w:p>
-        </w:tc>
-        <w:tc>
-          <w:tcPr>
-            <w:tcW w:w="848" w:type="pct"/>
-          </w:tcPr>
-          <w:p>
-            <w:pPr>
-              <w:rPr>
-                <w:rFonts w:ascii="Times New Roman" w:hAnsi="Times New Roman" w:cs="Times New Roman"/>
-              </w:rPr>
-            </w:pPr>
-          </w:p>
-        </w:tc>
-        <w:tc>
-          <w:tcPr>
-            <w:tcW w:w="1071" w:type="pct"/>
-          </w:tcPr>
-          <w:p>
-            <w:pPr>
-              <w:rPr>
-                <w:rFonts w:ascii="Times New Roman" w:hAnsi="Times New Roman" w:cs="Times New Roman"/>
-              </w:rPr>
-            </w:pPr>
-          </w:p>
-        </w:tc>
-        <w:tc>
-          <w:tcPr>
-            <w:tcW w:w="1281" w:type="pct"/>
-          </w:tcPr>
-          <w:p>
-            <w:pPr>
-              <w:rPr>
-                <w:rFonts w:ascii="Times New Roman" w:hAnsi="Times New Roman" w:cs="Times New Roman"/>
-              </w:rPr>
-            </w:pPr>
-          </w:p>
-        </w:tc>
-        <w:tc>
-          <w:tcPr>
-            <w:tcW w:w="793" w:type="pct"/>
-          </w:tcPr>
-          <w:p>
-            <w:pPr>
-              <w:rPr>
-                <w:rFonts w:ascii="Times New Roman" w:hAnsi="Times New Roman" w:cs="Times New Roman"/>
-              </w:rPr>
-            </w:pPr>
-          </w:p>
-        </w:tc>
-      </w:tr>
-    </w:tbl>
-    <w:p>
-      <w:pPr>
-        <w:pStyle w:val="Heading2"/>
-        <w:rPr>
-          <w:rFonts w:ascii="Times New Roman" w:hAnsi="Times New Roman" w:cs="Times New Roman"/>
-        </w:rPr>
-      </w:pPr>
-      <w:r>
-        <w:rPr>
-          <w:rFonts w:ascii="Times New Roman" w:hAnsi="Times New Roman" w:cs="Times New Roman"/>
-        </w:rPr>
-        <w:t>Test case generation/use case based test:</w:t>
-      </w:r>
-    </w:p>
-    <w:tbl>
-      <w:tblPr>
-        <w:tblStyle w:val="TableGrid"/>
-        <w:tblW w:w="5000" w:type="pct"/>
-        <w:tblLook w:val="04A0" w:firstRow="1" w:lastRow="0" w:firstColumn="1" w:lastColumn="0" w:noHBand="0" w:noVBand="1"/>
-      </w:tblPr>
-      <w:tblGrid>
-        <w:gridCol w:w="1395"/>
-        <w:gridCol w:w="2276"/>
-        <w:gridCol w:w="1133"/>
-        <w:gridCol w:w="4572"/>
-        <w:gridCol w:w="4572"/>
-      </w:tblGrid>
-      <w:tr>
-        <w:trPr>
-          <w:trHeight w:val="444"/>
-        </w:trPr>
-        <w:tc>
-          <w:tcPr>
-            <w:tcW w:w="500" w:type="pct"/>
-          </w:tcPr>
-          <w:p>
-            <w:pPr>
-              <w:rPr>
-                <w:rFonts w:ascii="Times New Roman" w:hAnsi="Times New Roman" w:cs="Times New Roman"/>
-              </w:rPr>
-            </w:pPr>
-            <w:r>
-              <w:rPr>
-                <w:rFonts w:ascii="Times New Roman" w:hAnsi="Times New Roman" w:cs="Times New Roman"/>
-              </w:rPr>
-              <w:t>Test case</w:t>
-            </w:r>
-          </w:p>
-        </w:tc>
-        <w:tc>
-          <w:tcPr>
-            <w:tcW w:w="816" w:type="pct"/>
-          </w:tcPr>
-          <w:p>
-            <w:pPr>
-              <w:rPr>
-                <w:rFonts w:ascii="Times New Roman" w:hAnsi="Times New Roman" w:cs="Times New Roman"/>
-              </w:rPr>
-            </w:pPr>
-            <w:r>
-              <w:rPr>
-                <w:rFonts w:ascii="Times New Roman" w:hAnsi="Times New Roman" w:cs="Times New Roman"/>
-              </w:rPr>
-              <w:t>Username</w:t>
-            </w:r>
-          </w:p>
-        </w:tc>
-        <w:tc>
-          <w:tcPr>
-            <w:tcW w:w="406" w:type="pct"/>
-          </w:tcPr>
-          <w:p>
-            <w:pPr>
-              <w:rPr>
-                <w:rFonts w:ascii="Times New Roman" w:hAnsi="Times New Roman" w:cs="Times New Roman"/>
-              </w:rPr>
-            </w:pPr>
-            <w:r>
-              <w:rPr>
-                <w:rFonts w:ascii="Times New Roman" w:hAnsi="Times New Roman" w:cs="Times New Roman"/>
-              </w:rPr>
-              <w:t>Valid</w:t>
-            </w:r>
-          </w:p>
-        </w:tc>
-        <w:tc>
-          <w:tcPr>
-            <w:tcW w:w="1639" w:type="pct"/>
-          </w:tcPr>
-          <w:p>
-            <w:pPr>
-              <w:rPr>
-                <w:rFonts w:ascii="Times New Roman" w:hAnsi="Times New Roman" w:cs="Times New Roman"/>
-              </w:rPr>
-            </w:pPr>
-            <w:r>
-              <w:rPr>
-                <w:rFonts w:ascii="Times New Roman" w:hAnsi="Times New Roman" w:cs="Times New Roman"/>
-              </w:rPr>
-              <w:t>Expected result</w:t>
-            </w:r>
-          </w:p>
-        </w:tc>
-        <w:tc>
-          <w:tcPr>
-            <w:tcW w:w="1639" w:type="pct"/>
-          </w:tcPr>
-          <w:p>
-            <w:pPr>
-              <w:rPr>
-                <w:rFonts w:ascii="Times New Roman" w:hAnsi="Times New Roman" w:cs="Times New Roman"/>
-              </w:rPr>
-            </w:pPr>
-            <w:r>
-              <w:rPr>
-                <w:rFonts w:ascii="Times New Roman" w:hAnsi="Times New Roman" w:cs="Times New Roman"/>
-              </w:rPr>
-              <w:t>Actual result</w:t>
-            </w:r>
-          </w:p>
-        </w:tc>
-      </w:tr>
-      <w:tr>
-        <w:trPr>
-          <w:trHeight w:val="420"/>
-        </w:trPr>
-        <w:tc>
-          <w:tcPr>
-            <w:tcW w:w="500" w:type="pct"/>
-          </w:tcPr>
-          <w:p>
-            <w:pPr>
-              <w:rPr>
-                <w:rFonts w:ascii="Times New Roman" w:hAnsi="Times New Roman" w:cs="Times New Roman"/>
-              </w:rPr>
-            </w:pPr>
-            <w:r>
-              <w:rPr>
-                <w:rFonts w:ascii="Times New Roman" w:hAnsi="Times New Roman" w:cs="Times New Roman"/>
-              </w:rPr>
-              <w:t>1</w:t>
-            </w:r>
-          </w:p>
-        </w:tc>
-        <w:tc>
-          <w:tcPr>
-            <w:tcW w:w="816" w:type="pct"/>
-          </w:tcPr>
-          <w:p>
-            <w:pPr>
-              <w:rPr>
-                <w:rFonts w:ascii="Times New Roman" w:hAnsi="Times New Roman" w:cs="Times New Roman"/>
-              </w:rPr>
-            </w:pPr>
-          </w:p>
-        </w:tc>
-        <w:tc>
-          <w:tcPr>
-            <w:tcW w:w="406" w:type="pct"/>
-          </w:tcPr>
-          <w:p>
-            <w:pPr>
-              <w:rPr>
-                <w:rFonts w:ascii="Times New Roman" w:hAnsi="Times New Roman" w:cs="Times New Roman"/>
-              </w:rPr>
-            </w:pPr>
-            <w:r>
-              <w:rPr>
-                <w:rFonts w:ascii="Times New Roman" w:hAnsi="Times New Roman" w:cs="Times New Roman"/>
-              </w:rPr>
-              <w:t>Valid</w:t>
-            </w:r>
-          </w:p>
-        </w:tc>
-        <w:tc>
-          <w:tcPr>
-            <w:tcW w:w="1639" w:type="pct"/>
-          </w:tcPr>
-          <w:p>
-            <w:pPr>
-              <w:rPr>
-                <w:rFonts w:ascii="Times New Roman" w:hAnsi="Times New Roman" w:cs="Times New Roman"/>
-              </w:rPr>
-            </w:pPr>
-          </w:p>
-        </w:tc>
-        <w:tc>
-          <w:tcPr>
-            <w:tcW w:w="1639" w:type="pct"/>
-          </w:tcPr>
-          <w:p>
-            <w:pPr>
-              <w:rPr>
-                <w:rFonts w:ascii="Times New Roman" w:hAnsi="Times New Roman" w:cs="Times New Roman"/>
-              </w:rPr>
-            </w:pPr>
-          </w:p>
-        </w:tc>
-      </w:tr>
-      <w:tr>
-        <w:trPr>
-          <w:trHeight w:val="444"/>
-        </w:trPr>
-        <w:tc>
-          <w:tcPr>
-            <w:tcW w:w="500" w:type="pct"/>
-          </w:tcPr>
-          <w:p>
-            <w:pPr>
-              <w:rPr>
-                <w:rFonts w:ascii="Times New Roman" w:hAnsi="Times New Roman" w:cs="Times New Roman"/>
-              </w:rPr>
-            </w:pPr>
-            <w:r>
-              <w:rPr>
-                <w:rFonts w:ascii="Times New Roman" w:hAnsi="Times New Roman" w:cs="Times New Roman"/>
-              </w:rPr>
-              <w:t>2</w:t>
-            </w:r>
-          </w:p>
-        </w:tc>
-        <w:tc>
-          <w:tcPr>
-            <w:tcW w:w="816" w:type="pct"/>
-          </w:tcPr>
-          <w:p>
-            <w:pPr>
-              <w:rPr>
-                <w:rFonts w:ascii="Times New Roman" w:hAnsi="Times New Roman" w:cs="Times New Roman"/>
-              </w:rPr>
-            </w:pPr>
-          </w:p>
-        </w:tc>
-        <w:tc>
-          <w:tcPr>
-            <w:tcW w:w="406" w:type="pct"/>
-          </w:tcPr>
-          <w:p>
-            <w:pPr>
-              <w:rPr>
-                <w:rFonts w:ascii="Times New Roman" w:hAnsi="Times New Roman" w:cs="Times New Roman"/>
-              </w:rPr>
-            </w:pPr>
-            <w:r>
-              <w:rPr>
-                <w:rFonts w:ascii="Times New Roman" w:hAnsi="Times New Roman" w:cs="Times New Roman"/>
-              </w:rPr>
-              <w:t>Valid</w:t>
-            </w:r>
-          </w:p>
-        </w:tc>
-        <w:tc>
-          <w:tcPr>
-            <w:tcW w:w="1639" w:type="pct"/>
-          </w:tcPr>
-          <w:p>
-            <w:pPr>
-              <w:rPr>
-                <w:rFonts w:ascii="Times New Roman" w:hAnsi="Times New Roman" w:cs="Times New Roman"/>
-              </w:rPr>
-            </w:pPr>
-          </w:p>
-        </w:tc>
-        <w:tc>
-          <w:tcPr>
-            <w:tcW w:w="1639" w:type="pct"/>
-          </w:tcPr>
-          <w:p>
-            <w:pPr>
-              <w:rPr>
-                <w:rFonts w:ascii="Times New Roman" w:hAnsi="Times New Roman" w:cs="Times New Roman"/>
-              </w:rPr>
-            </w:pPr>
-          </w:p>
-        </w:tc>
-      </w:tr>
-      <w:tr>
-        <w:trPr>
-          <w:trHeight w:val="420"/>
-        </w:trPr>
-        <w:tc>
-          <w:tcPr>
-            <w:tcW w:w="500" w:type="pct"/>
-          </w:tcPr>
-          <w:p>
-            <w:pPr>
-              <w:rPr>
-                <w:rFonts w:ascii="Times New Roman" w:hAnsi="Times New Roman" w:cs="Times New Roman"/>
-              </w:rPr>
-            </w:pPr>
-            <w:r>
-              <w:rPr>
-                <w:rFonts w:ascii="Times New Roman" w:hAnsi="Times New Roman" w:cs="Times New Roman"/>
-              </w:rPr>
-              <w:t>3</w:t>
-            </w:r>
-          </w:p>
-        </w:tc>
-        <w:tc>
-          <w:tcPr>
-            <w:tcW w:w="816" w:type="pct"/>
-          </w:tcPr>
-          <w:p>
-            <w:pPr>
-              <w:rPr>
-                <w:rFonts w:ascii="Times New Roman" w:hAnsi="Times New Roman" w:cs="Times New Roman"/>
-              </w:rPr>
-            </w:pPr>
-          </w:p>
-        </w:tc>
-        <w:tc>
-          <w:tcPr>
-            <w:tcW w:w="406" w:type="pct"/>
-          </w:tcPr>
-          <w:p>
-            <w:pPr>
-              <w:rPr>
-                <w:rFonts w:ascii="Times New Roman" w:hAnsi="Times New Roman" w:cs="Times New Roman"/>
-              </w:rPr>
-            </w:pPr>
-            <w:r>
-              <w:rPr>
-                <w:rFonts w:ascii="Times New Roman" w:hAnsi="Times New Roman" w:cs="Times New Roman"/>
-              </w:rPr>
-              <w:t>Valid</w:t>
-            </w:r>
-          </w:p>
-        </w:tc>
-        <w:tc>
-          <w:tcPr>
-            <w:tcW w:w="1639" w:type="pct"/>
-          </w:tcPr>
-          <w:p>
-            <w:pPr>
-              <w:rPr>
-                <w:rFonts w:ascii="Times New Roman" w:hAnsi="Times New Roman" w:cs="Times New Roman"/>
-              </w:rPr>
-            </w:pPr>
-          </w:p>
-        </w:tc>
-        <w:tc>
-          <w:tcPr>
-            <w:tcW w:w="1639" w:type="pct"/>
-          </w:tcPr>
-          <w:p>
-            <w:pPr>
-              <w:rPr>
-                <w:rFonts w:ascii="Times New Roman" w:hAnsi="Times New Roman" w:cs="Times New Roman"/>
-              </w:rPr>
-            </w:pPr>
-          </w:p>
-        </w:tc>
-      </w:tr>
-      <w:tr>
-        <w:trPr>
-          <w:trHeight w:val="420"/>
-        </w:trPr>
-        <w:tc>
-          <w:tcPr>
-            <w:tcW w:w="500" w:type="pct"/>
-          </w:tcPr>
-          <w:p>
-            <w:pPr>
-              <w:rPr>
-                <w:rFonts w:ascii="Times New Roman" w:hAnsi="Times New Roman" w:cs="Times New Roman"/>
-              </w:rPr>
-            </w:pPr>
-            <w:r>
-              <w:rPr>
-                <w:rFonts w:ascii="Times New Roman" w:hAnsi="Times New Roman" w:cs="Times New Roman"/>
-              </w:rPr>
-              <w:t>4</w:t>
-            </w:r>
-          </w:p>
-        </w:tc>
-        <w:tc>
-          <w:tcPr>
-            <w:tcW w:w="816" w:type="pct"/>
-          </w:tcPr>
-          <w:p>
-            <w:pPr>
-              <w:rPr>
-                <w:rFonts w:ascii="Times New Roman" w:hAnsi="Times New Roman" w:cs="Times New Roman"/>
-              </w:rPr>
-            </w:pPr>
-          </w:p>
-        </w:tc>
-        <w:tc>
-          <w:tcPr>
-            <w:tcW w:w="406" w:type="pct"/>
-          </w:tcPr>
-          <w:p>
-            <w:pPr>
-              <w:rPr>
-                <w:rFonts w:ascii="Times New Roman" w:hAnsi="Times New Roman" w:cs="Times New Roman"/>
-              </w:rPr>
-            </w:pPr>
-            <w:r>
-              <w:rPr>
-                <w:rFonts w:ascii="Times New Roman" w:hAnsi="Times New Roman" w:cs="Times New Roman"/>
-              </w:rPr>
-              <w:t>Invalid</w:t>
-            </w:r>
-          </w:p>
-        </w:tc>
-        <w:tc>
-          <w:tcPr>
-            <w:tcW w:w="1639" w:type="pct"/>
-          </w:tcPr>
-          <w:p>
-            <w:pPr>
-              <w:rPr>
-                <w:rFonts w:ascii="Times New Roman" w:hAnsi="Times New Roman" w:cs="Times New Roman"/>
-              </w:rPr>
-            </w:pPr>
-          </w:p>
-        </w:tc>
-        <w:tc>
-          <w:tcPr>
-            <w:tcW w:w="1639" w:type="pct"/>
-          </w:tcPr>
-          <w:p>
-            <w:pPr>
-              <w:rPr>
-                <w:rFonts w:ascii="Times New Roman" w:hAnsi="Times New Roman" w:cs="Times New Roman"/>
-              </w:rPr>
-            </w:pPr>
-          </w:p>
-        </w:tc>
-      </w:tr>
-      <w:tr>
-        <w:trPr>
-          <w:trHeight w:val="420"/>
-        </w:trPr>
-        <w:tc>
-          <w:tcPr>
-            <w:tcW w:w="500" w:type="pct"/>
-          </w:tcPr>
-          <w:p>
-            <w:pPr>
-              <w:rPr>
-                <w:rFonts w:ascii="Times New Roman" w:hAnsi="Times New Roman" w:cs="Times New Roman"/>
-              </w:rPr>
-            </w:pPr>
-            <w:r>
-              <w:rPr>
-                <w:rFonts w:ascii="Times New Roman" w:hAnsi="Times New Roman" w:cs="Times New Roman"/>
-              </w:rPr>
-              <w:t>5</w:t>
-            </w:r>
-          </w:p>
-        </w:tc>
-        <w:tc>
-          <w:tcPr>
-            <w:tcW w:w="816" w:type="pct"/>
-          </w:tcPr>
-          <w:p>
-            <w:pPr>
-              <w:rPr>
-                <w:rFonts w:ascii="Times New Roman" w:hAnsi="Times New Roman" w:cs="Times New Roman"/>
-              </w:rPr>
-            </w:pPr>
-          </w:p>
-        </w:tc>
-        <w:tc>
-          <w:tcPr>
-            <w:tcW w:w="406" w:type="pct"/>
-          </w:tcPr>
-          <w:p>
-            <w:pPr>
-              <w:rPr>
-                <w:rFonts w:ascii="Times New Roman" w:hAnsi="Times New Roman" w:cs="Times New Roman"/>
-              </w:rPr>
-            </w:pPr>
-            <w:r>
-              <w:rPr>
-                <w:rFonts w:ascii="Times New Roman" w:hAnsi="Times New Roman" w:cs="Times New Roman"/>
-              </w:rPr>
-              <w:t>Invalid</w:t>
-            </w:r>
-          </w:p>
-        </w:tc>
-        <w:tc>
-          <w:tcPr>
-            <w:tcW w:w="1639" w:type="pct"/>
-          </w:tcPr>
-          <w:p>
-            <w:pPr>
-              <w:rPr>
-                <w:rFonts w:ascii="Times New Roman" w:hAnsi="Times New Roman" w:cs="Times New Roman"/>
-              </w:rPr>
-            </w:pPr>
-          </w:p>
-        </w:tc>
-        <w:tc>
-          <w:tcPr>
-            <w:tcW w:w="1639" w:type="pct"/>
-          </w:tcPr>
-          <w:p>
-            <w:pPr>
-              <w:rPr>
-                <w:rFonts w:ascii="Times New Roman" w:hAnsi="Times New Roman" w:cs="Times New Roman"/>
-              </w:rPr>
-            </w:pPr>
-          </w:p>
-        </w:tc>
-      </w:tr>
-    </w:tbl>
-    <w:p/>
-    <w:p>
-      <w:pPr>
-        <w:ind w:left="360"/>
-        <w:rPr>
-          <w:rFonts w:ascii="Times New Roman" w:hAnsi="Times New Roman" w:cs="Times New Roman"/>
-        </w:rPr>
-      </w:pPr>
-    </w:p>
-    <w:p>
-      <w:pPr>
-        <w:pStyle w:val="Heading1"/>
-        <w:rPr>
-          <w:rFonts w:ascii="Times New Roman" w:hAnsi="Times New Roman" w:cs="Times New Roman"/>
-        </w:rPr>
-      </w:pPr>
-      <w:r>
-        <w:rPr>
-          <w:rFonts w:ascii="Times New Roman" w:hAnsi="Times New Roman" w:cs="Times New Roman"/>
-        </w:rPr>
         <w:t>Non-functional requirements:</w:t>
       </w:r>
     </w:p>
@@ -7618,6 +7035,119 @@
     </w:lvl>
   </w:abstractNum>
   <w:abstractNum w:abstractNumId="11">
+    <w:nsid w:val="556538FF"/>
+    <w:multiLevelType w:val="hybridMultilevel"/>
+    <w:tmpl w:val="B23E72AC"/>
+    <w:lvl w:ilvl="0" w:tplc="1C090001">
+      <w:start w:val="1"/>
+      <w:numFmt w:val="bullet"/>
+      <w:lvlText w:val=""/>
+      <w:lvlJc w:val="left"/>
+      <w:pPr>
+        <w:ind w:left="720" w:hanging="360"/>
+      </w:pPr>
+      <w:rPr>
+        <w:rFonts w:ascii="Symbol" w:hAnsi="Symbol" w:hint="default"/>
+      </w:rPr>
+    </w:lvl>
+    <w:lvl w:ilvl="1" w:tplc="1C090003" w:tentative="1">
+      <w:start w:val="1"/>
+      <w:numFmt w:val="bullet"/>
+      <w:lvlText w:val="o"/>
+      <w:lvlJc w:val="left"/>
+      <w:pPr>
+        <w:ind w:left="1440" w:hanging="360"/>
+      </w:pPr>
+      <w:rPr>
+        <w:rFonts w:ascii="Courier New" w:hAnsi="Courier New" w:cs="Courier New" w:hint="default"/>
+      </w:rPr>
+    </w:lvl>
+    <w:lvl w:ilvl="2" w:tplc="1C090005" w:tentative="1">
+      <w:start w:val="1"/>
+      <w:numFmt w:val="bullet"/>
+      <w:lvlText w:val=""/>
+      <w:lvlJc w:val="left"/>
+      <w:pPr>
+        <w:ind w:left="2160" w:hanging="360"/>
+      </w:pPr>
+      <w:rPr>
+        <w:rFonts w:ascii="Wingdings" w:hAnsi="Wingdings" w:hint="default"/>
+      </w:rPr>
+    </w:lvl>
+    <w:lvl w:ilvl="3" w:tplc="1C090001" w:tentative="1">
+      <w:start w:val="1"/>
+      <w:numFmt w:val="bullet"/>
+      <w:lvlText w:val=""/>
+      <w:lvlJc w:val="left"/>
+      <w:pPr>
+        <w:ind w:left="2880" w:hanging="360"/>
+      </w:pPr>
+      <w:rPr>
+        <w:rFonts w:ascii="Symbol" w:hAnsi="Symbol" w:hint="default"/>
+      </w:rPr>
+    </w:lvl>
+    <w:lvl w:ilvl="4" w:tplc="1C090003" w:tentative="1">
+      <w:start w:val="1"/>
+      <w:numFmt w:val="bullet"/>
+      <w:lvlText w:val="o"/>
+      <w:lvlJc w:val="left"/>
+      <w:pPr>
+        <w:ind w:left="3600" w:hanging="360"/>
+      </w:pPr>
+      <w:rPr>
+        <w:rFonts w:ascii="Courier New" w:hAnsi="Courier New" w:cs="Courier New" w:hint="default"/>
+      </w:rPr>
+    </w:lvl>
+    <w:lvl w:ilvl="5" w:tplc="1C090005" w:tentative="1">
+      <w:start w:val="1"/>
+      <w:numFmt w:val="bullet"/>
+      <w:lvlText w:val=""/>
+      <w:lvlJc w:val="left"/>
+      <w:pPr>
+        <w:ind w:left="4320" w:hanging="360"/>
+      </w:pPr>
+      <w:rPr>
+        <w:rFonts w:ascii="Wingdings" w:hAnsi="Wingdings" w:hint="default"/>
+      </w:rPr>
+    </w:lvl>
+    <w:lvl w:ilvl="6" w:tplc="1C090001" w:tentative="1">
+      <w:start w:val="1"/>
+      <w:numFmt w:val="bullet"/>
+      <w:lvlText w:val=""/>
+      <w:lvlJc w:val="left"/>
+      <w:pPr>
+        <w:ind w:left="5040" w:hanging="360"/>
+      </w:pPr>
+      <w:rPr>
+        <w:rFonts w:ascii="Symbol" w:hAnsi="Symbol" w:hint="default"/>
+      </w:rPr>
+    </w:lvl>
+    <w:lvl w:ilvl="7" w:tplc="1C090003" w:tentative="1">
+      <w:start w:val="1"/>
+      <w:numFmt w:val="bullet"/>
+      <w:lvlText w:val="o"/>
+      <w:lvlJc w:val="left"/>
+      <w:pPr>
+        <w:ind w:left="5760" w:hanging="360"/>
+      </w:pPr>
+      <w:rPr>
+        <w:rFonts w:ascii="Courier New" w:hAnsi="Courier New" w:cs="Courier New" w:hint="default"/>
+      </w:rPr>
+    </w:lvl>
+    <w:lvl w:ilvl="8" w:tplc="1C090005" w:tentative="1">
+      <w:start w:val="1"/>
+      <w:numFmt w:val="bullet"/>
+      <w:lvlText w:val=""/>
+      <w:lvlJc w:val="left"/>
+      <w:pPr>
+        <w:ind w:left="6480" w:hanging="360"/>
+      </w:pPr>
+      <w:rPr>
+        <w:rFonts w:ascii="Wingdings" w:hAnsi="Wingdings" w:hint="default"/>
+      </w:rPr>
+    </w:lvl>
+  </w:abstractNum>
+  <w:abstractNum w:abstractNumId="12">
     <w:nsid w:val="572A36C3"/>
     <w:multiLevelType w:val="hybridMultilevel"/>
     <w:tmpl w:val="1E4A5B64"/>
@@ -7730,7 +7260,7 @@
       </w:rPr>
     </w:lvl>
   </w:abstractNum>
-  <w:abstractNum w:abstractNumId="12">
+  <w:abstractNum w:abstractNumId="13">
     <w:nsid w:val="62DD138C"/>
     <w:multiLevelType w:val="multilevel"/>
     <w:tmpl w:val="1C09001D"/>
@@ -7843,7 +7373,7 @@
       </w:rPr>
     </w:lvl>
   </w:abstractNum>
-  <w:abstractNum w:abstractNumId="13">
+  <w:abstractNum w:abstractNumId="14">
     <w:nsid w:val="656A6336"/>
     <w:multiLevelType w:val="hybridMultilevel"/>
     <w:tmpl w:val="CEB21A58"/>
@@ -7956,7 +7486,7 @@
       </w:rPr>
     </w:lvl>
   </w:abstractNum>
-  <w:abstractNum w:abstractNumId="14">
+  <w:abstractNum w:abstractNumId="15">
     <w:nsid w:val="68EB48CC"/>
     <w:multiLevelType w:val="hybridMultilevel"/>
     <w:tmpl w:val="FB58ED30"/>
@@ -8069,7 +7599,7 @@
       </w:rPr>
     </w:lvl>
   </w:abstractNum>
-  <w:abstractNum w:abstractNumId="15">
+  <w:abstractNum w:abstractNumId="16">
     <w:nsid w:val="6A56223B"/>
     <w:multiLevelType w:val="hybridMultilevel"/>
     <w:tmpl w:val="54D4C906"/>
@@ -8158,7 +7688,7 @@
       </w:pPr>
     </w:lvl>
   </w:abstractNum>
-  <w:abstractNum w:abstractNumId="16">
+  <w:abstractNum w:abstractNumId="17">
     <w:nsid w:val="6E8D7222"/>
     <w:multiLevelType w:val="multilevel"/>
     <w:tmpl w:val="1C09001D"/>
@@ -8244,7 +7774,7 @@
       </w:pPr>
     </w:lvl>
   </w:abstractNum>
-  <w:abstractNum w:abstractNumId="17">
+  <w:abstractNum w:abstractNumId="18">
     <w:nsid w:val="70C03576"/>
     <w:multiLevelType w:val="hybridMultilevel"/>
     <w:tmpl w:val="3DCE75F0"/>
@@ -8358,7 +7888,7 @@
     </w:lvl>
   </w:abstractNum>
   <w:num w:numId="1">
-    <w:abstractNumId w:val="17"/>
+    <w:abstractNumId w:val="18"/>
   </w:num>
   <w:num w:numId="2">
     <w:abstractNumId w:val="7"/>
@@ -8370,7 +7900,7 @@
     <w:abstractNumId w:val="3"/>
   </w:num>
   <w:num w:numId="5">
-    <w:abstractNumId w:val="14"/>
+    <w:abstractNumId w:val="15"/>
   </w:num>
   <w:num w:numId="6">
     <w:abstractNumId w:val="0"/>
@@ -8382,16 +7912,16 @@
     <w:abstractNumId w:val="9"/>
   </w:num>
   <w:num w:numId="9">
-    <w:abstractNumId w:val="11"/>
+    <w:abstractNumId w:val="12"/>
   </w:num>
   <w:num w:numId="10">
-    <w:abstractNumId w:val="16"/>
+    <w:abstractNumId w:val="17"/>
   </w:num>
   <w:num w:numId="11">
-    <w:abstractNumId w:val="13"/>
+    <w:abstractNumId w:val="14"/>
   </w:num>
   <w:num w:numId="12">
-    <w:abstractNumId w:val="12"/>
+    <w:abstractNumId w:val="13"/>
   </w:num>
   <w:num w:numId="13">
     <w:abstractNumId w:val="4"/>
@@ -8400,7 +7930,7 @@
     <w:abstractNumId w:val="6"/>
   </w:num>
   <w:num w:numId="15">
-    <w:abstractNumId w:val="15"/>
+    <w:abstractNumId w:val="16"/>
   </w:num>
   <w:num w:numId="16">
     <w:abstractNumId w:val="10"/>
@@ -8410,6 +7940,9 @@
   </w:num>
   <w:num w:numId="18">
     <w:abstractNumId w:val="1"/>
+  </w:num>
+  <w:num w:numId="19">
+    <w:abstractNumId w:val="11"/>
   </w:num>
 </w:numbering>
 </file>

</xml_diff>

<commit_message>
Finalized GIS service contracts
</commit_message>
<xml_diff>
--- a/GIS testing/Testing.docx
+++ b/GIS testing/Testing.docx
@@ -185,7 +185,13 @@
         <w:rPr>
           <w:rFonts w:ascii="Times New Roman" w:hAnsi="Times New Roman" w:cs="Times New Roman"/>
         </w:rPr>
-        <w:t>Verify GIS Map</w:t>
+        <w:t>Modify</w:t>
+      </w:r>
+      <w:r>
+        <w:rPr>
+          <w:rFonts w:ascii="Times New Roman" w:hAnsi="Times New Roman" w:cs="Times New Roman"/>
+        </w:rPr>
+        <w:t xml:space="preserve"> GIS Map</w:t>
       </w:r>
     </w:p>
     <w:p>
@@ -196,104 +202,421 @@
         </w:rPr>
       </w:pPr>
     </w:p>
+    <w:tbl>
+      <w:tblPr>
+        <w:tblW w:w="6425" w:type="dxa"/>
+        <w:tblInd w:w="55" w:type="dxa"/>
+        <w:tblBorders>
+          <w:top w:val="single" w:sz="2" w:space="0" w:color="000000"/>
+          <w:left w:val="single" w:sz="2" w:space="0" w:color="000000"/>
+          <w:bottom w:val="single" w:sz="2" w:space="0" w:color="000000"/>
+          <w:right w:val="single" w:sz="4" w:space="0" w:color="auto"/>
+          <w:insideH w:val="single" w:sz="2" w:space="0" w:color="000000"/>
+          <w:insideV w:val="single" w:sz="2" w:space="0" w:color="000000"/>
+        </w:tblBorders>
+        <w:tblCellMar>
+          <w:top w:w="55" w:type="dxa"/>
+          <w:left w:w="54" w:type="dxa"/>
+          <w:bottom w:w="55" w:type="dxa"/>
+          <w:right w:w="55" w:type="dxa"/>
+        </w:tblCellMar>
+        <w:tblLook w:val="0000" w:firstRow="0" w:lastRow="0" w:firstColumn="0" w:lastColumn="0" w:noHBand="0" w:noVBand="0"/>
+      </w:tblPr>
+      <w:tblGrid>
+        <w:gridCol w:w="3212"/>
+        <w:gridCol w:w="3213"/>
+      </w:tblGrid>
+      <w:tr>
+        <w:trPr>
+          <w:tblHeader/>
+        </w:trPr>
+        <w:tc>
+          <w:tcPr>
+            <w:tcW w:w="3212" w:type="dxa"/>
+            <w:shd w:val="clear" w:color="auto" w:fill="auto"/>
+            <w:tcMar>
+              <w:left w:w="54" w:type="dxa"/>
+            </w:tcMar>
+          </w:tcPr>
+          <w:p>
+            <w:pPr>
+              <w:pStyle w:val="TableHeading"/>
+              <w:rPr>
+                <w:b w:val="0"/>
+                <w:bCs w:val="0"/>
+                <w:sz w:val="32"/>
+                <w:szCs w:val="32"/>
+              </w:rPr>
+            </w:pPr>
+            <w:r>
+              <w:rPr>
+                <w:b w:val="0"/>
+                <w:bCs w:val="0"/>
+                <w:sz w:val="32"/>
+                <w:szCs w:val="32"/>
+              </w:rPr>
+              <w:t>Functional Requirements</w:t>
+            </w:r>
+          </w:p>
+        </w:tc>
+        <w:tc>
+          <w:tcPr>
+            <w:tcW w:w="3213" w:type="dxa"/>
+            <w:shd w:val="clear" w:color="auto" w:fill="auto"/>
+            <w:tcMar>
+              <w:left w:w="54" w:type="dxa"/>
+            </w:tcMar>
+          </w:tcPr>
+          <w:p>
+            <w:pPr>
+              <w:pStyle w:val="TableHeading"/>
+              <w:rPr>
+                <w:b w:val="0"/>
+                <w:bCs w:val="0"/>
+                <w:sz w:val="32"/>
+                <w:szCs w:val="32"/>
+              </w:rPr>
+            </w:pPr>
+            <w:r>
+              <w:rPr>
+                <w:b w:val="0"/>
+                <w:bCs w:val="0"/>
+                <w:sz w:val="32"/>
+                <w:szCs w:val="32"/>
+              </w:rPr>
+              <w:t>Mark (10)</w:t>
+            </w:r>
+          </w:p>
+        </w:tc>
+      </w:tr>
+      <w:tr>
+        <w:tc>
+          <w:tcPr>
+            <w:tcW w:w="3212" w:type="dxa"/>
+            <w:shd w:val="clear" w:color="auto" w:fill="auto"/>
+            <w:tcMar>
+              <w:left w:w="54" w:type="dxa"/>
+            </w:tcMar>
+          </w:tcPr>
+          <w:p>
+            <w:pPr>
+              <w:rPr>
+                <w:sz w:val="28"/>
+                <w:szCs w:val="28"/>
+              </w:rPr>
+            </w:pPr>
+            <w:r>
+              <w:rPr>
+                <w:sz w:val="28"/>
+                <w:szCs w:val="28"/>
+              </w:rPr>
+              <w:t>Service GIS Request</w:t>
+            </w:r>
+          </w:p>
+        </w:tc>
+        <w:tc>
+          <w:tcPr>
+            <w:tcW w:w="3213" w:type="dxa"/>
+            <w:shd w:val="clear" w:color="auto" w:fill="auto"/>
+            <w:tcMar>
+              <w:left w:w="54" w:type="dxa"/>
+            </w:tcMar>
+          </w:tcPr>
+          <w:p>
+            <w:pPr>
+              <w:pStyle w:val="TableContents"/>
+              <w:jc w:val="center"/>
+              <w:rPr>
+                <w:sz w:val="36"/>
+                <w:szCs w:val="36"/>
+              </w:rPr>
+            </w:pPr>
+            <w:r>
+              <w:rPr>
+                <w:sz w:val="36"/>
+                <w:szCs w:val="36"/>
+              </w:rPr>
+              <w:t>7</w:t>
+            </w:r>
+          </w:p>
+        </w:tc>
+      </w:tr>
+      <w:tr>
+        <w:tc>
+          <w:tcPr>
+            <w:tcW w:w="3212" w:type="dxa"/>
+            <w:shd w:val="clear" w:color="auto" w:fill="auto"/>
+            <w:tcMar>
+              <w:left w:w="54" w:type="dxa"/>
+            </w:tcMar>
+          </w:tcPr>
+          <w:p>
+            <w:pPr>
+              <w:rPr>
+                <w:sz w:val="28"/>
+                <w:szCs w:val="28"/>
+              </w:rPr>
+            </w:pPr>
+            <w:r>
+              <w:rPr>
+                <w:sz w:val="28"/>
+                <w:szCs w:val="28"/>
+              </w:rPr>
+              <w:t>Add GIS information</w:t>
+            </w:r>
+          </w:p>
+        </w:tc>
+        <w:tc>
+          <w:tcPr>
+            <w:tcW w:w="3213" w:type="dxa"/>
+            <w:shd w:val="clear" w:color="auto" w:fill="auto"/>
+            <w:tcMar>
+              <w:left w:w="54" w:type="dxa"/>
+            </w:tcMar>
+          </w:tcPr>
+          <w:p>
+            <w:pPr>
+              <w:pStyle w:val="TableContents"/>
+              <w:jc w:val="center"/>
+              <w:rPr>
+                <w:sz w:val="36"/>
+                <w:szCs w:val="36"/>
+              </w:rPr>
+            </w:pPr>
+            <w:r>
+              <w:rPr>
+                <w:sz w:val="36"/>
+                <w:szCs w:val="36"/>
+              </w:rPr>
+              <w:t>5</w:t>
+            </w:r>
+          </w:p>
+        </w:tc>
+      </w:tr>
+      <w:tr>
+        <w:tc>
+          <w:tcPr>
+            <w:tcW w:w="3212" w:type="dxa"/>
+            <w:shd w:val="clear" w:color="auto" w:fill="auto"/>
+            <w:tcMar>
+              <w:left w:w="54" w:type="dxa"/>
+            </w:tcMar>
+          </w:tcPr>
+          <w:p>
+            <w:pPr>
+              <w:rPr>
+                <w:sz w:val="28"/>
+                <w:szCs w:val="28"/>
+              </w:rPr>
+            </w:pPr>
+            <w:r>
+              <w:rPr>
+                <w:sz w:val="28"/>
+                <w:szCs w:val="28"/>
+              </w:rPr>
+              <w:t>Modify GIS information</w:t>
+            </w:r>
+          </w:p>
+        </w:tc>
+        <w:tc>
+          <w:tcPr>
+            <w:tcW w:w="3213" w:type="dxa"/>
+            <w:shd w:val="clear" w:color="auto" w:fill="auto"/>
+            <w:tcMar>
+              <w:left w:w="54" w:type="dxa"/>
+            </w:tcMar>
+          </w:tcPr>
+          <w:p>
+            <w:pPr>
+              <w:pStyle w:val="TableContents"/>
+              <w:jc w:val="center"/>
+              <w:rPr>
+                <w:sz w:val="36"/>
+                <w:szCs w:val="36"/>
+              </w:rPr>
+            </w:pPr>
+            <w:r>
+              <w:rPr>
+                <w:sz w:val="36"/>
+                <w:szCs w:val="36"/>
+              </w:rPr>
+              <w:t>0</w:t>
+            </w:r>
+          </w:p>
+        </w:tc>
+      </w:tr>
+      <w:tr>
+        <w:tc>
+          <w:tcPr>
+            <w:tcW w:w="3212" w:type="dxa"/>
+            <w:shd w:val="clear" w:color="auto" w:fill="auto"/>
+            <w:tcMar>
+              <w:left w:w="54" w:type="dxa"/>
+            </w:tcMar>
+          </w:tcPr>
+          <w:p>
+            <w:pPr>
+              <w:rPr>
+                <w:sz w:val="28"/>
+                <w:szCs w:val="28"/>
+              </w:rPr>
+            </w:pPr>
+            <w:r>
+              <w:rPr>
+                <w:sz w:val="28"/>
+                <w:szCs w:val="28"/>
+              </w:rPr>
+              <w:t>Remove GIS information</w:t>
+            </w:r>
+          </w:p>
+        </w:tc>
+        <w:tc>
+          <w:tcPr>
+            <w:tcW w:w="3213" w:type="dxa"/>
+            <w:shd w:val="clear" w:color="auto" w:fill="auto"/>
+            <w:tcMar>
+              <w:left w:w="54" w:type="dxa"/>
+            </w:tcMar>
+          </w:tcPr>
+          <w:p>
+            <w:pPr>
+              <w:pStyle w:val="TableContents"/>
+              <w:jc w:val="center"/>
+              <w:rPr>
+                <w:sz w:val="36"/>
+                <w:szCs w:val="36"/>
+              </w:rPr>
+            </w:pPr>
+            <w:r>
+              <w:rPr>
+                <w:sz w:val="36"/>
+                <w:szCs w:val="36"/>
+              </w:rPr>
+              <w:t>10</w:t>
+            </w:r>
+          </w:p>
+        </w:tc>
+      </w:tr>
+      <w:tr>
+        <w:tc>
+          <w:tcPr>
+            <w:tcW w:w="3212" w:type="dxa"/>
+            <w:shd w:val="clear" w:color="auto" w:fill="auto"/>
+            <w:tcMar>
+              <w:left w:w="54" w:type="dxa"/>
+            </w:tcMar>
+          </w:tcPr>
+          <w:p>
+            <w:pPr>
+              <w:rPr>
+                <w:sz w:val="28"/>
+                <w:szCs w:val="28"/>
+              </w:rPr>
+            </w:pPr>
+            <w:r>
+              <w:rPr>
+                <w:sz w:val="28"/>
+                <w:szCs w:val="28"/>
+              </w:rPr>
+              <w:t>Update GIS Map</w:t>
+            </w:r>
+          </w:p>
+        </w:tc>
+        <w:tc>
+          <w:tcPr>
+            <w:tcW w:w="3213" w:type="dxa"/>
+            <w:shd w:val="clear" w:color="auto" w:fill="auto"/>
+            <w:tcMar>
+              <w:left w:w="54" w:type="dxa"/>
+            </w:tcMar>
+          </w:tcPr>
+          <w:p>
+            <w:pPr>
+              <w:pStyle w:val="TableContents"/>
+              <w:jc w:val="center"/>
+              <w:rPr>
+                <w:sz w:val="36"/>
+                <w:szCs w:val="36"/>
+              </w:rPr>
+            </w:pPr>
+            <w:r>
+              <w:rPr>
+                <w:sz w:val="36"/>
+                <w:szCs w:val="36"/>
+              </w:rPr>
+              <w:t>6</w:t>
+            </w:r>
+          </w:p>
+        </w:tc>
+      </w:tr>
+      <w:tr>
+        <w:tc>
+          <w:tcPr>
+            <w:tcW w:w="3212" w:type="dxa"/>
+            <w:shd w:val="clear" w:color="auto" w:fill="auto"/>
+            <w:tcMar>
+              <w:left w:w="54" w:type="dxa"/>
+            </w:tcMar>
+          </w:tcPr>
+          <w:p>
+            <w:pPr>
+              <w:rPr>
+                <w:sz w:val="28"/>
+                <w:szCs w:val="28"/>
+              </w:rPr>
+            </w:pPr>
+            <w:r>
+              <w:rPr>
+                <w:sz w:val="28"/>
+                <w:szCs w:val="28"/>
+              </w:rPr>
+              <w:lastRenderedPageBreak/>
+              <w:t>Modify GIS Map</w:t>
+            </w:r>
+          </w:p>
+        </w:tc>
+        <w:tc>
+          <w:tcPr>
+            <w:tcW w:w="3213" w:type="dxa"/>
+            <w:shd w:val="clear" w:color="auto" w:fill="auto"/>
+            <w:tcMar>
+              <w:left w:w="54" w:type="dxa"/>
+            </w:tcMar>
+          </w:tcPr>
+          <w:p>
+            <w:pPr>
+              <w:pStyle w:val="TableContents"/>
+              <w:jc w:val="center"/>
+              <w:rPr>
+                <w:sz w:val="36"/>
+                <w:szCs w:val="36"/>
+              </w:rPr>
+            </w:pPr>
+            <w:r>
+              <w:rPr>
+                <w:sz w:val="36"/>
+                <w:szCs w:val="36"/>
+              </w:rPr>
+              <w:t>0</w:t>
+            </w:r>
+          </w:p>
+        </w:tc>
+      </w:tr>
+    </w:tbl>
     <w:p>
       <w:pPr>
-        <w:numPr>
-          <w:ilvl w:val="0"/>
-          <w:numId w:val="8"/>
-        </w:numPr>
+        <w:pStyle w:val="ListParagraph"/>
         <w:rPr>
           <w:rFonts w:ascii="Times New Roman" w:hAnsi="Times New Roman" w:cs="Times New Roman"/>
-          <w:bCs/>
         </w:rPr>
       </w:pPr>
-      <w:r>
-        <w:rPr>
-          <w:rFonts w:ascii="Times New Roman" w:hAnsi="Times New Roman" w:cs="Times New Roman"/>
-          <w:bCs/>
-        </w:rPr>
-        <w:t>Defects in the look and feel of the user interface</w:t>
-      </w:r>
     </w:p>
     <w:p>
       <w:pPr>
-        <w:numPr>
-          <w:ilvl w:val="0"/>
-          <w:numId w:val="8"/>
-        </w:numPr>
-        <w:rPr>
-          <w:rFonts w:ascii="Times New Roman" w:hAnsi="Times New Roman" w:cs="Times New Roman"/>
-          <w:bCs/>
-        </w:rPr>
-      </w:pPr>
-      <w:r>
-        <w:rPr>
-          <w:rFonts w:ascii="Times New Roman" w:hAnsi="Times New Roman" w:cs="Times New Roman"/>
-          <w:bCs/>
-        </w:rPr>
-        <w:t>Defects in data entry and output display</w:t>
-      </w:r>
-    </w:p>
-    <w:p>
-      <w:pPr>
-        <w:numPr>
-          <w:ilvl w:val="0"/>
-          <w:numId w:val="8"/>
-        </w:numPr>
-        <w:rPr>
-          <w:rFonts w:ascii="Times New Roman" w:hAnsi="Times New Roman" w:cs="Times New Roman"/>
-          <w:bCs/>
-        </w:rPr>
-      </w:pPr>
-      <w:r>
-        <w:rPr>
-          <w:rFonts w:ascii="Times New Roman" w:hAnsi="Times New Roman" w:cs="Times New Roman"/>
-          <w:bCs/>
-        </w:rPr>
-        <w:t>Defects in the actor-system interaction behaviour</w:t>
-      </w:r>
-    </w:p>
-    <w:p>
-      <w:pPr>
-        <w:numPr>
-          <w:ilvl w:val="0"/>
-          <w:numId w:val="8"/>
-        </w:numPr>
-        <w:rPr>
-          <w:rFonts w:ascii="Times New Roman" w:hAnsi="Times New Roman" w:cs="Times New Roman"/>
-          <w:bCs/>
-        </w:rPr>
-      </w:pPr>
-      <w:r>
-        <w:rPr>
-          <w:rFonts w:ascii="Times New Roman" w:hAnsi="Times New Roman" w:cs="Times New Roman"/>
-          <w:bCs/>
-        </w:rPr>
-        <w:t>Defects in error handling</w:t>
-      </w:r>
-    </w:p>
-    <w:p>
-      <w:pPr>
-        <w:numPr>
-          <w:ilvl w:val="0"/>
-          <w:numId w:val="8"/>
-        </w:numPr>
-        <w:rPr>
-          <w:rFonts w:ascii="Times New Roman" w:hAnsi="Times New Roman" w:cs="Times New Roman"/>
-          <w:bCs/>
-        </w:rPr>
-      </w:pPr>
-      <w:r>
-        <w:rPr>
-          <w:rFonts w:ascii="Times New Roman" w:hAnsi="Times New Roman" w:cs="Times New Roman"/>
-          <w:bCs/>
-        </w:rPr>
-        <w:t>Defects in documentation and help facility</w:t>
-      </w:r>
-    </w:p>
-    <w:p>
-      <w:pPr>
         <w:pStyle w:val="Heading1"/>
+        <w:tabs>
+          <w:tab w:val="left" w:pos="8820"/>
+        </w:tabs>
         <w:rPr>
           <w:rFonts w:ascii="Times New Roman" w:hAnsi="Times New Roman" w:cs="Times New Roman"/>
         </w:rPr>
@@ -309,6 +632,12 @@
           <w:rFonts w:ascii="Times New Roman" w:hAnsi="Times New Roman" w:cs="Times New Roman"/>
         </w:rPr>
         <w:t>Service GIS request</w:t>
+      </w:r>
+      <w:r>
+        <w:rPr>
+          <w:rFonts w:ascii="Times New Roman" w:hAnsi="Times New Roman" w:cs="Times New Roman"/>
+        </w:rPr>
+        <w:tab/>
       </w:r>
     </w:p>
     <w:p>
@@ -477,7 +806,6 @@
               <w:rPr>
                 <w:rFonts w:ascii="Times New Roman" w:hAnsi="Times New Roman" w:cs="Times New Roman"/>
               </w:rPr>
-              <w:lastRenderedPageBreak/>
               <w:t>Location</w:t>
             </w:r>
           </w:p>
@@ -1301,6 +1629,7 @@
         </w:numPr>
       </w:pPr>
       <w:r>
+        <w:lastRenderedPageBreak/>
         <w:t>The coordinates given are not accurate. One expects the coordinates of a building to represent the centre of that building not the area in front of it.</w:t>
       </w:r>
     </w:p>
@@ -1728,7 +2057,6 @@
         <w:rPr>
           <w:rFonts w:ascii="Times New Roman" w:hAnsi="Times New Roman" w:cs="Times New Roman"/>
         </w:rPr>
-        <w:lastRenderedPageBreak/>
         <w:t>Test case generation/use case based test:</w:t>
       </w:r>
     </w:p>
@@ -2474,7 +2802,21 @@
               <w:rPr>
                 <w:rFonts w:ascii="Times New Roman" w:hAnsi="Times New Roman" w:cs="Times New Roman"/>
               </w:rPr>
-              <w:t>“Sdsxss”</w:t>
+              <w:t>“</w:t>
+            </w:r>
+            <w:proofErr w:type="spellStart"/>
+            <w:r>
+              <w:rPr>
+                <w:rFonts w:ascii="Times New Roman" w:hAnsi="Times New Roman" w:cs="Times New Roman"/>
+              </w:rPr>
+              <w:t>Sdsxss</w:t>
+            </w:r>
+            <w:proofErr w:type="spellEnd"/>
+            <w:r>
+              <w:rPr>
+                <w:rFonts w:ascii="Times New Roman" w:hAnsi="Times New Roman" w:cs="Times New Roman"/>
+              </w:rPr>
+              <w:t>”</w:t>
             </w:r>
           </w:p>
         </w:tc>
@@ -2680,18 +3022,6 @@
     </w:p>
     <w:p>
       <w:pPr>
-        <w:pStyle w:val="ListParagraph"/>
-        <w:numPr>
-          <w:ilvl w:val="0"/>
-          <w:numId w:val="17"/>
-        </w:numPr>
-      </w:pPr>
-      <w:r>
-        <w:t>The interface for adding GIS information is confusing. After saving the required information into the database, the information stays open and you cannot enter a new object until you refresh the page.</w:t>
-      </w:r>
-    </w:p>
-    <w:p>
-      <w:pPr>
         <w:pStyle w:val="Heading1"/>
         <w:rPr>
           <w:rFonts w:ascii="Times New Roman" w:hAnsi="Times New Roman" w:cs="Times New Roman"/>
@@ -2701,6 +3031,7 @@
         <w:rPr>
           <w:rFonts w:ascii="Times New Roman" w:hAnsi="Times New Roman" w:cs="Times New Roman"/>
         </w:rPr>
+        <w:lastRenderedPageBreak/>
         <w:t>Case 3</w:t>
       </w:r>
       <w:r>
@@ -3114,7 +3445,6 @@
         <w:rPr>
           <w:rFonts w:ascii="Times New Roman" w:hAnsi="Times New Roman" w:cs="Times New Roman"/>
         </w:rPr>
-        <w:lastRenderedPageBreak/>
         <w:t>Test case generation/use case based test:</w:t>
       </w:r>
     </w:p>
@@ -3830,6 +4160,7 @@
               <w:rPr>
                 <w:rFonts w:ascii="Times New Roman" w:hAnsi="Times New Roman" w:cs="Times New Roman"/>
               </w:rPr>
+              <w:lastRenderedPageBreak/>
               <w:t>5</w:t>
             </w:r>
             <w:r>
@@ -3890,7 +4221,21 @@
               <w:rPr>
                 <w:rFonts w:ascii="Times New Roman" w:hAnsi="Times New Roman" w:cs="Times New Roman"/>
               </w:rPr>
-              <w:t>“Sdsxss”</w:t>
+              <w:t>“</w:t>
+            </w:r>
+            <w:proofErr w:type="spellStart"/>
+            <w:r>
+              <w:rPr>
+                <w:rFonts w:ascii="Times New Roman" w:hAnsi="Times New Roman" w:cs="Times New Roman"/>
+              </w:rPr>
+              <w:t>Sdsxss</w:t>
+            </w:r>
+            <w:proofErr w:type="spellEnd"/>
+            <w:r>
+              <w:rPr>
+                <w:rFonts w:ascii="Times New Roman" w:hAnsi="Times New Roman" w:cs="Times New Roman"/>
+              </w:rPr>
+              <w:t>”</w:t>
             </w:r>
           </w:p>
         </w:tc>
@@ -4091,7 +4436,7 @@
         </w:numPr>
       </w:pPr>
       <w:r>
-        <w:t xml:space="preserve">The interface for GIS data modification is confusing. The labels do not guide the user in what he or she is doing in any way. </w:t>
+        <w:t>No data is changed or modified when the save changes button is pressed.</w:t>
       </w:r>
     </w:p>
     <w:p>
@@ -4103,7 +4448,7 @@
         </w:numPr>
       </w:pPr>
       <w:r>
-        <w:t>No data is changed or modified when the save changes button is pressed.</w:t>
+        <w:t>There is no navigation back to the list of location information after saving changes. The user has to manually reload the page, which remains unchanged.</w:t>
       </w:r>
     </w:p>
     <w:p>
@@ -4115,19 +4460,6 @@
         </w:numPr>
       </w:pPr>
       <w:r>
-        <w:t>There is no navigation back to the list of location information after saving changes. The user has to manually reload the page, which remains unchanged.</w:t>
-      </w:r>
-    </w:p>
-    <w:p>
-      <w:pPr>
-        <w:pStyle w:val="ListParagraph"/>
-        <w:numPr>
-          <w:ilvl w:val="0"/>
-          <w:numId w:val="18"/>
-        </w:numPr>
-      </w:pPr>
-      <w:r>
-        <w:lastRenderedPageBreak/>
         <w:t>This functionality seems to be completely missing.</w:t>
       </w:r>
     </w:p>
@@ -4602,6 +4934,7 @@
         <w:rPr>
           <w:rFonts w:ascii="Times New Roman" w:hAnsi="Times New Roman" w:cs="Times New Roman"/>
         </w:rPr>
+        <w:lastRenderedPageBreak/>
         <w:t>Case 5</w:t>
       </w:r>
       <w:r>
@@ -4871,7 +5204,6 @@
               <w:rPr>
                 <w:rFonts w:ascii="Times New Roman" w:hAnsi="Times New Roman" w:cs="Times New Roman"/>
               </w:rPr>
-              <w:lastRenderedPageBreak/>
               <w:t>1</w:t>
             </w:r>
           </w:p>
@@ -5140,32 +5472,6 @@
         </w:tc>
       </w:tr>
     </w:tbl>
-    <w:p>
-      <w:pPr>
-        <w:pStyle w:val="ListParagraph"/>
-        <w:numPr>
-          <w:ilvl w:val="0"/>
-          <w:numId w:val="19"/>
-        </w:numPr>
-      </w:pPr>
-      <w:r>
-        <w:t>There is no limit on how far the user can zoom in and out. This leaves the user fully able to see the entire world map and view other locations, which should not be able to happen in the NavUp application.</w:t>
-      </w:r>
-    </w:p>
-    <w:p>
-      <w:pPr>
-        <w:pStyle w:val="ListParagraph"/>
-        <w:numPr>
-          <w:ilvl w:val="0"/>
-          <w:numId w:val="19"/>
-        </w:numPr>
-      </w:pPr>
-      <w:r>
-        <w:t>The map can be dragged outside the boundaries of campus. This is not in the scope of the application.</w:t>
-      </w:r>
-      <w:bookmarkStart w:id="0" w:name="_GoBack"/>
-      <w:bookmarkEnd w:id="0"/>
-    </w:p>
     <w:p>
       <w:pPr>
         <w:pStyle w:val="Heading1"/>
@@ -5189,767 +5495,482 @@
         <w:rPr>
           <w:rFonts w:ascii="Times New Roman" w:hAnsi="Times New Roman" w:cs="Times New Roman"/>
         </w:rPr>
-        <w:t>Verify GIS Map</w:t>
-      </w:r>
-    </w:p>
-    <w:p>
-      <w:pPr>
-        <w:pStyle w:val="Heading1"/>
-        <w:rPr>
-          <w:rFonts w:ascii="Times New Roman" w:hAnsi="Times New Roman" w:cs="Times New Roman"/>
-        </w:rPr>
-      </w:pPr>
-      <w:r>
-        <w:rPr>
-          <w:rStyle w:val="Heading2Char"/>
-          <w:rFonts w:ascii="Times New Roman" w:hAnsi="Times New Roman" w:cs="Times New Roman"/>
-        </w:rPr>
-        <w:t>Input values</w:t>
+        <w:t>Modify</w:t>
       </w:r>
       <w:r>
         <w:rPr>
           <w:rFonts w:ascii="Times New Roman" w:hAnsi="Times New Roman" w:cs="Times New Roman"/>
         </w:rPr>
-        <w:t>:</w:t>
+        <w:t xml:space="preserve"> GIS Map</w:t>
+      </w:r>
+    </w:p>
+    <w:p>
+      <w:r>
+        <w:t>There is no functionality to modify the elements of the GIS map.</w:t>
+      </w:r>
+    </w:p>
+    <w:p>
+      <w:pPr>
+        <w:pStyle w:val="Heading1"/>
+        <w:rPr>
+          <w:rFonts w:ascii="Times New Roman" w:hAnsi="Times New Roman" w:cs="Times New Roman"/>
+        </w:rPr>
+      </w:pPr>
+      <w:r>
+        <w:rPr>
+          <w:rFonts w:ascii="Times New Roman" w:hAnsi="Times New Roman" w:cs="Times New Roman"/>
+        </w:rPr>
+        <w:t>Non-functional requirements:</w:t>
+      </w:r>
+    </w:p>
+    <w:tbl>
+      <w:tblPr>
+        <w:tblW w:w="6425" w:type="dxa"/>
+        <w:tblInd w:w="55" w:type="dxa"/>
+        <w:tblBorders>
+          <w:top w:val="single" w:sz="2" w:space="0" w:color="000000"/>
+          <w:left w:val="single" w:sz="2" w:space="0" w:color="000000"/>
+          <w:bottom w:val="single" w:sz="2" w:space="0" w:color="000000"/>
+          <w:right w:val="single" w:sz="4" w:space="0" w:color="auto"/>
+          <w:insideH w:val="single" w:sz="2" w:space="0" w:color="000000"/>
+          <w:insideV w:val="single" w:sz="2" w:space="0" w:color="000000"/>
+        </w:tblBorders>
+        <w:tblCellMar>
+          <w:top w:w="55" w:type="dxa"/>
+          <w:left w:w="54" w:type="dxa"/>
+          <w:bottom w:w="55" w:type="dxa"/>
+          <w:right w:w="55" w:type="dxa"/>
+        </w:tblCellMar>
+        <w:tblLook w:val="0000" w:firstRow="0" w:lastRow="0" w:firstColumn="0" w:lastColumn="0" w:noHBand="0" w:noVBand="0"/>
+      </w:tblPr>
+      <w:tblGrid>
+        <w:gridCol w:w="3212"/>
+        <w:gridCol w:w="3213"/>
+      </w:tblGrid>
+      <w:tr>
+        <w:trPr>
+          <w:tblHeader/>
+        </w:trPr>
+        <w:tc>
+          <w:tcPr>
+            <w:tcW w:w="3212" w:type="dxa"/>
+            <w:shd w:val="clear" w:color="auto" w:fill="auto"/>
+            <w:tcMar>
+              <w:left w:w="54" w:type="dxa"/>
+            </w:tcMar>
+          </w:tcPr>
+          <w:p>
+            <w:pPr>
+              <w:pStyle w:val="TableHeading"/>
+              <w:rPr>
+                <w:b w:val="0"/>
+                <w:bCs w:val="0"/>
+                <w:sz w:val="32"/>
+                <w:szCs w:val="32"/>
+              </w:rPr>
+            </w:pPr>
+            <w:r>
+              <w:rPr>
+                <w:b w:val="0"/>
+                <w:bCs w:val="0"/>
+                <w:sz w:val="32"/>
+                <w:szCs w:val="32"/>
+              </w:rPr>
+              <w:t>Non-Functional Requirements</w:t>
+            </w:r>
+          </w:p>
+        </w:tc>
+        <w:tc>
+          <w:tcPr>
+            <w:tcW w:w="3213" w:type="dxa"/>
+            <w:shd w:val="clear" w:color="auto" w:fill="auto"/>
+            <w:tcMar>
+              <w:left w:w="54" w:type="dxa"/>
+            </w:tcMar>
+          </w:tcPr>
+          <w:p>
+            <w:pPr>
+              <w:pStyle w:val="TableHeading"/>
+              <w:rPr>
+                <w:b w:val="0"/>
+                <w:bCs w:val="0"/>
+                <w:sz w:val="32"/>
+                <w:szCs w:val="32"/>
+              </w:rPr>
+            </w:pPr>
+            <w:r>
+              <w:rPr>
+                <w:b w:val="0"/>
+                <w:bCs w:val="0"/>
+                <w:sz w:val="32"/>
+                <w:szCs w:val="32"/>
+              </w:rPr>
+              <w:t>Mark (10)</w:t>
+            </w:r>
+          </w:p>
+        </w:tc>
+      </w:tr>
+      <w:tr>
+        <w:tc>
+          <w:tcPr>
+            <w:tcW w:w="3212" w:type="dxa"/>
+            <w:shd w:val="clear" w:color="auto" w:fill="auto"/>
+            <w:tcMar>
+              <w:left w:w="54" w:type="dxa"/>
+            </w:tcMar>
+          </w:tcPr>
+          <w:p>
+            <w:pPr>
+              <w:rPr>
+                <w:sz w:val="28"/>
+                <w:szCs w:val="28"/>
+              </w:rPr>
+            </w:pPr>
+            <w:r>
+              <w:rPr>
+                <w:sz w:val="28"/>
+                <w:szCs w:val="28"/>
+              </w:rPr>
+              <w:t>User Interface</w:t>
+            </w:r>
+          </w:p>
+        </w:tc>
+        <w:tc>
+          <w:tcPr>
+            <w:tcW w:w="3213" w:type="dxa"/>
+            <w:shd w:val="clear" w:color="auto" w:fill="auto"/>
+            <w:tcMar>
+              <w:left w:w="54" w:type="dxa"/>
+            </w:tcMar>
+          </w:tcPr>
+          <w:p>
+            <w:pPr>
+              <w:pStyle w:val="TableContents"/>
+              <w:jc w:val="center"/>
+              <w:rPr>
+                <w:sz w:val="36"/>
+                <w:szCs w:val="36"/>
+              </w:rPr>
+            </w:pPr>
+            <w:r>
+              <w:rPr>
+                <w:sz w:val="36"/>
+                <w:szCs w:val="36"/>
+              </w:rPr>
+              <w:t>6</w:t>
+            </w:r>
+          </w:p>
+        </w:tc>
+      </w:tr>
+      <w:tr>
+        <w:tc>
+          <w:tcPr>
+            <w:tcW w:w="3212" w:type="dxa"/>
+            <w:shd w:val="clear" w:color="auto" w:fill="auto"/>
+            <w:tcMar>
+              <w:left w:w="54" w:type="dxa"/>
+            </w:tcMar>
+          </w:tcPr>
+          <w:p>
+            <w:pPr>
+              <w:rPr>
+                <w:sz w:val="28"/>
+                <w:szCs w:val="28"/>
+              </w:rPr>
+            </w:pPr>
+            <w:r>
+              <w:rPr>
+                <w:sz w:val="28"/>
+                <w:szCs w:val="28"/>
+              </w:rPr>
+              <w:t>Performance</w:t>
+            </w:r>
+          </w:p>
+        </w:tc>
+        <w:tc>
+          <w:tcPr>
+            <w:tcW w:w="3213" w:type="dxa"/>
+            <w:shd w:val="clear" w:color="auto" w:fill="auto"/>
+            <w:tcMar>
+              <w:left w:w="54" w:type="dxa"/>
+            </w:tcMar>
+          </w:tcPr>
+          <w:p>
+            <w:pPr>
+              <w:pStyle w:val="TableContents"/>
+              <w:jc w:val="center"/>
+              <w:rPr>
+                <w:sz w:val="36"/>
+                <w:szCs w:val="36"/>
+              </w:rPr>
+            </w:pPr>
+            <w:r>
+              <w:rPr>
+                <w:sz w:val="36"/>
+                <w:szCs w:val="36"/>
+              </w:rPr>
+              <w:t>8</w:t>
+            </w:r>
+          </w:p>
+        </w:tc>
+      </w:tr>
+    </w:tbl>
+    <w:p>
+      <w:bookmarkStart w:id="0" w:name="_GoBack"/>
+      <w:bookmarkEnd w:id="0"/>
+    </w:p>
+    <w:p>
+      <w:pPr>
+        <w:pStyle w:val="Heading1"/>
+      </w:pPr>
+      <w:r>
+        <w:lastRenderedPageBreak/>
+        <w:t xml:space="preserve">Case </w:t>
+      </w:r>
+      <w:r>
+        <w:t>1</w:t>
+      </w:r>
+      <w:r>
+        <w:t>: User interface</w:t>
+      </w:r>
+    </w:p>
+    <w:p>
+      <w:pPr>
+        <w:pStyle w:val="ListParagraph"/>
+        <w:numPr>
+          <w:ilvl w:val="0"/>
+          <w:numId w:val="17"/>
+        </w:numPr>
+      </w:pPr>
+      <w:r>
+        <w:t>The interface for adding GIS information is confusing. After saving the required information into the database, the information stays open and you cannot enter a new object until you refresh the page.</w:t>
+      </w:r>
+    </w:p>
+    <w:p>
+      <w:pPr>
+        <w:pStyle w:val="ListParagraph"/>
+        <w:numPr>
+          <w:ilvl w:val="0"/>
+          <w:numId w:val="17"/>
+        </w:numPr>
+      </w:pPr>
+      <w:r>
+        <w:t>There is no limit on how far the user can zoom in and out. This leaves the user fully able to see the entire world map and view other locations, which should not be able to happen in the NavUp application.</w:t>
+      </w:r>
+    </w:p>
+    <w:p>
+      <w:pPr>
+        <w:pStyle w:val="ListParagraph"/>
+        <w:numPr>
+          <w:ilvl w:val="0"/>
+          <w:numId w:val="17"/>
+        </w:numPr>
+      </w:pPr>
+      <w:r>
+        <w:t>The map can be dragged outside the boundaries of campus. This is not in the scope of the application.</w:t>
+      </w:r>
+    </w:p>
+    <w:p>
+      <w:pPr>
+        <w:pStyle w:val="ListParagraph"/>
+        <w:numPr>
+          <w:ilvl w:val="0"/>
+          <w:numId w:val="17"/>
+        </w:numPr>
+      </w:pPr>
+      <w:r>
+        <w:t xml:space="preserve">The interface for GIS data modification is confusing. The labels do not guide the user in what he or she is doing in any way. </w:t>
+      </w:r>
+    </w:p>
+    <w:p>
+      <w:pPr>
+        <w:pStyle w:val="Heading1"/>
+      </w:pPr>
+      <w:r>
+        <w:t>Case 2</w:t>
+      </w:r>
+      <w:r>
+        <w:t>: Performance</w:t>
       </w:r>
     </w:p>
     <w:tbl>
       <w:tblPr>
         <w:tblStyle w:val="TableGrid"/>
-        <w:tblW w:w="5000" w:type="pct"/>
+        <w:tblW w:w="0" w:type="auto"/>
         <w:tblLook w:val="04A0" w:firstRow="1" w:lastRow="0" w:firstColumn="1" w:lastColumn="0" w:noHBand="0" w:noVBand="1"/>
       </w:tblPr>
       <w:tblGrid>
-        <w:gridCol w:w="1782"/>
-        <w:gridCol w:w="1027"/>
-        <w:gridCol w:w="2366"/>
-        <w:gridCol w:w="2988"/>
-        <w:gridCol w:w="3573"/>
-        <w:gridCol w:w="2212"/>
+        <w:gridCol w:w="2038"/>
+        <w:gridCol w:w="1799"/>
       </w:tblGrid>
       <w:tr>
-        <w:trPr>
-          <w:trHeight w:val="775"/>
-        </w:trPr>
-        <w:tc>
-          <w:tcPr>
-            <w:tcW w:w="639" w:type="pct"/>
-          </w:tcPr>
-          <w:p>
-            <w:pPr>
-              <w:rPr>
-                <w:rFonts w:ascii="Times New Roman" w:hAnsi="Times New Roman" w:cs="Times New Roman"/>
-              </w:rPr>
-            </w:pPr>
-            <w:r>
-              <w:rPr>
-                <w:rFonts w:ascii="Times New Roman" w:hAnsi="Times New Roman" w:cs="Times New Roman"/>
-              </w:rPr>
-              <w:t>Input Element</w:t>
-            </w:r>
-          </w:p>
-        </w:tc>
-        <w:tc>
-          <w:tcPr>
-            <w:tcW w:w="368" w:type="pct"/>
-          </w:tcPr>
-          <w:p>
-            <w:pPr>
-              <w:rPr>
-                <w:rFonts w:ascii="Times New Roman" w:hAnsi="Times New Roman" w:cs="Times New Roman"/>
-              </w:rPr>
-            </w:pPr>
-            <w:r>
-              <w:rPr>
-                <w:rFonts w:ascii="Times New Roman" w:hAnsi="Times New Roman" w:cs="Times New Roman"/>
-              </w:rPr>
-              <w:t>Type</w:t>
-            </w:r>
-          </w:p>
-        </w:tc>
-        <w:tc>
-          <w:tcPr>
-            <w:tcW w:w="848" w:type="pct"/>
-          </w:tcPr>
-          <w:p>
-            <w:pPr>
-              <w:rPr>
-                <w:rFonts w:ascii="Times New Roman" w:hAnsi="Times New Roman" w:cs="Times New Roman"/>
-              </w:rPr>
-            </w:pPr>
-            <w:r>
-              <w:rPr>
-                <w:rFonts w:ascii="Times New Roman" w:hAnsi="Times New Roman" w:cs="Times New Roman"/>
-              </w:rPr>
-              <w:t>Value Specification</w:t>
-            </w:r>
-          </w:p>
-        </w:tc>
-        <w:tc>
-          <w:tcPr>
-            <w:tcW w:w="1071" w:type="pct"/>
-          </w:tcPr>
-          <w:p>
-            <w:pPr>
-              <w:rPr>
-                <w:rFonts w:ascii="Times New Roman" w:hAnsi="Times New Roman" w:cs="Times New Roman"/>
-              </w:rPr>
-            </w:pPr>
-            <w:r>
-              <w:rPr>
-                <w:rFonts w:ascii="Times New Roman" w:hAnsi="Times New Roman" w:cs="Times New Roman"/>
-              </w:rPr>
-              <w:t>Valid</w:t>
-            </w:r>
-          </w:p>
-        </w:tc>
-        <w:tc>
-          <w:tcPr>
-            <w:tcW w:w="1281" w:type="pct"/>
-          </w:tcPr>
-          <w:p>
-            <w:pPr>
-              <w:rPr>
-                <w:rFonts w:ascii="Times New Roman" w:hAnsi="Times New Roman" w:cs="Times New Roman"/>
-              </w:rPr>
-            </w:pPr>
-            <w:r>
-              <w:rPr>
-                <w:rFonts w:ascii="Times New Roman" w:hAnsi="Times New Roman" w:cs="Times New Roman"/>
-              </w:rPr>
-              <w:t>Invalid</w:t>
-            </w:r>
-          </w:p>
-        </w:tc>
-        <w:tc>
-          <w:tcPr>
-            <w:tcW w:w="793" w:type="pct"/>
-          </w:tcPr>
-          <w:p>
-            <w:pPr>
-              <w:rPr>
-                <w:rFonts w:ascii="Times New Roman" w:hAnsi="Times New Roman" w:cs="Times New Roman"/>
-              </w:rPr>
-            </w:pPr>
-            <w:r>
-              <w:rPr>
-                <w:rFonts w:ascii="Times New Roman" w:hAnsi="Times New Roman" w:cs="Times New Roman"/>
-              </w:rPr>
-              <w:t>Exceptional Cases</w:t>
+        <w:tc>
+          <w:tcPr>
+            <w:tcW w:w="0" w:type="auto"/>
+          </w:tcPr>
+          <w:p>
+            <w:pPr>
+              <w:rPr>
+                <w:rFonts w:ascii="Times New Roman" w:hAnsi="Times New Roman" w:cs="Times New Roman"/>
+              </w:rPr>
+            </w:pPr>
+            <w:r>
+              <w:rPr>
+                <w:rFonts w:ascii="Times New Roman" w:hAnsi="Times New Roman" w:cs="Times New Roman"/>
+              </w:rPr>
+              <w:t>Functionality</w:t>
+            </w:r>
+          </w:p>
+        </w:tc>
+        <w:tc>
+          <w:tcPr>
+            <w:tcW w:w="0" w:type="auto"/>
+          </w:tcPr>
+          <w:p>
+            <w:pPr>
+              <w:rPr>
+                <w:rFonts w:ascii="Times New Roman" w:hAnsi="Times New Roman" w:cs="Times New Roman"/>
+              </w:rPr>
+            </w:pPr>
+            <w:r>
+              <w:rPr>
+                <w:rFonts w:ascii="Times New Roman" w:hAnsi="Times New Roman" w:cs="Times New Roman"/>
+              </w:rPr>
+              <w:t>Time to load (</w:t>
+            </w:r>
+            <w:proofErr w:type="spellStart"/>
+            <w:r>
+              <w:rPr>
+                <w:rFonts w:ascii="Times New Roman" w:hAnsi="Times New Roman" w:cs="Times New Roman"/>
+              </w:rPr>
+              <w:t>ms</w:t>
+            </w:r>
+            <w:proofErr w:type="spellEnd"/>
+            <w:r>
+              <w:rPr>
+                <w:rFonts w:ascii="Times New Roman" w:hAnsi="Times New Roman" w:cs="Times New Roman"/>
+              </w:rPr>
+              <w:t>)</w:t>
             </w:r>
           </w:p>
         </w:tc>
       </w:tr>
       <w:tr>
-        <w:trPr>
-          <w:trHeight w:val="518"/>
-        </w:trPr>
-        <w:tc>
-          <w:tcPr>
-            <w:tcW w:w="639" w:type="pct"/>
-          </w:tcPr>
-          <w:p>
-            <w:pPr>
-              <w:rPr>
-                <w:rFonts w:ascii="Times New Roman" w:hAnsi="Times New Roman" w:cs="Times New Roman"/>
-              </w:rPr>
-            </w:pPr>
-          </w:p>
-        </w:tc>
-        <w:tc>
-          <w:tcPr>
-            <w:tcW w:w="368" w:type="pct"/>
-          </w:tcPr>
-          <w:p>
-            <w:pPr>
-              <w:rPr>
-                <w:rFonts w:ascii="Times New Roman" w:hAnsi="Times New Roman" w:cs="Times New Roman"/>
-              </w:rPr>
-            </w:pPr>
-          </w:p>
-        </w:tc>
-        <w:tc>
-          <w:tcPr>
-            <w:tcW w:w="848" w:type="pct"/>
-          </w:tcPr>
-          <w:p>
-            <w:pPr>
-              <w:rPr>
-                <w:rFonts w:ascii="Times New Roman" w:hAnsi="Times New Roman" w:cs="Times New Roman"/>
-              </w:rPr>
-            </w:pPr>
-          </w:p>
-        </w:tc>
-        <w:tc>
-          <w:tcPr>
-            <w:tcW w:w="1071" w:type="pct"/>
-          </w:tcPr>
-          <w:p>
-            <w:pPr>
-              <w:rPr>
-                <w:rFonts w:ascii="Times New Roman" w:hAnsi="Times New Roman" w:cs="Times New Roman"/>
-              </w:rPr>
-            </w:pPr>
-          </w:p>
-        </w:tc>
-        <w:tc>
-          <w:tcPr>
-            <w:tcW w:w="1281" w:type="pct"/>
-          </w:tcPr>
-          <w:p>
-            <w:pPr>
-              <w:rPr>
-                <w:rFonts w:ascii="Times New Roman" w:hAnsi="Times New Roman" w:cs="Times New Roman"/>
-              </w:rPr>
-            </w:pPr>
-          </w:p>
-        </w:tc>
-        <w:tc>
-          <w:tcPr>
-            <w:tcW w:w="793" w:type="pct"/>
-          </w:tcPr>
-          <w:p>
-            <w:pPr>
-              <w:rPr>
-                <w:rFonts w:ascii="Times New Roman" w:hAnsi="Times New Roman" w:cs="Times New Roman"/>
-              </w:rPr>
-            </w:pPr>
-          </w:p>
-        </w:tc>
-      </w:tr>
-    </w:tbl>
-    <w:p>
-      <w:pPr>
-        <w:pStyle w:val="Heading2"/>
-        <w:rPr>
-          <w:rFonts w:ascii="Times New Roman" w:hAnsi="Times New Roman" w:cs="Times New Roman"/>
-        </w:rPr>
-      </w:pPr>
-      <w:r>
-        <w:rPr>
-          <w:rFonts w:ascii="Times New Roman" w:hAnsi="Times New Roman" w:cs="Times New Roman"/>
-        </w:rPr>
-        <w:t>Test case generation/use case based test:</w:t>
-      </w:r>
-    </w:p>
-    <w:tbl>
-      <w:tblPr>
-        <w:tblStyle w:val="TableGrid"/>
-        <w:tblW w:w="5000" w:type="pct"/>
-        <w:tblLook w:val="04A0" w:firstRow="1" w:lastRow="0" w:firstColumn="1" w:lastColumn="0" w:noHBand="0" w:noVBand="1"/>
-      </w:tblPr>
-      <w:tblGrid>
-        <w:gridCol w:w="1395"/>
-        <w:gridCol w:w="2276"/>
-        <w:gridCol w:w="1133"/>
-        <w:gridCol w:w="4572"/>
-        <w:gridCol w:w="4572"/>
-      </w:tblGrid>
-      <w:tr>
-        <w:trPr>
-          <w:trHeight w:val="444"/>
-        </w:trPr>
-        <w:tc>
-          <w:tcPr>
-            <w:tcW w:w="500" w:type="pct"/>
-          </w:tcPr>
-          <w:p>
-            <w:pPr>
-              <w:rPr>
-                <w:rFonts w:ascii="Times New Roman" w:hAnsi="Times New Roman" w:cs="Times New Roman"/>
-              </w:rPr>
-            </w:pPr>
-            <w:r>
-              <w:rPr>
-                <w:rFonts w:ascii="Times New Roman" w:hAnsi="Times New Roman" w:cs="Times New Roman"/>
-              </w:rPr>
-              <w:t>Test case</w:t>
-            </w:r>
-          </w:p>
-        </w:tc>
-        <w:tc>
-          <w:tcPr>
-            <w:tcW w:w="816" w:type="pct"/>
-          </w:tcPr>
-          <w:p>
-            <w:pPr>
-              <w:rPr>
-                <w:rFonts w:ascii="Times New Roman" w:hAnsi="Times New Roman" w:cs="Times New Roman"/>
-              </w:rPr>
-            </w:pPr>
-            <w:r>
-              <w:rPr>
-                <w:rFonts w:ascii="Times New Roman" w:hAnsi="Times New Roman" w:cs="Times New Roman"/>
-              </w:rPr>
-              <w:t>Username</w:t>
-            </w:r>
-          </w:p>
-        </w:tc>
-        <w:tc>
-          <w:tcPr>
-            <w:tcW w:w="406" w:type="pct"/>
-          </w:tcPr>
-          <w:p>
-            <w:pPr>
-              <w:rPr>
-                <w:rFonts w:ascii="Times New Roman" w:hAnsi="Times New Roman" w:cs="Times New Roman"/>
-              </w:rPr>
-            </w:pPr>
-            <w:r>
-              <w:rPr>
-                <w:rFonts w:ascii="Times New Roman" w:hAnsi="Times New Roman" w:cs="Times New Roman"/>
-              </w:rPr>
-              <w:t>Valid</w:t>
-            </w:r>
-          </w:p>
-        </w:tc>
-        <w:tc>
-          <w:tcPr>
-            <w:tcW w:w="1639" w:type="pct"/>
-          </w:tcPr>
-          <w:p>
-            <w:pPr>
-              <w:rPr>
-                <w:rFonts w:ascii="Times New Roman" w:hAnsi="Times New Roman" w:cs="Times New Roman"/>
-              </w:rPr>
-            </w:pPr>
-            <w:r>
-              <w:rPr>
-                <w:rFonts w:ascii="Times New Roman" w:hAnsi="Times New Roman" w:cs="Times New Roman"/>
-              </w:rPr>
-              <w:t>Expected result</w:t>
-            </w:r>
-          </w:p>
-        </w:tc>
-        <w:tc>
-          <w:tcPr>
-            <w:tcW w:w="1639" w:type="pct"/>
-          </w:tcPr>
-          <w:p>
-            <w:pPr>
-              <w:rPr>
-                <w:rFonts w:ascii="Times New Roman" w:hAnsi="Times New Roman" w:cs="Times New Roman"/>
-              </w:rPr>
-            </w:pPr>
-            <w:r>
-              <w:rPr>
-                <w:rFonts w:ascii="Times New Roman" w:hAnsi="Times New Roman" w:cs="Times New Roman"/>
-              </w:rPr>
-              <w:t>Actual result</w:t>
+        <w:tc>
+          <w:tcPr>
+            <w:tcW w:w="0" w:type="auto"/>
+          </w:tcPr>
+          <w:p>
+            <w:pPr>
+              <w:rPr>
+                <w:rFonts w:ascii="Times New Roman" w:hAnsi="Times New Roman" w:cs="Times New Roman"/>
+              </w:rPr>
+            </w:pPr>
+            <w:r>
+              <w:rPr>
+                <w:rFonts w:ascii="Times New Roman" w:hAnsi="Times New Roman" w:cs="Times New Roman"/>
+              </w:rPr>
+              <w:t>Navigate</w:t>
+            </w:r>
+          </w:p>
+        </w:tc>
+        <w:tc>
+          <w:tcPr>
+            <w:tcW w:w="0" w:type="auto"/>
+          </w:tcPr>
+          <w:p>
+            <w:pPr>
+              <w:rPr>
+                <w:rFonts w:ascii="Times New Roman" w:hAnsi="Times New Roman" w:cs="Times New Roman"/>
+              </w:rPr>
+            </w:pPr>
+            <w:r>
+              <w:rPr>
+                <w:rFonts w:ascii="Times New Roman" w:hAnsi="Times New Roman" w:cs="Times New Roman"/>
+              </w:rPr>
+              <w:t>8</w:t>
             </w:r>
           </w:p>
         </w:tc>
       </w:tr>
       <w:tr>
-        <w:trPr>
-          <w:trHeight w:val="420"/>
-        </w:trPr>
-        <w:tc>
-          <w:tcPr>
-            <w:tcW w:w="500" w:type="pct"/>
-          </w:tcPr>
-          <w:p>
-            <w:pPr>
-              <w:rPr>
-                <w:rFonts w:ascii="Times New Roman" w:hAnsi="Times New Roman" w:cs="Times New Roman"/>
-              </w:rPr>
-            </w:pPr>
-            <w:r>
-              <w:rPr>
-                <w:rFonts w:ascii="Times New Roman" w:hAnsi="Times New Roman" w:cs="Times New Roman"/>
-              </w:rPr>
-              <w:t>1</w:t>
-            </w:r>
-          </w:p>
-        </w:tc>
-        <w:tc>
-          <w:tcPr>
-            <w:tcW w:w="816" w:type="pct"/>
-          </w:tcPr>
-          <w:p>
-            <w:pPr>
-              <w:rPr>
-                <w:rFonts w:ascii="Times New Roman" w:hAnsi="Times New Roman" w:cs="Times New Roman"/>
-              </w:rPr>
-            </w:pPr>
-          </w:p>
-        </w:tc>
-        <w:tc>
-          <w:tcPr>
-            <w:tcW w:w="406" w:type="pct"/>
-          </w:tcPr>
-          <w:p>
-            <w:pPr>
-              <w:rPr>
-                <w:rFonts w:ascii="Times New Roman" w:hAnsi="Times New Roman" w:cs="Times New Roman"/>
-              </w:rPr>
-            </w:pPr>
-            <w:r>
-              <w:rPr>
-                <w:rFonts w:ascii="Times New Roman" w:hAnsi="Times New Roman" w:cs="Times New Roman"/>
-              </w:rPr>
-              <w:t>Valid</w:t>
-            </w:r>
-          </w:p>
-        </w:tc>
-        <w:tc>
-          <w:tcPr>
-            <w:tcW w:w="1639" w:type="pct"/>
-          </w:tcPr>
-          <w:p>
-            <w:pPr>
-              <w:rPr>
-                <w:rFonts w:ascii="Times New Roman" w:hAnsi="Times New Roman" w:cs="Times New Roman"/>
-              </w:rPr>
-            </w:pPr>
-          </w:p>
-        </w:tc>
-        <w:tc>
-          <w:tcPr>
-            <w:tcW w:w="1639" w:type="pct"/>
-          </w:tcPr>
-          <w:p>
-            <w:pPr>
-              <w:rPr>
-                <w:rFonts w:ascii="Times New Roman" w:hAnsi="Times New Roman" w:cs="Times New Roman"/>
-              </w:rPr>
-            </w:pPr>
+        <w:tc>
+          <w:tcPr>
+            <w:tcW w:w="0" w:type="auto"/>
+          </w:tcPr>
+          <w:p>
+            <w:pPr>
+              <w:rPr>
+                <w:rFonts w:ascii="Times New Roman" w:hAnsi="Times New Roman" w:cs="Times New Roman"/>
+              </w:rPr>
+            </w:pPr>
+            <w:r>
+              <w:rPr>
+                <w:rFonts w:ascii="Times New Roman" w:hAnsi="Times New Roman" w:cs="Times New Roman"/>
+              </w:rPr>
+              <w:t>Get Current Position</w:t>
+            </w:r>
+          </w:p>
+        </w:tc>
+        <w:tc>
+          <w:tcPr>
+            <w:tcW w:w="0" w:type="auto"/>
+          </w:tcPr>
+          <w:p>
+            <w:pPr>
+              <w:rPr>
+                <w:rFonts w:ascii="Times New Roman" w:hAnsi="Times New Roman" w:cs="Times New Roman"/>
+              </w:rPr>
+            </w:pPr>
+            <w:r>
+              <w:rPr>
+                <w:rFonts w:ascii="Times New Roman" w:hAnsi="Times New Roman" w:cs="Times New Roman"/>
+              </w:rPr>
+              <w:t>12</w:t>
+            </w:r>
           </w:p>
         </w:tc>
       </w:tr>
       <w:tr>
-        <w:trPr>
-          <w:trHeight w:val="444"/>
-        </w:trPr>
-        <w:tc>
-          <w:tcPr>
-            <w:tcW w:w="500" w:type="pct"/>
-          </w:tcPr>
-          <w:p>
-            <w:pPr>
-              <w:rPr>
-                <w:rFonts w:ascii="Times New Roman" w:hAnsi="Times New Roman" w:cs="Times New Roman"/>
-              </w:rPr>
-            </w:pPr>
-            <w:r>
-              <w:rPr>
-                <w:rFonts w:ascii="Times New Roman" w:hAnsi="Times New Roman" w:cs="Times New Roman"/>
-              </w:rPr>
-              <w:t>2</w:t>
-            </w:r>
-          </w:p>
-        </w:tc>
-        <w:tc>
-          <w:tcPr>
-            <w:tcW w:w="816" w:type="pct"/>
-          </w:tcPr>
-          <w:p>
-            <w:pPr>
-              <w:rPr>
-                <w:rFonts w:ascii="Times New Roman" w:hAnsi="Times New Roman" w:cs="Times New Roman"/>
-              </w:rPr>
-            </w:pPr>
-          </w:p>
-        </w:tc>
-        <w:tc>
-          <w:tcPr>
-            <w:tcW w:w="406" w:type="pct"/>
-          </w:tcPr>
-          <w:p>
-            <w:pPr>
-              <w:rPr>
-                <w:rFonts w:ascii="Times New Roman" w:hAnsi="Times New Roman" w:cs="Times New Roman"/>
-              </w:rPr>
-            </w:pPr>
-            <w:r>
-              <w:rPr>
-                <w:rFonts w:ascii="Times New Roman" w:hAnsi="Times New Roman" w:cs="Times New Roman"/>
-              </w:rPr>
-              <w:t>Valid</w:t>
-            </w:r>
-          </w:p>
-        </w:tc>
-        <w:tc>
-          <w:tcPr>
-            <w:tcW w:w="1639" w:type="pct"/>
-          </w:tcPr>
-          <w:p>
-            <w:pPr>
-              <w:rPr>
-                <w:rFonts w:ascii="Times New Roman" w:hAnsi="Times New Roman" w:cs="Times New Roman"/>
-              </w:rPr>
-            </w:pPr>
-          </w:p>
-        </w:tc>
-        <w:tc>
-          <w:tcPr>
-            <w:tcW w:w="1639" w:type="pct"/>
-          </w:tcPr>
-          <w:p>
-            <w:pPr>
-              <w:rPr>
-                <w:rFonts w:ascii="Times New Roman" w:hAnsi="Times New Roman" w:cs="Times New Roman"/>
-              </w:rPr>
-            </w:pPr>
-          </w:p>
-        </w:tc>
-      </w:tr>
-      <w:tr>
-        <w:trPr>
-          <w:trHeight w:val="420"/>
-        </w:trPr>
-        <w:tc>
-          <w:tcPr>
-            <w:tcW w:w="500" w:type="pct"/>
-          </w:tcPr>
-          <w:p>
-            <w:pPr>
-              <w:rPr>
-                <w:rFonts w:ascii="Times New Roman" w:hAnsi="Times New Roman" w:cs="Times New Roman"/>
-              </w:rPr>
-            </w:pPr>
-            <w:r>
-              <w:rPr>
-                <w:rFonts w:ascii="Times New Roman" w:hAnsi="Times New Roman" w:cs="Times New Roman"/>
-              </w:rPr>
-              <w:t>3</w:t>
-            </w:r>
-          </w:p>
-        </w:tc>
-        <w:tc>
-          <w:tcPr>
-            <w:tcW w:w="816" w:type="pct"/>
-          </w:tcPr>
-          <w:p>
-            <w:pPr>
-              <w:rPr>
-                <w:rFonts w:ascii="Times New Roman" w:hAnsi="Times New Roman" w:cs="Times New Roman"/>
-              </w:rPr>
-            </w:pPr>
-          </w:p>
-        </w:tc>
-        <w:tc>
-          <w:tcPr>
-            <w:tcW w:w="406" w:type="pct"/>
-          </w:tcPr>
-          <w:p>
-            <w:pPr>
-              <w:rPr>
-                <w:rFonts w:ascii="Times New Roman" w:hAnsi="Times New Roman" w:cs="Times New Roman"/>
-              </w:rPr>
-            </w:pPr>
-            <w:r>
-              <w:rPr>
-                <w:rFonts w:ascii="Times New Roman" w:hAnsi="Times New Roman" w:cs="Times New Roman"/>
-              </w:rPr>
-              <w:t>Valid</w:t>
-            </w:r>
-          </w:p>
-        </w:tc>
-        <w:tc>
-          <w:tcPr>
-            <w:tcW w:w="1639" w:type="pct"/>
-          </w:tcPr>
-          <w:p>
-            <w:pPr>
-              <w:rPr>
-                <w:rFonts w:ascii="Times New Roman" w:hAnsi="Times New Roman" w:cs="Times New Roman"/>
-              </w:rPr>
-            </w:pPr>
-          </w:p>
-        </w:tc>
-        <w:tc>
-          <w:tcPr>
-            <w:tcW w:w="1639" w:type="pct"/>
-          </w:tcPr>
-          <w:p>
-            <w:pPr>
-              <w:rPr>
-                <w:rFonts w:ascii="Times New Roman" w:hAnsi="Times New Roman" w:cs="Times New Roman"/>
-              </w:rPr>
-            </w:pPr>
-          </w:p>
-        </w:tc>
-      </w:tr>
-      <w:tr>
-        <w:trPr>
-          <w:trHeight w:val="420"/>
-        </w:trPr>
-        <w:tc>
-          <w:tcPr>
-            <w:tcW w:w="500" w:type="pct"/>
-          </w:tcPr>
-          <w:p>
-            <w:pPr>
-              <w:rPr>
-                <w:rFonts w:ascii="Times New Roman" w:hAnsi="Times New Roman" w:cs="Times New Roman"/>
-              </w:rPr>
-            </w:pPr>
-            <w:r>
-              <w:rPr>
-                <w:rFonts w:ascii="Times New Roman" w:hAnsi="Times New Roman" w:cs="Times New Roman"/>
-              </w:rPr>
-              <w:t>4</w:t>
-            </w:r>
-          </w:p>
-        </w:tc>
-        <w:tc>
-          <w:tcPr>
-            <w:tcW w:w="816" w:type="pct"/>
-          </w:tcPr>
-          <w:p>
-            <w:pPr>
-              <w:rPr>
-                <w:rFonts w:ascii="Times New Roman" w:hAnsi="Times New Roman" w:cs="Times New Roman"/>
-              </w:rPr>
-            </w:pPr>
-          </w:p>
-        </w:tc>
-        <w:tc>
-          <w:tcPr>
-            <w:tcW w:w="406" w:type="pct"/>
-          </w:tcPr>
-          <w:p>
-            <w:pPr>
-              <w:rPr>
-                <w:rFonts w:ascii="Times New Roman" w:hAnsi="Times New Roman" w:cs="Times New Roman"/>
-              </w:rPr>
-            </w:pPr>
-            <w:r>
-              <w:rPr>
-                <w:rFonts w:ascii="Times New Roman" w:hAnsi="Times New Roman" w:cs="Times New Roman"/>
-              </w:rPr>
-              <w:t>Invalid</w:t>
-            </w:r>
-          </w:p>
-        </w:tc>
-        <w:tc>
-          <w:tcPr>
-            <w:tcW w:w="1639" w:type="pct"/>
-          </w:tcPr>
-          <w:p>
-            <w:pPr>
-              <w:rPr>
-                <w:rFonts w:ascii="Times New Roman" w:hAnsi="Times New Roman" w:cs="Times New Roman"/>
-              </w:rPr>
-            </w:pPr>
-          </w:p>
-        </w:tc>
-        <w:tc>
-          <w:tcPr>
-            <w:tcW w:w="1639" w:type="pct"/>
-          </w:tcPr>
-          <w:p>
-            <w:pPr>
-              <w:rPr>
-                <w:rFonts w:ascii="Times New Roman" w:hAnsi="Times New Roman" w:cs="Times New Roman"/>
-              </w:rPr>
-            </w:pPr>
-          </w:p>
-        </w:tc>
-      </w:tr>
-      <w:tr>
-        <w:trPr>
-          <w:trHeight w:val="420"/>
-        </w:trPr>
-        <w:tc>
-          <w:tcPr>
-            <w:tcW w:w="500" w:type="pct"/>
-          </w:tcPr>
-          <w:p>
-            <w:pPr>
-              <w:rPr>
-                <w:rFonts w:ascii="Times New Roman" w:hAnsi="Times New Roman" w:cs="Times New Roman"/>
-              </w:rPr>
-            </w:pPr>
-            <w:r>
-              <w:rPr>
-                <w:rFonts w:ascii="Times New Roman" w:hAnsi="Times New Roman" w:cs="Times New Roman"/>
-              </w:rPr>
-              <w:t>5</w:t>
-            </w:r>
-          </w:p>
-        </w:tc>
-        <w:tc>
-          <w:tcPr>
-            <w:tcW w:w="816" w:type="pct"/>
-          </w:tcPr>
-          <w:p>
-            <w:pPr>
-              <w:rPr>
-                <w:rFonts w:ascii="Times New Roman" w:hAnsi="Times New Roman" w:cs="Times New Roman"/>
-              </w:rPr>
-            </w:pPr>
-          </w:p>
-        </w:tc>
-        <w:tc>
-          <w:tcPr>
-            <w:tcW w:w="406" w:type="pct"/>
-          </w:tcPr>
-          <w:p>
-            <w:pPr>
-              <w:rPr>
-                <w:rFonts w:ascii="Times New Roman" w:hAnsi="Times New Roman" w:cs="Times New Roman"/>
-              </w:rPr>
-            </w:pPr>
-            <w:r>
-              <w:rPr>
-                <w:rFonts w:ascii="Times New Roman" w:hAnsi="Times New Roman" w:cs="Times New Roman"/>
-              </w:rPr>
-              <w:t>Invalid</w:t>
-            </w:r>
-          </w:p>
-        </w:tc>
-        <w:tc>
-          <w:tcPr>
-            <w:tcW w:w="1639" w:type="pct"/>
-          </w:tcPr>
-          <w:p>
-            <w:pPr>
-              <w:rPr>
-                <w:rFonts w:ascii="Times New Roman" w:hAnsi="Times New Roman" w:cs="Times New Roman"/>
-              </w:rPr>
-            </w:pPr>
-          </w:p>
-        </w:tc>
-        <w:tc>
-          <w:tcPr>
-            <w:tcW w:w="1639" w:type="pct"/>
-          </w:tcPr>
-          <w:p>
-            <w:pPr>
-              <w:rPr>
-                <w:rFonts w:ascii="Times New Roman" w:hAnsi="Times New Roman" w:cs="Times New Roman"/>
-              </w:rPr>
-            </w:pPr>
+        <w:tc>
+          <w:tcPr>
+            <w:tcW w:w="0" w:type="auto"/>
+          </w:tcPr>
+          <w:p>
+            <w:pPr>
+              <w:rPr>
+                <w:rFonts w:ascii="Times New Roman" w:hAnsi="Times New Roman" w:cs="Times New Roman"/>
+              </w:rPr>
+            </w:pPr>
+            <w:r>
+              <w:rPr>
+                <w:rFonts w:ascii="Times New Roman" w:hAnsi="Times New Roman" w:cs="Times New Roman"/>
+              </w:rPr>
+              <w:t>Calculate route</w:t>
+            </w:r>
+          </w:p>
+        </w:tc>
+        <w:tc>
+          <w:tcPr>
+            <w:tcW w:w="0" w:type="auto"/>
+          </w:tcPr>
+          <w:p>
+            <w:pPr>
+              <w:rPr>
+                <w:rFonts w:ascii="Times New Roman" w:hAnsi="Times New Roman" w:cs="Times New Roman"/>
+              </w:rPr>
+            </w:pPr>
+            <w:r>
+              <w:rPr>
+                <w:rFonts w:ascii="Times New Roman" w:hAnsi="Times New Roman" w:cs="Times New Roman"/>
+              </w:rPr>
+              <w:t>9</w:t>
+            </w:r>
           </w:p>
         </w:tc>
       </w:tr>
     </w:tbl>
     <w:p/>
-    <w:p>
-      <w:pPr>
-        <w:ind w:left="360"/>
-        <w:rPr>
-          <w:rFonts w:ascii="Times New Roman" w:hAnsi="Times New Roman" w:cs="Times New Roman"/>
-        </w:rPr>
-      </w:pPr>
-    </w:p>
-    <w:p>
-      <w:pPr>
-        <w:pStyle w:val="Heading1"/>
-        <w:rPr>
-          <w:rFonts w:ascii="Times New Roman" w:hAnsi="Times New Roman" w:cs="Times New Roman"/>
-        </w:rPr>
-      </w:pPr>
-      <w:r>
-        <w:rPr>
-          <w:rFonts w:ascii="Times New Roman" w:hAnsi="Times New Roman" w:cs="Times New Roman"/>
-        </w:rPr>
-        <w:lastRenderedPageBreak/>
-        <w:t>Non-functional requirements:</w:t>
-      </w:r>
-    </w:p>
     <w:p/>
     <w:p>
       <w:pPr>
@@ -8554,6 +8575,35 @@
     <w:uiPriority w:val="99"/>
     <w:rsid w:val="002D5C8C"/>
   </w:style>
+  <w:style w:type="paragraph" w:customStyle="1" w:styleId="TableContents">
+    <w:name w:val="Table Contents"/>
+    <w:basedOn w:val="Normal"/>
+    <w:qFormat/>
+    <w:rsid w:val="0050698A"/>
+    <w:pPr>
+      <w:suppressLineNumbers/>
+      <w:spacing w:after="0" w:line="240" w:lineRule="auto"/>
+    </w:pPr>
+    <w:rPr>
+      <w:rFonts w:ascii="Liberation Serif" w:eastAsia="Noto Sans CJK SC Regular" w:hAnsi="Liberation Serif" w:cs="FreeSans"/>
+      <w:sz w:val="24"/>
+      <w:szCs w:val="24"/>
+      <w:lang w:eastAsia="zh-CN" w:bidi="hi-IN"/>
+    </w:rPr>
+  </w:style>
+  <w:style w:type="paragraph" w:customStyle="1" w:styleId="TableHeading">
+    <w:name w:val="Table Heading"/>
+    <w:basedOn w:val="TableContents"/>
+    <w:qFormat/>
+    <w:rsid w:val="0050698A"/>
+    <w:pPr>
+      <w:jc w:val="center"/>
+    </w:pPr>
+    <w:rPr>
+      <w:b/>
+      <w:bCs/>
+    </w:rPr>
+  </w:style>
 </w:styles>
 </file>
 

</xml_diff>